<commit_message>
add references to data sources in technical doc
</commit_message>
<xml_diff>
--- a/app/R/technical-documentation-simplified.docx
+++ b/app/R/technical-documentation-simplified.docx
@@ -181,6 +181,14 @@
         <w:pStyle w:val="FirstParagraph"/>
       </w:pPr>
       <w:r>
+        <w:t xml:space="preserve">This dashboard and technical document was developed as part of the BC Demographic Survey Data Evaluation project, commissioned by the Ministry of Citizens’ Services, Province of British Columbia.</w:t>
+      </w:r>
+    </w:p>
+    <w:p>
+      <w:pPr>
+        <w:pStyle w:val="BodyText"/>
+      </w:pPr>
+      <w:r>
         <w:t xml:space="preserve">This document summarizes the analytical methods, caveats, and technical software used to generate the linkage summaries provided in the dashboard</w:t>
       </w:r>
       <w:r>
@@ -325,18 +333,26 @@
       </w:r>
     </w:p>
     <w:bookmarkEnd w:id="24"/>
-    <w:bookmarkStart w:id="25" w:name="caveats"/>
+    <w:bookmarkStart w:id="25" w:name="caveats-disclaimers"/>
     <w:p>
       <w:pPr>
         <w:pStyle w:val="Heading2"/>
       </w:pPr>
       <w:r>
-        <w:t xml:space="preserve">Caveats</w:t>
+        <w:t xml:space="preserve">Caveats &amp; Disclaimers</w:t>
       </w:r>
     </w:p>
     <w:p>
       <w:pPr>
         <w:pStyle w:val="FirstParagraph"/>
+      </w:pPr>
+      <w:r>
+        <w:t xml:space="preserve">All inferences, opinions, and conclusions drawn in this dashboard are those of the authors, and do not reflect the opinions or policies of the Data Innovation Program or the Province of British Columbia.</w:t>
+      </w:r>
+    </w:p>
+    <w:p>
+      <w:pPr>
+        <w:pStyle w:val="BodyText"/>
       </w:pPr>
       <w:r>
         <w:rPr>
@@ -566,17 +582,219 @@
     <w:bookmarkEnd w:id="29"/>
     <w:bookmarkEnd w:id="30"/>
     <w:bookmarkEnd w:id="31"/>
-    <w:bookmarkStart w:id="41" w:name="references"/>
+    <w:bookmarkStart w:id="32" w:name="data-sources"/>
     <w:p>
       <w:pPr>
         <w:pStyle w:val="Heading1"/>
       </w:pPr>
       <w:r>
+        <w:t xml:space="preserve">Data Sources</w:t>
+      </w:r>
+    </w:p>
+    <w:p>
+      <w:pPr>
+        <w:pStyle w:val="FirstParagraph"/>
+      </w:pPr>
+      <w:r>
+        <w:t xml:space="preserve">BC Family Maintenance Agency. [creator] (2022). Family Maintenance and Enforcement. E03. Data Innovation Program, Province of British Columbia [publisher]. Data Extract. Approver Year (2023).</w:t>
+      </w:r>
+    </w:p>
+    <w:p>
+      <w:pPr>
+        <w:pStyle w:val="BodyText"/>
+      </w:pPr>
+      <w:r>
+        <w:t xml:space="preserve">BC Stats. [creator] (2023). BC Demographic Survey. E01. Data Innovation Program, Province of British Columbia [publisher]. Data Extract. Approver Year (2023).</w:t>
+      </w:r>
+    </w:p>
+    <w:p>
+      <w:pPr>
+        <w:pStyle w:val="BodyText"/>
+      </w:pPr>
+      <w:r>
+        <w:t xml:space="preserve">Community Living BC. [creator] (2023). Community Living Programs. E03. Data Innovation Program, Province of British Columbia [publisher]. Data Extract. Approver Year (2023).</w:t>
+      </w:r>
+    </w:p>
+    <w:p>
+      <w:pPr>
+        <w:pStyle w:val="BodyText"/>
+      </w:pPr>
+      <w:r>
+        <w:t xml:space="preserve">Ministry of Children and Family Development. [creator] (2022). Child Care Subsidy. E01. Data Innovation Program, Province of British Columbia [publisher]. Data Extract. Approver Year (2023).</w:t>
+      </w:r>
+    </w:p>
+    <w:p>
+      <w:pPr>
+        <w:pStyle w:val="BodyText"/>
+      </w:pPr>
+      <w:r>
+        <w:t xml:space="preserve">Ministry of Children and Family Development. [creator] (2023). Child Welfare Program. E05. Data Innovation Program, Province of British Columbia [publisher]. Data Extract. Approver Year (2023).</w:t>
+      </w:r>
+    </w:p>
+    <w:p>
+      <w:pPr>
+        <w:pStyle w:val="BodyText"/>
+      </w:pPr>
+      <w:r>
+        <w:t xml:space="preserve">Ministry of Children and Family Development. [creator] (2023). Child and Youth Mental Health. E03. Data Innovation Program, Province of British Columbia [publisher]. Data Extract. Approver Year (2023).</w:t>
+      </w:r>
+    </w:p>
+    <w:p>
+      <w:pPr>
+        <w:pStyle w:val="BodyText"/>
+      </w:pPr>
+      <w:r>
+        <w:t xml:space="preserve">Ministry of Education and Child Care. [creator] (2023). K to 12 Socio Economic Status Index. E03. Data Innovation Program, Province of British Columbia [publisher]. Data Extract. Approver Year (2023).</w:t>
+      </w:r>
+    </w:p>
+    <w:p>
+      <w:pPr>
+        <w:pStyle w:val="BodyText"/>
+      </w:pPr>
+      <w:r>
+        <w:t xml:space="preserve">Ministry of Education and Child Care. [creator] (2023). K to 12 Student Assessments. E01. Data Innovation Program, Province of British Columbia [publisher]. Data Extract. Approver Year (2023).</w:t>
+      </w:r>
+    </w:p>
+    <w:p>
+      <w:pPr>
+        <w:pStyle w:val="BodyText"/>
+      </w:pPr>
+      <w:r>
+        <w:t xml:space="preserve">Ministry of Education and Child Care. [creator] (2023). K to 12 Student Demographics and Achievements. E05. Data Innovation Program, Province of British Columbia [publisher]. Data Extract. Approver Year (2023).</w:t>
+      </w:r>
+    </w:p>
+    <w:p>
+      <w:pPr>
+        <w:pStyle w:val="BodyText"/>
+      </w:pPr>
+      <w:r>
+        <w:t xml:space="preserve">Ministry of Education and Child Care. [creator] (2023). K to 12 Student Learning Surveys. E01. Data Innovation Program, Province of British Columbia [publisher]. Data Extract. Approver Year (2023).</w:t>
+      </w:r>
+    </w:p>
+    <w:p>
+      <w:pPr>
+        <w:pStyle w:val="BodyText"/>
+      </w:pPr>
+      <w:r>
+        <w:t xml:space="preserve">Ministry of Health. [creator] (2022). BC Vital Events and Statistics. E04. Data Innovation Program, Province of British Columbia [publisher]. Data Extract. Approver Year (2023).</w:t>
+      </w:r>
+    </w:p>
+    <w:p>
+      <w:pPr>
+        <w:pStyle w:val="BodyText"/>
+      </w:pPr>
+      <w:r>
+        <w:t xml:space="preserve">Ministry of Health. [creator] (2022). Central Demographics File. E04. Data Innovation Program, Province of British Columbia [publisher]. Data Extract. Approver Year (2023).</w:t>
+      </w:r>
+    </w:p>
+    <w:p>
+      <w:pPr>
+        <w:pStyle w:val="BodyText"/>
+      </w:pPr>
+      <w:r>
+        <w:t xml:space="preserve">Ministry of Health. [creator] (2022). Chronic Disease Registry. E03. Data Innovation Program, Province of British Columbia [publisher]. Data Extract. Approver Year (2023).</w:t>
+      </w:r>
+    </w:p>
+    <w:p>
+      <w:pPr>
+        <w:pStyle w:val="BodyText"/>
+      </w:pPr>
+      <w:r>
+        <w:t xml:space="preserve">Ministry of Health. [creator] (2023). Covid Testing Data. E03. Data Innovation Program, Province of British Columbia [publisher]. Data Extract. Approver Year (2023).</w:t>
+      </w:r>
+    </w:p>
+    <w:p>
+      <w:pPr>
+        <w:pStyle w:val="BodyText"/>
+      </w:pPr>
+      <w:r>
+        <w:t xml:space="preserve">Ministry of Health. [creator] (2023). Hospital Discharges. E01. Data Innovation Program, Province of British Columbia [publisher]. Data Extract. Approver Year (2023).</w:t>
+      </w:r>
+    </w:p>
+    <w:p>
+      <w:pPr>
+        <w:pStyle w:val="BodyText"/>
+      </w:pPr>
+      <w:r>
+        <w:t xml:space="preserve">Ministry of Health. [creator] (2023). Medical Services Plan (MSP) Payment Information. E01. Data Innovation Program, Province of British Columbia [publisher]. Data Extract. Approver Year (2023).</w:t>
+      </w:r>
+    </w:p>
+    <w:p>
+      <w:pPr>
+        <w:pStyle w:val="BodyText"/>
+      </w:pPr>
+      <w:r>
+        <w:t xml:space="preserve">Ministry of Health. [creator] (2012). Mental Health Services. E01. Data Innovation Program, Province of British Columbia [publisher]. Data Extract. Approver Year (2023).</w:t>
+      </w:r>
+    </w:p>
+    <w:p>
+      <w:pPr>
+        <w:pStyle w:val="BodyText"/>
+      </w:pPr>
+      <w:r>
+        <w:t xml:space="preserve">Ministry of Health. [creator] (2023). National Ambulatory Care Reporting System. E01. Data Innovation Program, Province of British Columbia [publisher]. Data Extract. Approver Year (2023).</w:t>
+      </w:r>
+    </w:p>
+    <w:p>
+      <w:pPr>
+        <w:pStyle w:val="BodyText"/>
+      </w:pPr>
+      <w:r>
+        <w:t xml:space="preserve">Ministry of Health. [creator] (2019). Registration and Premium Billings. E02. Data Innovation Program, Province of British Columbia [publisher]. Data Extract. Approver Year (2023).</w:t>
+      </w:r>
+    </w:p>
+    <w:p>
+      <w:pPr>
+        <w:pStyle w:val="BodyText"/>
+      </w:pPr>
+      <w:r>
+        <w:t xml:space="preserve">Ministry of Health. [creator] (2023). Residential Assessment Instrument. E01. Data Innovation Program, Province of British Columbia [publisher]. Data Extract. Approver Year (2023).</w:t>
+      </w:r>
+    </w:p>
+    <w:p>
+      <w:pPr>
+        <w:pStyle w:val="BodyText"/>
+      </w:pPr>
+      <w:r>
+        <w:t xml:space="preserve">Ministry of Municipal Affairs. [creator] (2021). Career Paths for Skilled Immigrants. E01. Data Innovation Program, Province of British Columbia [publisher]. Data Extract. Approver Year (2023).</w:t>
+      </w:r>
+    </w:p>
+    <w:p>
+      <w:pPr>
+        <w:pStyle w:val="BodyText"/>
+      </w:pPr>
+      <w:r>
+        <w:t xml:space="preserve">Ministry of Municipal Affairs. [creator] (2023). Provincial Nominee Program. E02. Data Innovation Program, Province of British Columbia [publisher]. Data Extract. Approver Year (2023).</w:t>
+      </w:r>
+    </w:p>
+    <w:p>
+      <w:pPr>
+        <w:pStyle w:val="BodyText"/>
+      </w:pPr>
+      <w:r>
+        <w:t xml:space="preserve">Ministry of Post-Secondary Education and Future Skills. [creator] (2023). Labour Market Programs. E05. Data Innovation Program, Province of British Columbia [publisher]. Data Extract. Approver Year (2023).</w:t>
+      </w:r>
+    </w:p>
+    <w:p>
+      <w:pPr>
+        <w:pStyle w:val="BodyText"/>
+      </w:pPr>
+      <w:r>
+        <w:t xml:space="preserve">Ministry of Social Development and Poverty Reduction. [creator] (2023). BC Employment and Assistance. E06. Data Innovation Program, Province of British Columbia [publisher]. Data Extract. Approver Year (2023).</w:t>
+      </w:r>
+    </w:p>
+    <w:bookmarkEnd w:id="32"/>
+    <w:bookmarkStart w:id="42" w:name="references"/>
+    <w:p>
+      <w:pPr>
+        <w:pStyle w:val="Heading1"/>
+      </w:pPr>
+      <w:r>
         <w:t xml:space="preserve">References</w:t>
       </w:r>
     </w:p>
-    <w:bookmarkStart w:id="40" w:name="refs"/>
-    <w:bookmarkStart w:id="32" w:name="ref-dippy"/>
+    <w:bookmarkStart w:id="41" w:name="refs"/>
+    <w:bookmarkStart w:id="33" w:name="ref-dippy"/>
     <w:p>
       <w:pPr>
         <w:pStyle w:val="Bibliography"/>
@@ -598,8 +816,8 @@
         <w:t xml:space="preserve">.</w:t>
       </w:r>
     </w:p>
-    <w:bookmarkEnd w:id="32"/>
-    <w:bookmarkStart w:id="34" w:name="ref-Rcore"/>
+    <w:bookmarkEnd w:id="33"/>
+    <w:bookmarkStart w:id="35" w:name="ref-Rcore"/>
     <w:p>
       <w:pPr>
         <w:pStyle w:val="Bibliography"/>
@@ -623,7 +841,7 @@
       <w:r>
         <w:t xml:space="preserve"> </w:t>
       </w:r>
-      <w:hyperlink r:id="rId33">
+      <w:hyperlink r:id="rId34">
         <w:r>
           <w:rPr>
             <w:rStyle w:val="Hyperlink"/>
@@ -635,8 +853,8 @@
         <w:t xml:space="preserve">.</w:t>
       </w:r>
     </w:p>
-    <w:bookmarkEnd w:id="34"/>
-    <w:bookmarkStart w:id="36" w:name="ref-arrow"/>
+    <w:bookmarkEnd w:id="35"/>
+    <w:bookmarkStart w:id="37" w:name="ref-arrow"/>
     <w:p>
       <w:pPr>
         <w:pStyle w:val="Bibliography"/>
@@ -660,7 +878,7 @@
       <w:r>
         <w:t xml:space="preserve"> </w:t>
       </w:r>
-      <w:hyperlink r:id="rId35">
+      <w:hyperlink r:id="rId36">
         <w:r>
           <w:rPr>
             <w:rStyle w:val="Hyperlink"/>
@@ -672,8 +890,8 @@
         <w:t xml:space="preserve">.</w:t>
       </w:r>
     </w:p>
-    <w:bookmarkEnd w:id="36"/>
-    <w:bookmarkStart w:id="37" w:name="ref-van1995python"/>
+    <w:bookmarkEnd w:id="37"/>
+    <w:bookmarkStart w:id="38" w:name="ref-van1995python"/>
     <w:p>
       <w:pPr>
         <w:pStyle w:val="Bibliography"/>
@@ -695,8 +913,8 @@
         <w:t xml:space="preserve">. Centrum voor Wiskunde en Informatica Amsterdam, The Netherlands.</w:t>
       </w:r>
     </w:p>
-    <w:bookmarkEnd w:id="37"/>
-    <w:bookmarkStart w:id="39" w:name="ref-wickham"/>
+    <w:bookmarkEnd w:id="38"/>
+    <w:bookmarkStart w:id="40" w:name="ref-wickham"/>
     <w:p>
       <w:pPr>
         <w:pStyle w:val="Bibliography"/>
@@ -738,7 +956,7 @@
       <w:r>
         <w:t xml:space="preserve"> </w:t>
       </w:r>
-      <w:hyperlink r:id="rId38">
+      <w:hyperlink r:id="rId39">
         <w:r>
           <w:rPr>
             <w:rStyle w:val="Hyperlink"/>
@@ -750,9 +968,9 @@
         <w:t xml:space="preserve">.</w:t>
       </w:r>
     </w:p>
-    <w:bookmarkEnd w:id="39"/>
     <w:bookmarkEnd w:id="40"/>
     <w:bookmarkEnd w:id="41"/>
+    <w:bookmarkEnd w:id="42"/>
     <w:sectPr>
       <w:headerReference r:id="rId9" w:type="default"/>
       <w:footerReference r:id="rId10" w:type="default"/>

</xml_diff>

<commit_message>
update wording in tech doc
</commit_message>
<xml_diff>
--- a/app/R/technical-documentation-simplified.docx
+++ b/app/R/technical-documentation-simplified.docx
@@ -1,65 +1,28 @@
 
 <file path=word/document.xml><?xml version="1.0" encoding="utf-8"?>
-<w:document xmlns:w="http://schemas.openxmlformats.org/wordprocessingml/2006/main" xmlns:m="http://schemas.openxmlformats.org/officeDocument/2006/math" xmlns:r="http://schemas.openxmlformats.org/officeDocument/2006/relationships" xmlns:o="urn:schemas-microsoft-com:office:office" xmlns:v="urn:schemas-microsoft-com:vml" xmlns:w10="urn:schemas-microsoft-com:office:word" xmlns:a="http://schemas.openxmlformats.org/drawingml/2006/main" xmlns:pic="http://schemas.openxmlformats.org/drawingml/2006/picture" xmlns:wp="http://schemas.openxmlformats.org/drawingml/2006/wordprocessingDrawing">
+<w:document xmlns:wpc="http://schemas.microsoft.com/office/word/2010/wordprocessingCanvas" xmlns:cx="http://schemas.microsoft.com/office/drawing/2014/chartex" xmlns:cx1="http://schemas.microsoft.com/office/drawing/2015/9/8/chartex" xmlns:cx2="http://schemas.microsoft.com/office/drawing/2015/10/21/chartex" xmlns:cx3="http://schemas.microsoft.com/office/drawing/2016/5/9/chartex" xmlns:cx4="http://schemas.microsoft.com/office/drawing/2016/5/10/chartex" xmlns:cx5="http://schemas.microsoft.com/office/drawing/2016/5/11/chartex" xmlns:cx6="http://schemas.microsoft.com/office/drawing/2016/5/12/chartex" xmlns:cx7="http://schemas.microsoft.com/office/drawing/2016/5/13/chartex" xmlns:cx8="http://schemas.microsoft.com/office/drawing/2016/5/14/chartex" xmlns:mc="http://schemas.openxmlformats.org/markup-compatibility/2006" xmlns:aink="http://schemas.microsoft.com/office/drawing/2016/ink" xmlns:am3d="http://schemas.microsoft.com/office/drawing/2017/model3d" xmlns:o="urn:schemas-microsoft-com:office:office" xmlns:oel="http://schemas.microsoft.com/office/2019/extlst" xmlns:r="http://schemas.openxmlformats.org/officeDocument/2006/relationships" xmlns:m="http://schemas.openxmlformats.org/officeDocument/2006/math" xmlns:v="urn:schemas-microsoft-com:vml" xmlns:wp14="http://schemas.microsoft.com/office/word/2010/wordprocessingDrawing" xmlns:wp="http://schemas.openxmlformats.org/drawingml/2006/wordprocessingDrawing" xmlns:w10="urn:schemas-microsoft-com:office:word" xmlns:w="http://schemas.openxmlformats.org/wordprocessingml/2006/main" xmlns:w14="http://schemas.microsoft.com/office/word/2010/wordml" xmlns:w15="http://schemas.microsoft.com/office/word/2012/wordml" xmlns:w16cex="http://schemas.microsoft.com/office/word/2018/wordml/cex" xmlns:w16cid="http://schemas.microsoft.com/office/word/2016/wordml/cid" xmlns:w16="http://schemas.microsoft.com/office/word/2018/wordml" xmlns:w16du="http://schemas.microsoft.com/office/word/2023/wordml/word16du" xmlns:w16sdtdh="http://schemas.microsoft.com/office/word/2020/wordml/sdtdatahash" xmlns:w16se="http://schemas.microsoft.com/office/word/2015/wordml/symex" xmlns:wpg="http://schemas.microsoft.com/office/word/2010/wordprocessingGroup" xmlns:wpi="http://schemas.microsoft.com/office/word/2010/wordprocessingInk" xmlns:wne="http://schemas.microsoft.com/office/word/2006/wordml" xmlns:wps="http://schemas.microsoft.com/office/word/2010/wordprocessingShape" mc:Ignorable="w14 w15 w16se w16cid w16 w16cex w16sdtdh w16du wp14">
   <w:body>
     <w:p>
       <w:pPr>
         <w:pStyle w:val="Title"/>
       </w:pPr>
       <w:r>
-        <w:t xml:space="preserve">Technical</w:t>
-      </w:r>
-      <w:r>
-        <w:t xml:space="preserve"> </w:t>
-      </w:r>
-      <w:r>
-        <w:t xml:space="preserve">Documentation</w:t>
+        <w:t>Technical Documentation</w:t>
       </w:r>
       <w:r>
         <w:br/>
-      </w:r>
-      <w:r>
-        <w:t xml:space="preserve">BC</w:t>
-      </w:r>
-      <w:r>
-        <w:t xml:space="preserve"> </w:t>
-      </w:r>
-      <w:r>
-        <w:t xml:space="preserve">Demographic</w:t>
-      </w:r>
-      <w:r>
-        <w:t xml:space="preserve"> </w:t>
-      </w:r>
-      <w:r>
-        <w:t xml:space="preserve">Survey:</w:t>
-      </w:r>
-      <w:r>
-        <w:t xml:space="preserve"> </w:t>
-      </w:r>
-      <w:r>
-        <w:t xml:space="preserve">DIP</w:t>
-      </w:r>
-      <w:r>
-        <w:t xml:space="preserve"> </w:t>
-      </w:r>
-      <w:r>
-        <w:t xml:space="preserve">Data</w:t>
-      </w:r>
-      <w:r>
-        <w:t xml:space="preserve"> </w:t>
-      </w:r>
-      <w:r>
-        <w:t xml:space="preserve">Linkage</w:t>
-      </w:r>
-      <w:r>
-        <w:t xml:space="preserve"> </w:t>
-      </w:r>
-      <w:r>
-        <w:t xml:space="preserve">Rates</w:t>
+        <w:t>BC Demographic Survey: DIP Data Linkage Rates</w:t>
       </w:r>
     </w:p>
     <w:sdt>
       <w:sdtPr>
+        <w:rPr>
+          <w:rFonts w:asciiTheme="minorHAnsi" w:eastAsiaTheme="minorHAnsi" w:hAnsiTheme="minorHAnsi" w:cstheme="minorBidi"/>
+          <w:color w:val="auto"/>
+          <w:sz w:val="24"/>
+          <w:szCs w:val="24"/>
+        </w:rPr>
+        <w:id w:val="-1897810097"/>
         <w:docPartObj>
           <w:docPartGallery w:val="Table of Contents"/>
           <w:docPartUnique/>
@@ -71,14 +34,632 @@
             <w:pStyle w:val="TOCHeading"/>
           </w:pPr>
           <w:r>
-            <w:t xml:space="preserve">Table of Contents</w:t>
+            <w:t>Table of Contents</w:t>
           </w:r>
         </w:p>
         <w:p>
+          <w:pPr>
+            <w:pStyle w:val="TOC1"/>
+            <w:tabs>
+              <w:tab w:val="right" w:leader="dot" w:pos="9350"/>
+            </w:tabs>
+            <w:rPr>
+              <w:noProof/>
+            </w:rPr>
+          </w:pPr>
           <w:r>
-            <w:fldChar w:fldCharType="begin" w:dirty="true"/>
-            <w:instrText xml:space="preserve">TOC \o "1-3" \h \z \u</w:instrText>
+            <w:fldChar w:fldCharType="begin"/>
+          </w:r>
+          <w:r>
+            <w:instrText>TOC \o "1-3" \h \z \u</w:instrText>
+          </w:r>
+          <w:r>
             <w:fldChar w:fldCharType="separate"/>
+          </w:r>
+          <w:hyperlink w:anchor="_Toc166510535" w:history="1">
+            <w:r>
+              <w:rPr>
+                <w:rStyle w:val="Hyperlink"/>
+                <w:noProof/>
+              </w:rPr>
+              <w:t>Purpose</w:t>
+            </w:r>
+            <w:r>
+              <w:rPr>
+                <w:noProof/>
+                <w:webHidden/>
+              </w:rPr>
+              <w:tab/>
+            </w:r>
+            <w:r>
+              <w:rPr>
+                <w:noProof/>
+                <w:webHidden/>
+              </w:rPr>
+              <w:fldChar w:fldCharType="begin"/>
+            </w:r>
+            <w:r>
+              <w:rPr>
+                <w:noProof/>
+                <w:webHidden/>
+              </w:rPr>
+              <w:instrText xml:space="preserve"> PAGEREF _Toc166510535 \h </w:instrText>
+            </w:r>
+            <w:r>
+              <w:rPr>
+                <w:noProof/>
+                <w:webHidden/>
+              </w:rPr>
+            </w:r>
+            <w:r>
+              <w:rPr>
+                <w:noProof/>
+                <w:webHidden/>
+              </w:rPr>
+              <w:fldChar w:fldCharType="separate"/>
+            </w:r>
+            <w:r>
+              <w:rPr>
+                <w:noProof/>
+                <w:webHidden/>
+              </w:rPr>
+              <w:t>2</w:t>
+            </w:r>
+            <w:r>
+              <w:rPr>
+                <w:noProof/>
+                <w:webHidden/>
+              </w:rPr>
+              <w:fldChar w:fldCharType="end"/>
+            </w:r>
+          </w:hyperlink>
+        </w:p>
+        <w:p>
+          <w:pPr>
+            <w:pStyle w:val="TOC1"/>
+            <w:tabs>
+              <w:tab w:val="right" w:leader="dot" w:pos="9350"/>
+            </w:tabs>
+            <w:rPr>
+              <w:noProof/>
+            </w:rPr>
+          </w:pPr>
+          <w:hyperlink w:anchor="_Toc166510536" w:history="1">
+            <w:r>
+              <w:rPr>
+                <w:rStyle w:val="Hyperlink"/>
+                <w:noProof/>
+              </w:rPr>
+              <w:t>Project Overview</w:t>
+            </w:r>
+            <w:r>
+              <w:rPr>
+                <w:noProof/>
+                <w:webHidden/>
+              </w:rPr>
+              <w:tab/>
+            </w:r>
+            <w:r>
+              <w:rPr>
+                <w:noProof/>
+                <w:webHidden/>
+              </w:rPr>
+              <w:fldChar w:fldCharType="begin"/>
+            </w:r>
+            <w:r>
+              <w:rPr>
+                <w:noProof/>
+                <w:webHidden/>
+              </w:rPr>
+              <w:instrText xml:space="preserve"> PAGEREF _Toc166510536 \h </w:instrText>
+            </w:r>
+            <w:r>
+              <w:rPr>
+                <w:noProof/>
+                <w:webHidden/>
+              </w:rPr>
+            </w:r>
+            <w:r>
+              <w:rPr>
+                <w:noProof/>
+                <w:webHidden/>
+              </w:rPr>
+              <w:fldChar w:fldCharType="separate"/>
+            </w:r>
+            <w:r>
+              <w:rPr>
+                <w:noProof/>
+                <w:webHidden/>
+              </w:rPr>
+              <w:t>2</w:t>
+            </w:r>
+            <w:r>
+              <w:rPr>
+                <w:noProof/>
+                <w:webHidden/>
+              </w:rPr>
+              <w:fldChar w:fldCharType="end"/>
+            </w:r>
+          </w:hyperlink>
+        </w:p>
+        <w:p>
+          <w:pPr>
+            <w:pStyle w:val="TOC1"/>
+            <w:tabs>
+              <w:tab w:val="right" w:leader="dot" w:pos="9350"/>
+            </w:tabs>
+            <w:rPr>
+              <w:noProof/>
+            </w:rPr>
+          </w:pPr>
+          <w:hyperlink w:anchor="_Toc166510537" w:history="1">
+            <w:r>
+              <w:rPr>
+                <w:rStyle w:val="Hyperlink"/>
+                <w:noProof/>
+              </w:rPr>
+              <w:t>Methodology</w:t>
+            </w:r>
+            <w:r>
+              <w:rPr>
+                <w:noProof/>
+                <w:webHidden/>
+              </w:rPr>
+              <w:tab/>
+            </w:r>
+            <w:r>
+              <w:rPr>
+                <w:noProof/>
+                <w:webHidden/>
+              </w:rPr>
+              <w:fldChar w:fldCharType="begin"/>
+            </w:r>
+            <w:r>
+              <w:rPr>
+                <w:noProof/>
+                <w:webHidden/>
+              </w:rPr>
+              <w:instrText xml:space="preserve"> PAGEREF _Toc166510537 \h </w:instrText>
+            </w:r>
+            <w:r>
+              <w:rPr>
+                <w:noProof/>
+                <w:webHidden/>
+              </w:rPr>
+            </w:r>
+            <w:r>
+              <w:rPr>
+                <w:noProof/>
+                <w:webHidden/>
+              </w:rPr>
+              <w:fldChar w:fldCharType="separate"/>
+            </w:r>
+            <w:r>
+              <w:rPr>
+                <w:noProof/>
+                <w:webHidden/>
+              </w:rPr>
+              <w:t>3</w:t>
+            </w:r>
+            <w:r>
+              <w:rPr>
+                <w:noProof/>
+                <w:webHidden/>
+              </w:rPr>
+              <w:fldChar w:fldCharType="end"/>
+            </w:r>
+          </w:hyperlink>
+        </w:p>
+        <w:p>
+          <w:pPr>
+            <w:pStyle w:val="TOC2"/>
+            <w:tabs>
+              <w:tab w:val="right" w:leader="dot" w:pos="9350"/>
+            </w:tabs>
+            <w:rPr>
+              <w:noProof/>
+            </w:rPr>
+          </w:pPr>
+          <w:hyperlink w:anchor="_Toc166510538" w:history="1">
+            <w:r>
+              <w:rPr>
+                <w:rStyle w:val="Hyperlink"/>
+                <w:noProof/>
+              </w:rPr>
+              <w:t>Overview</w:t>
+            </w:r>
+            <w:r>
+              <w:rPr>
+                <w:noProof/>
+                <w:webHidden/>
+              </w:rPr>
+              <w:tab/>
+            </w:r>
+            <w:r>
+              <w:rPr>
+                <w:noProof/>
+                <w:webHidden/>
+              </w:rPr>
+              <w:fldChar w:fldCharType="begin"/>
+            </w:r>
+            <w:r>
+              <w:rPr>
+                <w:noProof/>
+                <w:webHidden/>
+              </w:rPr>
+              <w:instrText xml:space="preserve"> PAGEREF _Toc166510538 \h </w:instrText>
+            </w:r>
+            <w:r>
+              <w:rPr>
+                <w:noProof/>
+                <w:webHidden/>
+              </w:rPr>
+            </w:r>
+            <w:r>
+              <w:rPr>
+                <w:noProof/>
+                <w:webHidden/>
+              </w:rPr>
+              <w:fldChar w:fldCharType="separate"/>
+            </w:r>
+            <w:r>
+              <w:rPr>
+                <w:noProof/>
+                <w:webHidden/>
+              </w:rPr>
+              <w:t>3</w:t>
+            </w:r>
+            <w:r>
+              <w:rPr>
+                <w:noProof/>
+                <w:webHidden/>
+              </w:rPr>
+              <w:fldChar w:fldCharType="end"/>
+            </w:r>
+          </w:hyperlink>
+        </w:p>
+        <w:p>
+          <w:pPr>
+            <w:pStyle w:val="TOC2"/>
+            <w:tabs>
+              <w:tab w:val="right" w:leader="dot" w:pos="9350"/>
+            </w:tabs>
+            <w:rPr>
+              <w:noProof/>
+            </w:rPr>
+          </w:pPr>
+          <w:hyperlink w:anchor="_Toc166510539" w:history="1">
+            <w:r>
+              <w:rPr>
+                <w:rStyle w:val="Hyperlink"/>
+                <w:noProof/>
+              </w:rPr>
+              <w:t>Caveats &amp; Disclaimers</w:t>
+            </w:r>
+            <w:r>
+              <w:rPr>
+                <w:noProof/>
+                <w:webHidden/>
+              </w:rPr>
+              <w:tab/>
+            </w:r>
+            <w:r>
+              <w:rPr>
+                <w:noProof/>
+                <w:webHidden/>
+              </w:rPr>
+              <w:fldChar w:fldCharType="begin"/>
+            </w:r>
+            <w:r>
+              <w:rPr>
+                <w:noProof/>
+                <w:webHidden/>
+              </w:rPr>
+              <w:instrText xml:space="preserve"> PAGEREF _Toc166510539 \h </w:instrText>
+            </w:r>
+            <w:r>
+              <w:rPr>
+                <w:noProof/>
+                <w:webHidden/>
+              </w:rPr>
+            </w:r>
+            <w:r>
+              <w:rPr>
+                <w:noProof/>
+                <w:webHidden/>
+              </w:rPr>
+              <w:fldChar w:fldCharType="separate"/>
+            </w:r>
+            <w:r>
+              <w:rPr>
+                <w:noProof/>
+                <w:webHidden/>
+              </w:rPr>
+              <w:t>3</w:t>
+            </w:r>
+            <w:r>
+              <w:rPr>
+                <w:noProof/>
+                <w:webHidden/>
+              </w:rPr>
+              <w:fldChar w:fldCharType="end"/>
+            </w:r>
+          </w:hyperlink>
+        </w:p>
+        <w:p>
+          <w:pPr>
+            <w:pStyle w:val="TOC2"/>
+            <w:tabs>
+              <w:tab w:val="right" w:leader="dot" w:pos="9350"/>
+            </w:tabs>
+            <w:rPr>
+              <w:noProof/>
+            </w:rPr>
+          </w:pPr>
+          <w:hyperlink w:anchor="_Toc166510540" w:history="1">
+            <w:r>
+              <w:rPr>
+                <w:rStyle w:val="Hyperlink"/>
+                <w:noProof/>
+              </w:rPr>
+              <w:t>Software</w:t>
+            </w:r>
+            <w:r>
+              <w:rPr>
+                <w:noProof/>
+                <w:webHidden/>
+              </w:rPr>
+              <w:tab/>
+            </w:r>
+            <w:r>
+              <w:rPr>
+                <w:noProof/>
+                <w:webHidden/>
+              </w:rPr>
+              <w:fldChar w:fldCharType="begin"/>
+            </w:r>
+            <w:r>
+              <w:rPr>
+                <w:noProof/>
+                <w:webHidden/>
+              </w:rPr>
+              <w:instrText xml:space="preserve"> PAGEREF _Toc166510540 \h </w:instrText>
+            </w:r>
+            <w:r>
+              <w:rPr>
+                <w:noProof/>
+                <w:webHidden/>
+              </w:rPr>
+            </w:r>
+            <w:r>
+              <w:rPr>
+                <w:noProof/>
+                <w:webHidden/>
+              </w:rPr>
+              <w:fldChar w:fldCharType="separate"/>
+            </w:r>
+            <w:r>
+              <w:rPr>
+                <w:noProof/>
+                <w:webHidden/>
+              </w:rPr>
+              <w:t>3</w:t>
+            </w:r>
+            <w:r>
+              <w:rPr>
+                <w:noProof/>
+                <w:webHidden/>
+              </w:rPr>
+              <w:fldChar w:fldCharType="end"/>
+            </w:r>
+          </w:hyperlink>
+        </w:p>
+        <w:p>
+          <w:pPr>
+            <w:pStyle w:val="TOC3"/>
+            <w:tabs>
+              <w:tab w:val="right" w:leader="dot" w:pos="9350"/>
+            </w:tabs>
+            <w:rPr>
+              <w:noProof/>
+            </w:rPr>
+          </w:pPr>
+          <w:hyperlink w:anchor="_Toc166510541" w:history="1">
+            <w:r>
+              <w:rPr>
+                <w:rStyle w:val="Hyperlink"/>
+                <w:noProof/>
+              </w:rPr>
+              <w:t>GitLab</w:t>
+            </w:r>
+            <w:r>
+              <w:rPr>
+                <w:noProof/>
+                <w:webHidden/>
+              </w:rPr>
+              <w:tab/>
+            </w:r>
+            <w:r>
+              <w:rPr>
+                <w:noProof/>
+                <w:webHidden/>
+              </w:rPr>
+              <w:fldChar w:fldCharType="begin"/>
+            </w:r>
+            <w:r>
+              <w:rPr>
+                <w:noProof/>
+                <w:webHidden/>
+              </w:rPr>
+              <w:instrText xml:space="preserve"> PAGEREF _Toc166510541 \h </w:instrText>
+            </w:r>
+            <w:r>
+              <w:rPr>
+                <w:noProof/>
+                <w:webHidden/>
+              </w:rPr>
+            </w:r>
+            <w:r>
+              <w:rPr>
+                <w:noProof/>
+                <w:webHidden/>
+              </w:rPr>
+              <w:fldChar w:fldCharType="separate"/>
+            </w:r>
+            <w:r>
+              <w:rPr>
+                <w:noProof/>
+                <w:webHidden/>
+              </w:rPr>
+              <w:t>4</w:t>
+            </w:r>
+            <w:r>
+              <w:rPr>
+                <w:noProof/>
+                <w:webHidden/>
+              </w:rPr>
+              <w:fldChar w:fldCharType="end"/>
+            </w:r>
+          </w:hyperlink>
+        </w:p>
+        <w:p>
+          <w:pPr>
+            <w:pStyle w:val="TOC1"/>
+            <w:tabs>
+              <w:tab w:val="right" w:leader="dot" w:pos="9350"/>
+            </w:tabs>
+            <w:rPr>
+              <w:noProof/>
+            </w:rPr>
+          </w:pPr>
+          <w:hyperlink w:anchor="_Toc166510542" w:history="1">
+            <w:r>
+              <w:rPr>
+                <w:rStyle w:val="Hyperlink"/>
+                <w:noProof/>
+              </w:rPr>
+              <w:t>Data Sources</w:t>
+            </w:r>
+            <w:r>
+              <w:rPr>
+                <w:noProof/>
+                <w:webHidden/>
+              </w:rPr>
+              <w:tab/>
+            </w:r>
+            <w:r>
+              <w:rPr>
+                <w:noProof/>
+                <w:webHidden/>
+              </w:rPr>
+              <w:fldChar w:fldCharType="begin"/>
+            </w:r>
+            <w:r>
+              <w:rPr>
+                <w:noProof/>
+                <w:webHidden/>
+              </w:rPr>
+              <w:instrText xml:space="preserve"> PAGEREF _Toc166510542 \h </w:instrText>
+            </w:r>
+            <w:r>
+              <w:rPr>
+                <w:noProof/>
+                <w:webHidden/>
+              </w:rPr>
+            </w:r>
+            <w:r>
+              <w:rPr>
+                <w:noProof/>
+                <w:webHidden/>
+              </w:rPr>
+              <w:fldChar w:fldCharType="separate"/>
+            </w:r>
+            <w:r>
+              <w:rPr>
+                <w:noProof/>
+                <w:webHidden/>
+              </w:rPr>
+              <w:t>4</w:t>
+            </w:r>
+            <w:r>
+              <w:rPr>
+                <w:noProof/>
+                <w:webHidden/>
+              </w:rPr>
+              <w:fldChar w:fldCharType="end"/>
+            </w:r>
+          </w:hyperlink>
+        </w:p>
+        <w:p>
+          <w:pPr>
+            <w:pStyle w:val="TOC1"/>
+            <w:tabs>
+              <w:tab w:val="right" w:leader="dot" w:pos="9350"/>
+            </w:tabs>
+            <w:rPr>
+              <w:noProof/>
+            </w:rPr>
+          </w:pPr>
+          <w:hyperlink w:anchor="_Toc166510543" w:history="1">
+            <w:r>
+              <w:rPr>
+                <w:rStyle w:val="Hyperlink"/>
+                <w:noProof/>
+              </w:rPr>
+              <w:t>References</w:t>
+            </w:r>
+            <w:r>
+              <w:rPr>
+                <w:noProof/>
+                <w:webHidden/>
+              </w:rPr>
+              <w:tab/>
+            </w:r>
+            <w:r>
+              <w:rPr>
+                <w:noProof/>
+                <w:webHidden/>
+              </w:rPr>
+              <w:fldChar w:fldCharType="begin"/>
+            </w:r>
+            <w:r>
+              <w:rPr>
+                <w:noProof/>
+                <w:webHidden/>
+              </w:rPr>
+              <w:instrText xml:space="preserve"> PAGEREF _Toc166510543 \h </w:instrText>
+            </w:r>
+            <w:r>
+              <w:rPr>
+                <w:noProof/>
+                <w:webHidden/>
+              </w:rPr>
+            </w:r>
+            <w:r>
+              <w:rPr>
+                <w:noProof/>
+                <w:webHidden/>
+              </w:rPr>
+              <w:fldChar w:fldCharType="separate"/>
+            </w:r>
+            <w:r>
+              <w:rPr>
+                <w:noProof/>
+                <w:webHidden/>
+              </w:rPr>
+              <w:t>6</w:t>
+            </w:r>
+            <w:r>
+              <w:rPr>
+                <w:noProof/>
+                <w:webHidden/>
+              </w:rPr>
+              <w:fldChar w:fldCharType="end"/>
+            </w:r>
+          </w:hyperlink>
+        </w:p>
+        <w:p>
+          <w:r>
             <w:fldChar w:fldCharType="end"/>
           </w:r>
         </w:p>
@@ -90,16 +671,41 @@
       </w:pPr>
       <w:r>
         <w:rPr>
+          <w:b/>
           <w:bCs/>
+        </w:rPr>
+        <w:t>PROJECT:</w:t>
+      </w:r>
+      <w:r>
+        <w:t xml:space="preserve"> Evaluating the BC Demographic Survey Data in the DIP</w:t>
+      </w:r>
+    </w:p>
+    <w:p>
+      <w:pPr>
+        <w:pStyle w:val="BodyText"/>
+      </w:pPr>
+      <w:r>
+        <w:rPr>
           <w:b/>
+          <w:bCs/>
         </w:rPr>
-        <w:t xml:space="preserve">PROJECT:</w:t>
-      </w:r>
-      <w:r>
-        <w:t xml:space="preserve"> </w:t>
-      </w:r>
-      <w:r>
-        <w:t xml:space="preserve">Evaluating the BC Demographic Survey Data in the DIP</w:t>
+        <w:t>PREPARED BY:</w:t>
+      </w:r>
+      <w:r>
+        <w:br/>
+        <w:t>Amelia Lowery, Julie Hawkins &amp; Lindsay Fredrick</w:t>
+      </w:r>
+      <w:r>
+        <w:br/>
+        <w:t>Data Science Partnerships Program</w:t>
+      </w:r>
+      <w:r>
+        <w:br/>
+        <w:t>BC Stats BC Data Systems</w:t>
+      </w:r>
+      <w:r>
+        <w:br/>
+        <w:t>Ministry of Citizens’ Services</w:t>
       </w:r>
     </w:p>
     <w:p>
@@ -108,40 +714,38 @@
       </w:pPr>
       <w:r>
         <w:rPr>
+          <w:b/>
           <w:bCs/>
-          <w:b/>
         </w:rPr>
-        <w:t xml:space="preserve">PREPARED BY:</w:t>
-      </w:r>
-      <w:r>
-        <w:br/>
-      </w:r>
-      <w:r>
-        <w:t xml:space="preserve">Amelia Lowery, Julie Hawkins &amp; Lindsay Fredrick</w:t>
-      </w:r>
-      <w:r>
-        <w:br/>
-      </w:r>
-      <w:r>
-        <w:t xml:space="preserve">Data Science Partnerships Program</w:t>
-      </w:r>
-      <w:r>
-        <w:br/>
-      </w:r>
-      <w:r>
-        <w:t xml:space="preserve">BC Stats</w:t>
-      </w:r>
-      <w:r>
-        <w:t xml:space="preserve"> </w:t>
-      </w:r>
-      <w:r>
-        <w:t xml:space="preserve">BC Data Systems</w:t>
-      </w:r>
-      <w:r>
-        <w:br/>
-      </w:r>
-      <w:r>
-        <w:t xml:space="preserve">Ministry of Citizens’ Services</w:t>
+        <w:t>DATE:</w:t>
+      </w:r>
+      <w:r>
+        <w:t xml:space="preserve"> 2024-05-13</w:t>
+      </w:r>
+    </w:p>
+    <w:p>
+      <w:r>
+        <w:br w:type="page"/>
+      </w:r>
+    </w:p>
+    <w:p>
+      <w:pPr>
+        <w:pStyle w:val="Heading1"/>
+      </w:pPr>
+      <w:bookmarkStart w:id="0" w:name="purpose"/>
+      <w:bookmarkStart w:id="1" w:name="_Toc166510535"/>
+      <w:r>
+        <w:lastRenderedPageBreak/>
+        <w:t>Purpose</w:t>
+      </w:r>
+      <w:bookmarkEnd w:id="1"/>
+    </w:p>
+    <w:p>
+      <w:pPr>
+        <w:pStyle w:val="FirstParagraph"/>
+      </w:pPr>
+      <w:r>
+        <w:t>This dashboard and technical document was developed as part of the BC Demographic Survey Data Evaluation project, commissioned by the Ministry of Citizens’ Services, Province of British Columbia.</w:t>
       </w:r>
     </w:p>
     <w:p>
@@ -149,105 +753,46 @@
         <w:pStyle w:val="BodyText"/>
       </w:pPr>
       <w:r>
-        <w:rPr>
-          <w:bCs/>
-          <w:b/>
-        </w:rPr>
-        <w:t xml:space="preserve">DATE:</w:t>
-      </w:r>
-      <w:r>
-        <w:t xml:space="preserve"> </w:t>
-      </w:r>
-      <w:r>
-        <w:t xml:space="preserve">2024-05-13</w:t>
-      </w:r>
-    </w:p>
-    <w:p>
-      <w:r>
-        <w:br w:type="page"/>
-      </w:r>
-    </w:p>
-    <w:bookmarkStart w:id="22" w:name="purpose"/>
-    <w:p>
-      <w:pPr>
-        <w:pStyle w:val="Heading1"/>
-      </w:pPr>
-      <w:r>
-        <w:t xml:space="preserve">Purpose</w:t>
-      </w:r>
-    </w:p>
-    <w:p>
-      <w:pPr>
-        <w:pStyle w:val="FirstParagraph"/>
-      </w:pPr>
-      <w:r>
-        <w:t xml:space="preserve">This dashboard and technical document was developed as part of the BC Demographic Survey Data Evaluation project, commissioned by the Ministry of Citizens’ Services, Province of British Columbia.</w:t>
-      </w:r>
-    </w:p>
-    <w:p>
-      <w:pPr>
-        <w:pStyle w:val="BodyText"/>
-      </w:pPr>
-      <w:r>
-        <w:t xml:space="preserve">This document summarizes the analytical methods, caveats, and technical software used to generate the linkage summaries provided in the dashboard</w:t>
-      </w:r>
-      <w:r>
-        <w:t xml:space="preserve"> </w:t>
-      </w:r>
-      <w:hyperlink r:id="rId20">
+        <w:t xml:space="preserve">This document summarizes the analytical methods, caveats, and technical software used to generate the linkage summaries provided in the dashboard </w:t>
+      </w:r>
+      <w:hyperlink r:id="rId7">
         <w:r>
           <w:rPr>
             <w:rStyle w:val="Hyperlink"/>
           </w:rPr>
-          <w:t xml:space="preserve">BC Demographic Survey: DIP Data Linkage Rates</w:t>
+          <w:t>BC Demographic Survey: DIP Data Linkage Rates</w:t>
         </w:r>
       </w:hyperlink>
       <w:r>
-        <w:t xml:space="preserve"> </w:t>
-      </w:r>
-      <w:r>
-        <w:t xml:space="preserve">and made available on the</w:t>
-      </w:r>
-      <w:r>
-        <w:t xml:space="preserve"> </w:t>
-      </w:r>
-      <w:hyperlink r:id="rId21">
+        <w:t xml:space="preserve"> and made available on the </w:t>
+      </w:r>
+      <w:hyperlink r:id="rId8">
         <w:r>
           <w:rPr>
             <w:rStyle w:val="Hyperlink"/>
           </w:rPr>
-          <w:t xml:space="preserve">BC Data Catalog</w:t>
+          <w:t>BC Data Catalogue.</w:t>
         </w:r>
       </w:hyperlink>
     </w:p>
-    <w:bookmarkEnd w:id="22"/>
-    <w:bookmarkStart w:id="23" w:name="project-overview"/>
     <w:p>
       <w:pPr>
         <w:pStyle w:val="Heading1"/>
       </w:pPr>
-      <w:r>
-        <w:t xml:space="preserve">Project Overview</w:t>
-      </w:r>
+      <w:bookmarkStart w:id="2" w:name="project-overview"/>
+      <w:bookmarkStart w:id="3" w:name="_Toc166510536"/>
+      <w:bookmarkEnd w:id="0"/>
+      <w:r>
+        <w:t>Project Overview</w:t>
+      </w:r>
+      <w:bookmarkEnd w:id="3"/>
     </w:p>
     <w:p>
       <w:pPr>
         <w:pStyle w:val="FirstParagraph"/>
       </w:pPr>
       <w:r>
-        <w:t xml:space="preserve">In 2023, BC Stats conducted the</w:t>
-      </w:r>
-      <w:r>
-        <w:t xml:space="preserve"> </w:t>
-      </w:r>
-      <w:r>
-        <w:t xml:space="preserve"> </w:t>
-      </w:r>
-      <w:r>
-        <w:t xml:space="preserve">BC Demographic Survey</w:t>
-      </w:r>
-      <w:r>
-        <w:t xml:space="preserve">. More than 200,000 people responded to the voluntary survey, providing information about many aspects of their identity (such as race, ethnicity, ancestry, gender and many others).</w:t>
+        <w:t>In 2023, BC Stats conducted the  BC Demographic Survey. More than 200,000 people responded to the voluntary survey, providing information about many aspects of their identity (such as race, ethnicity, ancestry, gender and many others).</w:t>
       </w:r>
     </w:p>
     <w:p>
@@ -255,22 +800,7 @@
         <w:pStyle w:val="BodyText"/>
       </w:pPr>
       <w:r>
-        <w:t xml:space="preserve">The</w:t>
-      </w:r>
-      <w:r>
-        <w:t xml:space="preserve"> </w:t>
-      </w:r>
-      <w:r>
-        <w:t xml:space="preserve"> </w:t>
-      </w:r>
-      <w:r>
-        <w:t xml:space="preserve">Data Innovation Program (DIP)</w:t>
-      </w:r>
-      <w:r>
-        <w:t xml:space="preserve"> </w:t>
-      </w:r>
-      <w:r>
-        <w:t xml:space="preserve">securely links and de-identifies data from multiple ministries, organizations or agencies in a secure platform. Many DIP datasets also contain demographic related information. However, the number of datasets with demographic information is limited, and are only partially complete pictures. The BC Demographic Survey aims to improve our understanding of how people with varying backgrounds interact with public services by broadening the scope of available demographic information to each data (and therefore service) provider.</w:t>
+        <w:t>The  Data Innovation Program (DIP) securely links and de-identifies data from multiple ministries, organizations or agencies in a secure platform. Many DIP datasets also contain demographic related information. However, the number of datasets with demographic information is limited, and are only partially complete pictures. The BC Demographic Survey aims to improve our understanding of how people with varying backgrounds interact with public services by broadening the scope of available demographic information to each data (and therefore service) provider.</w:t>
       </w:r>
     </w:p>
     <w:p>
@@ -278,325 +808,291 @@
         <w:pStyle w:val="BodyText"/>
       </w:pPr>
       <w:r>
-        <w:t xml:space="preserve">The analysis presented in this dashboard used the secure platform to access available datasets from the DIP, and linked these datasets, where possible, to the data from the BC Demographic Survey. Overall linkage rates were investigated. The methods, tools, and caveats associated with the dashboard are explored more fully below.</w:t>
-      </w:r>
-    </w:p>
-    <w:bookmarkEnd w:id="23"/>
-    <w:bookmarkStart w:id="31" w:name="methodology"/>
+        <w:t>The analysis presented in this dashboard used the secure platform to access available datasets from the DIP, and linked these datasets, where possible, to the data from the BC Demographic Survey. Overall linkage rates were investigated. The methods, tools, and caveats associated with the dashboard are explored more fully below.</w:t>
+      </w:r>
+    </w:p>
     <w:p>
       <w:pPr>
         <w:pStyle w:val="Heading1"/>
       </w:pPr>
-      <w:r>
-        <w:t xml:space="preserve">Methodology</w:t>
-      </w:r>
-    </w:p>
-    <w:bookmarkStart w:id="24" w:name="overview"/>
+      <w:bookmarkStart w:id="4" w:name="methodology"/>
+      <w:bookmarkStart w:id="5" w:name="_Toc166510537"/>
+      <w:bookmarkEnd w:id="2"/>
+      <w:r>
+        <w:lastRenderedPageBreak/>
+        <w:t>Methodology</w:t>
+      </w:r>
+      <w:bookmarkEnd w:id="5"/>
+    </w:p>
     <w:p>
       <w:pPr>
         <w:pStyle w:val="Heading2"/>
       </w:pPr>
-      <w:r>
-        <w:t xml:space="preserve">Overview</w:t>
-      </w:r>
+      <w:bookmarkStart w:id="6" w:name="overview"/>
+      <w:bookmarkStart w:id="7" w:name="_Toc166510538"/>
+      <w:r>
+        <w:t>Overview</w:t>
+      </w:r>
+      <w:bookmarkEnd w:id="7"/>
     </w:p>
     <w:p>
       <w:pPr>
         <w:pStyle w:val="FirstParagraph"/>
       </w:pPr>
       <w:r>
-        <w:t xml:space="preserve">To compare the BC Demographic Survey to each individual DIP dataset, a list of unique StudyIDs (which represent unique individuals as determined by PopData) was created for each individual dataset. The BC Demographic Survey list was compared to the individual DIP dataset, to determine:</w:t>
-      </w:r>
-    </w:p>
-    <w:p>
-      <w:pPr>
+        <w:t>To compare the BC Demographic Survey to each individual DIP dataset, a list of unique StudyIDs (which represent unique individuals as determined by PopData) was created for each individual dataset. The BC Demographic Survey list was compared to the individual DIP dataset, to determine:</w:t>
+      </w:r>
+    </w:p>
+    <w:p>
+      <w:pPr>
+        <w:pStyle w:val="Compact"/>
         <w:numPr>
           <w:ilvl w:val="0"/>
-          <w:numId w:val="1001"/>
+          <w:numId w:val="14"/>
         </w:numPr>
+      </w:pPr>
+      <w:r>
+        <w:t>The number of individuals in each DIP dataset.</w:t>
+      </w:r>
+    </w:p>
+    <w:p>
+      <w:pPr>
         <w:pStyle w:val="Compact"/>
-      </w:pPr>
-      <w:r>
-        <w:t xml:space="preserve">The number of individuals in each DIP dataset.</w:t>
-      </w:r>
-    </w:p>
-    <w:p>
-      <w:pPr>
         <w:numPr>
           <w:ilvl w:val="0"/>
-          <w:numId w:val="1001"/>
+          <w:numId w:val="14"/>
         </w:numPr>
+      </w:pPr>
+      <w:r>
+        <w:t>The number of individuals within a DIP dataset that have a survey record.</w:t>
+      </w:r>
+    </w:p>
+    <w:p>
+      <w:pPr>
+        <w:pStyle w:val="Heading2"/>
+      </w:pPr>
+      <w:bookmarkStart w:id="8" w:name="caveats-disclaimers"/>
+      <w:bookmarkStart w:id="9" w:name="_Toc166510539"/>
+      <w:bookmarkEnd w:id="6"/>
+      <w:r>
+        <w:t>Caveats &amp; Disclaimers</w:t>
+      </w:r>
+      <w:bookmarkEnd w:id="9"/>
+    </w:p>
+    <w:p>
+      <w:pPr>
+        <w:pStyle w:val="FirstParagraph"/>
+      </w:pPr>
+      <w:r>
+        <w:t>All inferences, opinions, and conclusions drawn in this dashboard are those of the authors, and do not reflect the opinions or policies of the Data Innovation Program or the Province of British Columbia.</w:t>
+      </w:r>
+    </w:p>
+    <w:p>
+      <w:pPr>
+        <w:pStyle w:val="BodyText"/>
+      </w:pPr>
+      <w:r>
+        <w:rPr>
+          <w:b/>
+          <w:bCs/>
+        </w:rPr>
+        <w:t>This dashboard and data source serves as a guide only. Researchers are ultimately responsible for determining the feasibility and reliability of the variables themselves prior to using the BC Demographic Survey variable information for their project.</w:t>
+      </w:r>
+    </w:p>
+    <w:p>
+      <w:pPr>
+        <w:pStyle w:val="BodyText"/>
+      </w:pPr>
+      <w:r>
+        <w:t>Here we list some important distinctions to keep in mind when browsing the dashboard and related datasets:</w:t>
+      </w:r>
+    </w:p>
+    <w:p>
+      <w:pPr>
         <w:pStyle w:val="Compact"/>
-      </w:pPr>
-      <w:r>
-        <w:t xml:space="preserve">The number of individuals within a DIP dataset that have a survey record.</w:t>
-      </w:r>
-    </w:p>
-    <w:bookmarkEnd w:id="24"/>
-    <w:bookmarkStart w:id="25" w:name="caveats-disclaimers"/>
-    <w:p>
-      <w:pPr>
-        <w:pStyle w:val="Heading2"/>
-      </w:pPr>
-      <w:r>
-        <w:t xml:space="preserve">Caveats &amp; Disclaimers</w:t>
-      </w:r>
-    </w:p>
-    <w:p>
-      <w:pPr>
-        <w:pStyle w:val="FirstParagraph"/>
-      </w:pPr>
-      <w:r>
-        <w:t xml:space="preserve">All inferences, opinions, and conclusions drawn in this dashboard are those of the authors, and do not reflect the opinions or policies of the Data Innovation Program or the Province of British Columbia.</w:t>
-      </w:r>
-    </w:p>
-    <w:p>
-      <w:pPr>
-        <w:pStyle w:val="BodyText"/>
-      </w:pPr>
-      <w:r>
-        <w:rPr>
-          <w:bCs/>
-          <w:b/>
-        </w:rPr>
-        <w:t xml:space="preserve">This dashboard and data source serves as a guide only. Researchers are ultimately responsible for determining the feasibility and reliability of the variables themselves prior to using the BC Demographic Survey variable information for their project.</w:t>
-      </w:r>
-    </w:p>
-    <w:p>
-      <w:pPr>
-        <w:pStyle w:val="BodyText"/>
-      </w:pPr>
-      <w:r>
-        <w:t xml:space="preserve">Here we list some important distinctions to keep in mind when browsing the dashboard and related datasets:</w:t>
-      </w:r>
-    </w:p>
-    <w:p>
-      <w:pPr>
         <w:numPr>
           <w:ilvl w:val="0"/>
-          <w:numId w:val="1002"/>
+          <w:numId w:val="15"/>
         </w:numPr>
+      </w:pPr>
+      <w:r>
+        <w:t>This dashboard was produced in 2024. Linkage rates will change overtime.</w:t>
+      </w:r>
+    </w:p>
+    <w:p>
+      <w:pPr>
         <w:pStyle w:val="Compact"/>
-      </w:pPr>
-      <w:r>
-        <w:t xml:space="preserve">This dashboard was produced in 2024. Linkage rates will change overtime.</w:t>
-      </w:r>
-    </w:p>
-    <w:p>
-      <w:pPr>
         <w:numPr>
           <w:ilvl w:val="0"/>
-          <w:numId w:val="1002"/>
+          <w:numId w:val="15"/>
         </w:numPr>
+      </w:pPr>
+      <w:r>
+        <w:t>Not every DIP dataset has a StudyID.</w:t>
+      </w:r>
+    </w:p>
+    <w:p>
+      <w:pPr>
         <w:pStyle w:val="Compact"/>
-      </w:pPr>
-      <w:r>
-        <w:t xml:space="preserve">Not every DIP dataset has a StudyID.</w:t>
-      </w:r>
-    </w:p>
-    <w:p>
-      <w:pPr>
         <w:numPr>
           <w:ilvl w:val="0"/>
-          <w:numId w:val="1002"/>
+          <w:numId w:val="15"/>
         </w:numPr>
+      </w:pPr>
+      <w:r>
+        <w:t>Some DIP datasets contain multiple StudyIDs.</w:t>
+      </w:r>
+    </w:p>
+    <w:p>
+      <w:pPr>
         <w:pStyle w:val="Compact"/>
-      </w:pPr>
-      <w:r>
-        <w:t xml:space="preserve">Some DIP datasets contain multiple StudyIDs.</w:t>
-      </w:r>
-    </w:p>
-    <w:p>
-      <w:pPr>
         <w:numPr>
           <w:ilvl w:val="0"/>
-          <w:numId w:val="1002"/>
+          <w:numId w:val="15"/>
         </w:numPr>
+      </w:pPr>
+      <w:r>
+        <w:t>All counts provided here are unweighted. DIP researchers are responsible for providing their own weights where necessary.</w:t>
+      </w:r>
+    </w:p>
+    <w:p>
+      <w:pPr>
         <w:pStyle w:val="Compact"/>
-      </w:pPr>
-      <w:r>
-        <w:t xml:space="preserve">All counts provided here are unweighted. DIP researchers are responsible for providing their own weights where necessary.</w:t>
-      </w:r>
-    </w:p>
-    <w:p>
-      <w:pPr>
         <w:numPr>
           <w:ilvl w:val="0"/>
-          <w:numId w:val="1002"/>
+          <w:numId w:val="15"/>
         </w:numPr>
+      </w:pPr>
+      <w:r>
+        <w:t>To mitigate the privacy risks of re-identification and residual disclosure, some small counts (and associated percentages) have been masked.</w:t>
+      </w:r>
+    </w:p>
+    <w:p>
+      <w:pPr>
         <w:pStyle w:val="Compact"/>
-      </w:pPr>
-      <w:r>
-        <w:t xml:space="preserve">To mitigate the privacy risks of re-identification and residual disclosure, some small counts (and associated percentages) have been masked.</w:t>
-      </w:r>
-    </w:p>
-    <w:p>
-      <w:pPr>
         <w:numPr>
           <w:ilvl w:val="0"/>
-          <w:numId w:val="1002"/>
+          <w:numId w:val="15"/>
         </w:numPr>
-        <w:pStyle w:val="Compact"/>
-      </w:pPr>
-      <w:r>
-        <w:t xml:space="preserve">Rounding has been performed on all percentages.</w:t>
-      </w:r>
-    </w:p>
-    <w:bookmarkEnd w:id="25"/>
-    <w:bookmarkStart w:id="30" w:name="software"/>
+      </w:pPr>
+      <w:r>
+        <w:t>Rounding has been performed on all percentages.</w:t>
+      </w:r>
+    </w:p>
     <w:p>
       <w:pPr>
         <w:pStyle w:val="Heading2"/>
       </w:pPr>
-      <w:r>
-        <w:t xml:space="preserve">Software</w:t>
-      </w:r>
+      <w:bookmarkStart w:id="10" w:name="software"/>
+      <w:bookmarkStart w:id="11" w:name="_Toc166510540"/>
+      <w:bookmarkEnd w:id="8"/>
+      <w:r>
+        <w:t>Software</w:t>
+      </w:r>
+      <w:bookmarkEnd w:id="11"/>
     </w:p>
     <w:p>
       <w:pPr>
         <w:pStyle w:val="FirstParagraph"/>
       </w:pPr>
       <w:r>
-        <w:t xml:space="preserve">This analysis is implemented in the R and python programming languages</w:t>
-      </w:r>
-      <w:r>
-        <w:t xml:space="preserve"> </w:t>
-      </w:r>
-      <w:r>
-        <w:t xml:space="preserve">Van Rossum and Drake Jr (1995)</w:t>
-      </w:r>
-      <w:r>
-        <w:t xml:space="preserve">. The code used to generate this analysis was reviewed by three data scientists. Key tools used to complete this work include the Apache Arrow project</w:t>
-      </w:r>
-      <w:r>
-        <w:t xml:space="preserve"> </w:t>
-      </w:r>
-      <w:r>
-        <w:t xml:space="preserve">(Richardson et al. 2021)</w:t>
-      </w:r>
-      <w:r>
-        <w:t xml:space="preserve">, the tidyverse</w:t>
-      </w:r>
-      <w:r>
-        <w:t xml:space="preserve"> </w:t>
-      </w:r>
-      <w:r>
-        <w:t xml:space="preserve">(Wickham et al. 2019)</w:t>
-      </w:r>
-      <w:r>
-        <w:t xml:space="preserve"> </w:t>
-      </w:r>
-      <w:r>
-        <w:t xml:space="preserve">and the internal SAE package dippy</w:t>
-      </w:r>
-      <w:r>
-        <w:t xml:space="preserve"> </w:t>
-      </w:r>
-      <w:r>
-        <w:t xml:space="preserve">(Fredrick 2023)</w:t>
-      </w:r>
-      <w:r>
-        <w:t xml:space="preserve">.</w:t>
-      </w:r>
-    </w:p>
-    <w:bookmarkStart w:id="29" w:name="gitlab"/>
+        <w:t xml:space="preserve">This analysis is implemented in the R and python programming languages Van Rossum and Drake Jr (1995). The code used to generate this analysis was reviewed by three data scientists. Key tools used to complete this work include the Apache </w:t>
+      </w:r>
+      <w:r>
+        <w:lastRenderedPageBreak/>
+        <w:t>Arrow project (Richardson et al. 2021), the tidyverse (Wickham et al. 2019) and the internal SAE package dippy (Fredrick 2023).</w:t>
+      </w:r>
+    </w:p>
     <w:p>
       <w:pPr>
         <w:pStyle w:val="Heading3"/>
       </w:pPr>
-      <w:r>
-        <w:t xml:space="preserve">GitLab</w:t>
-      </w:r>
+      <w:bookmarkStart w:id="12" w:name="gitlab"/>
+      <w:bookmarkStart w:id="13" w:name="_Toc166510541"/>
+      <w:r>
+        <w:t>GitLab</w:t>
+      </w:r>
+      <w:bookmarkEnd w:id="13"/>
     </w:p>
     <w:p>
       <w:pPr>
         <w:pStyle w:val="FirstParagraph"/>
       </w:pPr>
       <w:r>
-        <w:t xml:space="preserve">All code is stored under the</w:t>
-      </w:r>
-      <w:r>
-        <w:t xml:space="preserve"> </w:t>
-      </w:r>
-      <w:hyperlink r:id="rId26">
+        <w:t xml:space="preserve">All code is stored under the </w:t>
+      </w:r>
+      <w:hyperlink r:id="rId9">
         <w:r>
           <w:rPr>
             <w:rStyle w:val="Hyperlink"/>
           </w:rPr>
-          <w:t xml:space="preserve">git version control</w:t>
+          <w:t>git version control</w:t>
         </w:r>
       </w:hyperlink>
       <w:r>
-        <w:t xml:space="preserve"> </w:t>
-      </w:r>
-      <w:r>
-        <w:t xml:space="preserve">system and shared inside the secure environment in these GitLab repos:</w:t>
-      </w:r>
-    </w:p>
-    <w:p>
-      <w:pPr>
+        <w:t xml:space="preserve"> system and shared inside the secure environment in these GitLab repos:</w:t>
+      </w:r>
+    </w:p>
+    <w:p>
+      <w:pPr>
+        <w:pStyle w:val="Compact"/>
         <w:numPr>
           <w:ilvl w:val="0"/>
-          <w:numId w:val="1003"/>
+          <w:numId w:val="16"/>
         </w:numPr>
-        <w:pStyle w:val="Compact"/>
-      </w:pPr>
-      <w:r>
-        <w:t xml:space="preserve">Creation of Demographic Survey Variables:</w:t>
-      </w:r>
-      <w:r>
-        <w:t xml:space="preserve"> </w:t>
-      </w:r>
-      <w:hyperlink r:id="rId27">
+      </w:pPr>
+      <w:r>
+        <w:t xml:space="preserve">Creation of Demographic Survey Variables: </w:t>
+      </w:r>
+      <w:hyperlink r:id="rId10">
         <w:r>
           <w:rPr>
             <w:rStyle w:val="Hyperlink"/>
           </w:rPr>
-          <w:t xml:space="preserve">https://projectsc.popdata.bc.ca/shares/arda-demographic-survey</w:t>
+          <w:t>https://projectsc.popdata.bc.ca/shares/arda-demographic-survey</w:t>
         </w:r>
       </w:hyperlink>
     </w:p>
     <w:p>
       <w:pPr>
+        <w:pStyle w:val="Compact"/>
         <w:numPr>
           <w:ilvl w:val="0"/>
-          <w:numId w:val="1003"/>
+          <w:numId w:val="16"/>
         </w:numPr>
-        <w:pStyle w:val="Compact"/>
-      </w:pPr>
-      <w:r>
-        <w:t xml:space="preserve">Creation of Linkage Statistics:</w:t>
-      </w:r>
-      <w:r>
-        <w:t xml:space="preserve"> </w:t>
-      </w:r>
-      <w:hyperlink r:id="rId28">
+      </w:pPr>
+      <w:r>
+        <w:t xml:space="preserve">Creation of Linkage Statistics: </w:t>
+      </w:r>
+      <w:hyperlink r:id="rId11">
         <w:r>
           <w:rPr>
             <w:rStyle w:val="Hyperlink"/>
           </w:rPr>
-          <w:t xml:space="preserve">https://projectsc.popdata.bc.ca/shares/linkage-litmus-test</w:t>
+          <w:t>https://projectsc.popdata.bc.ca/shares/linkage-litmus-test</w:t>
         </w:r>
       </w:hyperlink>
     </w:p>
-    <w:bookmarkEnd w:id="29"/>
-    <w:bookmarkEnd w:id="30"/>
-    <w:bookmarkEnd w:id="31"/>
-    <w:bookmarkStart w:id="32" w:name="data-sources"/>
     <w:p>
       <w:pPr>
         <w:pStyle w:val="Heading1"/>
       </w:pPr>
-      <w:r>
-        <w:t xml:space="preserve">Data Sources</w:t>
-      </w:r>
+      <w:bookmarkStart w:id="14" w:name="data-sources"/>
+      <w:bookmarkStart w:id="15" w:name="_Toc166510542"/>
+      <w:bookmarkEnd w:id="4"/>
+      <w:bookmarkEnd w:id="10"/>
+      <w:bookmarkEnd w:id="12"/>
+      <w:r>
+        <w:t>Data Sources</w:t>
+      </w:r>
+      <w:bookmarkEnd w:id="15"/>
     </w:p>
     <w:p>
       <w:pPr>
         <w:pStyle w:val="FirstParagraph"/>
       </w:pPr>
       <w:r>
-        <w:t xml:space="preserve">BC Family Maintenance Agency. [creator] (2022). Family Maintenance and Enforcement. E03. Data Innovation Program, Province of British Columbia [publisher]. Data Extract. Approver Year (2023).</w:t>
+        <w:t>BC Family Maintenance Agency. [creator] (2022). Family Maintenance and Enforcement. E03. Data Innovation Program, Province of British Columbia [publisher]. Data Extract. Approver Year (2023).</w:t>
       </w:r>
     </w:p>
     <w:p>
@@ -604,7 +1100,7 @@
         <w:pStyle w:val="BodyText"/>
       </w:pPr>
       <w:r>
-        <w:t xml:space="preserve">BC Stats. [creator] (2023). BC Demographic Survey. E01. Data Innovation Program, Province of British Columbia [publisher]. Data Extract. Approver Year (2023).</w:t>
+        <w:t>BC Stats. [creator] (2023). BC Demographic Survey. E01. Data Innovation Program, Province of British Columbia [publisher]. Data Extract. Approver Year (2023).</w:t>
       </w:r>
     </w:p>
     <w:p>
@@ -612,7 +1108,7 @@
         <w:pStyle w:val="BodyText"/>
       </w:pPr>
       <w:r>
-        <w:t xml:space="preserve">Community Living BC. [creator] (2023). Community Living Programs. E03. Data Innovation Program, Province of British Columbia [publisher]. Data Extract. Approver Year (2023).</w:t>
+        <w:t>Community Living BC. [creator] (2023). Community Living Programs. E03. Data Innovation Program, Province of British Columbia [publisher]. Data Extract. Approver Year (2023).</w:t>
       </w:r>
     </w:p>
     <w:p>
@@ -620,7 +1116,7 @@
         <w:pStyle w:val="BodyText"/>
       </w:pPr>
       <w:r>
-        <w:t xml:space="preserve">Ministry of Children and Family Development. [creator] (2022). Child Care Subsidy. E01. Data Innovation Program, Province of British Columbia [publisher]. Data Extract. Approver Year (2023).</w:t>
+        <w:t>Ministry of Children and Family Development. [creator] (2022). Child Care Subsidy. E01. Data Innovation Program, Province of British Columbia [publisher]. Data Extract. Approver Year (2023).</w:t>
       </w:r>
     </w:p>
     <w:p>
@@ -628,7 +1124,7 @@
         <w:pStyle w:val="BodyText"/>
       </w:pPr>
       <w:r>
-        <w:t xml:space="preserve">Ministry of Children and Family Development. [creator] (2023). Child Welfare Program. E05. Data Innovation Program, Province of British Columbia [publisher]. Data Extract. Approver Year (2023).</w:t>
+        <w:t>Ministry of Children and Family Development. [creator] (2023). Child Welfare Program. E05. Data Innovation Program, Province of British Columbia [publisher]. Data Extract. Approver Year (2023).</w:t>
       </w:r>
     </w:p>
     <w:p>
@@ -636,7 +1132,7 @@
         <w:pStyle w:val="BodyText"/>
       </w:pPr>
       <w:r>
-        <w:t xml:space="preserve">Ministry of Children and Family Development. [creator] (2023). Child and Youth Mental Health. E03. Data Innovation Program, Province of British Columbia [publisher]. Data Extract. Approver Year (2023).</w:t>
+        <w:t>Ministry of Children and Family Development. [creator] (2023). Child and Youth Mental Health. E03. Data Innovation Program, Province of British Columbia [publisher]. Data Extract. Approver Year (2023).</w:t>
       </w:r>
     </w:p>
     <w:p>
@@ -644,7 +1140,7 @@
         <w:pStyle w:val="BodyText"/>
       </w:pPr>
       <w:r>
-        <w:t xml:space="preserve">Ministry of Education and Child Care. [creator] (2023). K to 12 Socio Economic Status Index. E03. Data Innovation Program, Province of British Columbia [publisher]. Data Extract. Approver Year (2023).</w:t>
+        <w:t>Ministry of Education and Child Care. [creator] (2023). K to 12 Socio Economic Status Index. E03. Data Innovation Program, Province of British Columbia [publisher]. Data Extract. Approver Year (2023).</w:t>
       </w:r>
     </w:p>
     <w:p>
@@ -652,7 +1148,8 @@
         <w:pStyle w:val="BodyText"/>
       </w:pPr>
       <w:r>
-        <w:t xml:space="preserve">Ministry of Education and Child Care. [creator] (2023). K to 12 Student Assessments. E01. Data Innovation Program, Province of British Columbia [publisher]. Data Extract. Approver Year (2023).</w:t>
+        <w:lastRenderedPageBreak/>
+        <w:t>Ministry of Education and Child Care. [creator] (2023). K to 12 Student Assessments. E01. Data Innovation Program, Province of British Columbia [publisher]. Data Extract. Approver Year (2023).</w:t>
       </w:r>
     </w:p>
     <w:p>
@@ -660,7 +1157,7 @@
         <w:pStyle w:val="BodyText"/>
       </w:pPr>
       <w:r>
-        <w:t xml:space="preserve">Ministry of Education and Child Care. [creator] (2023). K to 12 Student Demographics and Achievements. E05. Data Innovation Program, Province of British Columbia [publisher]. Data Extract. Approver Year (2023).</w:t>
+        <w:t>Ministry of Education and Child Care. [creator] (2023). K to 12 Student Demographics and Achievements. E05. Data Innovation Program, Province of British Columbia [publisher]. Data Extract. Approver Year (2023).</w:t>
       </w:r>
     </w:p>
     <w:p>
@@ -668,7 +1165,7 @@
         <w:pStyle w:val="BodyText"/>
       </w:pPr>
       <w:r>
-        <w:t xml:space="preserve">Ministry of Education and Child Care. [creator] (2023). K to 12 Student Learning Surveys. E01. Data Innovation Program, Province of British Columbia [publisher]. Data Extract. Approver Year (2023).</w:t>
+        <w:t>Ministry of Education and Child Care. [creator] (2023). K to 12 Student Learning Surveys. E01. Data Innovation Program, Province of British Columbia [publisher]. Data Extract. Approver Year (2023).</w:t>
       </w:r>
     </w:p>
     <w:p>
@@ -676,7 +1173,7 @@
         <w:pStyle w:val="BodyText"/>
       </w:pPr>
       <w:r>
-        <w:t xml:space="preserve">Ministry of Health. [creator] (2022). BC Vital Events and Statistics. E04. Data Innovation Program, Province of British Columbia [publisher]. Data Extract. Approver Year (2023).</w:t>
+        <w:t>Ministry of Health. [creator] (2022). BC Vital Events and Statistics. E04. Data Innovation Program, Province of British Columbia [publisher]. Data Extract. Approver Year (2023).</w:t>
       </w:r>
     </w:p>
     <w:p>
@@ -684,7 +1181,7 @@
         <w:pStyle w:val="BodyText"/>
       </w:pPr>
       <w:r>
-        <w:t xml:space="preserve">Ministry of Health. [creator] (2022). Central Demographics File. E04. Data Innovation Program, Province of British Columbia [publisher]. Data Extract. Approver Year (2023).</w:t>
+        <w:t>Ministry of Health. [creator] (2022). Central Demographics File. E04. Data Innovation Program, Province of British Columbia [publisher]. Data Extract. Approver Year (2023).</w:t>
       </w:r>
     </w:p>
     <w:p>
@@ -692,7 +1189,7 @@
         <w:pStyle w:val="BodyText"/>
       </w:pPr>
       <w:r>
-        <w:t xml:space="preserve">Ministry of Health. [creator] (2022). Chronic Disease Registry. E03. Data Innovation Program, Province of British Columbia [publisher]. Data Extract. Approver Year (2023).</w:t>
+        <w:t>Ministry of Health. [creator] (2022). Chronic Disease Registry. E03. Data Innovation Program, Province of British Columbia [publisher]. Data Extract. Approver Year (2023).</w:t>
       </w:r>
     </w:p>
     <w:p>
@@ -700,7 +1197,7 @@
         <w:pStyle w:val="BodyText"/>
       </w:pPr>
       <w:r>
-        <w:t xml:space="preserve">Ministry of Health. [creator] (2023). Covid Testing Data. E03. Data Innovation Program, Province of British Columbia [publisher]. Data Extract. Approver Year (2023).</w:t>
+        <w:t>Ministry of Health. [creator] (2023). Covid Testing Data. E03. Data Innovation Program, Province of British Columbia [publisher]. Data Extract. Approver Year (2023).</w:t>
       </w:r>
     </w:p>
     <w:p>
@@ -708,7 +1205,7 @@
         <w:pStyle w:val="BodyText"/>
       </w:pPr>
       <w:r>
-        <w:t xml:space="preserve">Ministry of Health. [creator] (2023). Hospital Discharges. E01. Data Innovation Program, Province of British Columbia [publisher]. Data Extract. Approver Year (2023).</w:t>
+        <w:t>Ministry of Health. [creator] (2023). Hospital Discharges. E01. Data Innovation Program, Province of British Columbia [publisher]. Data Extract. Approver Year (2023).</w:t>
       </w:r>
     </w:p>
     <w:p>
@@ -716,7 +1213,7 @@
         <w:pStyle w:val="BodyText"/>
       </w:pPr>
       <w:r>
-        <w:t xml:space="preserve">Ministry of Health. [creator] (2023). Medical Services Plan (MSP) Payment Information. E01. Data Innovation Program, Province of British Columbia [publisher]. Data Extract. Approver Year (2023).</w:t>
+        <w:t>Ministry of Health. [creator] (2023). Medical Services Plan (MSP) Payment Information. E01. Data Innovation Program, Province of British Columbia [publisher]. Data Extract. Approver Year (2023).</w:t>
       </w:r>
     </w:p>
     <w:p>
@@ -724,7 +1221,7 @@
         <w:pStyle w:val="BodyText"/>
       </w:pPr>
       <w:r>
-        <w:t xml:space="preserve">Ministry of Health. [creator] (2012). Mental Health Services. E01. Data Innovation Program, Province of British Columbia [publisher]. Data Extract. Approver Year (2023).</w:t>
+        <w:t>Ministry of Health. [creator] (2012). Mental Health Services. E01. Data Innovation Program, Province of British Columbia [publisher]. Data Extract. Approver Year (2023).</w:t>
       </w:r>
     </w:p>
     <w:p>
@@ -732,7 +1229,8 @@
         <w:pStyle w:val="BodyText"/>
       </w:pPr>
       <w:r>
-        <w:t xml:space="preserve">Ministry of Health. [creator] (2023). National Ambulatory Care Reporting System. E01. Data Innovation Program, Province of British Columbia [publisher]. Data Extract. Approver Year (2023).</w:t>
+        <w:lastRenderedPageBreak/>
+        <w:t>Ministry of Health. [creator] (2023). National Ambulatory Care Reporting System. E01. Data Innovation Program, Province of British Columbia [publisher]. Data Extract. Approver Year (2023).</w:t>
       </w:r>
     </w:p>
     <w:p>
@@ -740,7 +1238,7 @@
         <w:pStyle w:val="BodyText"/>
       </w:pPr>
       <w:r>
-        <w:t xml:space="preserve">Ministry of Health. [creator] (2019). Registration and Premium Billings. E02. Data Innovation Program, Province of British Columbia [publisher]. Data Extract. Approver Year (2023).</w:t>
+        <w:t>Ministry of Health. [creator] (2019). Registration and Premium Billings. E02. Data Innovation Program, Province of British Columbia [publisher]. Data Extract. Approver Year (2023).</w:t>
       </w:r>
     </w:p>
     <w:p>
@@ -748,7 +1246,7 @@
         <w:pStyle w:val="BodyText"/>
       </w:pPr>
       <w:r>
-        <w:t xml:space="preserve">Ministry of Health. [creator] (2023). Residential Assessment Instrument. E01. Data Innovation Program, Province of British Columbia [publisher]. Data Extract. Approver Year (2023).</w:t>
+        <w:t>Ministry of Health. [creator] (2023). Residential Assessment Instrument. E01. Data Innovation Program, Province of British Columbia [publisher]. Data Extract. Approver Year (2023).</w:t>
       </w:r>
     </w:p>
     <w:p>
@@ -756,7 +1254,7 @@
         <w:pStyle w:val="BodyText"/>
       </w:pPr>
       <w:r>
-        <w:t xml:space="preserve">Ministry of Municipal Affairs. [creator] (2021). Career Paths for Skilled Immigrants. E01. Data Innovation Program, Province of British Columbia [publisher]. Data Extract. Approver Year (2023).</w:t>
+        <w:t>Ministry of Municipal Affairs. [creator] (2021). Career Paths for Skilled Immigrants. E01. Data Innovation Program, Province of British Columbia [publisher]. Data Extract. Approver Year (2023).</w:t>
       </w:r>
     </w:p>
     <w:p>
@@ -764,7 +1262,7 @@
         <w:pStyle w:val="BodyText"/>
       </w:pPr>
       <w:r>
-        <w:t xml:space="preserve">Ministry of Municipal Affairs. [creator] (2023). Provincial Nominee Program. E02. Data Innovation Program, Province of British Columbia [publisher]. Data Extract. Approver Year (2023).</w:t>
+        <w:t>Ministry of Municipal Affairs. [creator] (2023). Provincial Nominee Program. E02. Data Innovation Program, Province of British Columbia [publisher]. Data Extract. Approver Year (2023).</w:t>
       </w:r>
     </w:p>
     <w:p>
@@ -772,7 +1270,7 @@
         <w:pStyle w:val="BodyText"/>
       </w:pPr>
       <w:r>
-        <w:t xml:space="preserve">Ministry of Post-Secondary Education and Future Skills. [creator] (2023). Labour Market Programs. E05. Data Innovation Program, Province of British Columbia [publisher]. Data Extract. Approver Year (2023).</w:t>
+        <w:t>Ministry of Post-Secondary Education and Future Skills. [creator] (2023). Labour Market Programs. E05. Data Innovation Program, Province of British Columbia [publisher]. Data Extract. Approver Year (2023).</w:t>
       </w:r>
     </w:p>
     <w:p>
@@ -780,202 +1278,163 @@
         <w:pStyle w:val="BodyText"/>
       </w:pPr>
       <w:r>
-        <w:t xml:space="preserve">Ministry of Social Development and Poverty Reduction. [creator] (2023). BC Employment and Assistance. E06. Data Innovation Program, Province of British Columbia [publisher]. Data Extract. Approver Year (2023).</w:t>
-      </w:r>
-    </w:p>
-    <w:bookmarkEnd w:id="32"/>
-    <w:bookmarkStart w:id="42" w:name="references"/>
+        <w:t>Ministry of Social Development and Poverty Reduction. [creator] (2023). BC Employment and Assistance. E06. Data Innovation Program, Province of British Columbia [publisher]. Data Extract. Approver Year (2023).</w:t>
+      </w:r>
+    </w:p>
     <w:p>
       <w:pPr>
         <w:pStyle w:val="Heading1"/>
       </w:pPr>
-      <w:r>
-        <w:t xml:space="preserve">References</w:t>
-      </w:r>
-    </w:p>
-    <w:bookmarkStart w:id="41" w:name="refs"/>
-    <w:bookmarkStart w:id="33" w:name="ref-dippy"/>
+      <w:bookmarkStart w:id="16" w:name="references"/>
+      <w:bookmarkStart w:id="17" w:name="_Toc166510543"/>
+      <w:bookmarkEnd w:id="14"/>
+      <w:r>
+        <w:t>References</w:t>
+      </w:r>
+      <w:bookmarkEnd w:id="17"/>
+    </w:p>
     <w:p>
       <w:pPr>
         <w:pStyle w:val="Bibliography"/>
       </w:pPr>
-      <w:r>
-        <w:t xml:space="preserve">Fredrick, Lindsay. 2023.</w:t>
-      </w:r>
-      <w:r>
-        <w:t xml:space="preserve"> </w:t>
+      <w:bookmarkStart w:id="18" w:name="ref-dippy"/>
+      <w:bookmarkStart w:id="19" w:name="refs"/>
+      <w:r>
+        <w:t xml:space="preserve">Fredrick, Lindsay. 2023. </w:t>
       </w:r>
       <w:r>
         <w:rPr>
+          <w:i/>
           <w:iCs/>
+        </w:rPr>
+        <w:t>Dippy: Provide Functions to Efficiently Import SRE Data</w:t>
+      </w:r>
+      <w:r>
+        <w:t>.</w:t>
+      </w:r>
+    </w:p>
+    <w:p>
+      <w:pPr>
+        <w:pStyle w:val="Bibliography"/>
+      </w:pPr>
+      <w:bookmarkStart w:id="20" w:name="ref-Rcore"/>
+      <w:bookmarkEnd w:id="18"/>
+      <w:r>
+        <w:t xml:space="preserve">R Core Team. 2021. </w:t>
+      </w:r>
+      <w:r>
+        <w:rPr>
           <w:i/>
+          <w:iCs/>
         </w:rPr>
-        <w:t xml:space="preserve">Dippy: Provide Functions to Efficiently Import SRE Data</w:t>
-      </w:r>
-      <w:r>
-        <w:t xml:space="preserve">.</w:t>
-      </w:r>
-    </w:p>
-    <w:bookmarkEnd w:id="33"/>
-    <w:bookmarkStart w:id="35" w:name="ref-Rcore"/>
-    <w:p>
-      <w:pPr>
-        <w:pStyle w:val="Bibliography"/>
-      </w:pPr>
-      <w:r>
-        <w:t xml:space="preserve">R Core Team. 2021.</w:t>
-      </w:r>
-      <w:r>
-        <w:t xml:space="preserve"> </w:t>
-      </w:r>
-      <w:r>
-        <w:rPr>
-          <w:iCs/>
-          <w:i/>
-        </w:rPr>
-        <w:t xml:space="preserve">R: A Language and Environment for Statistical Computing</w:t>
-      </w:r>
-      <w:r>
-        <w:t xml:space="preserve">. Vienna, Austria: R Foundation for Statistical Computing.</w:t>
-      </w:r>
-      <w:r>
-        <w:t xml:space="preserve"> </w:t>
-      </w:r>
-      <w:hyperlink r:id="rId34">
+        <w:t>R: A Language and Environment for Statistical Computing</w:t>
+      </w:r>
+      <w:r>
+        <w:t xml:space="preserve">. Vienna, Austria: R Foundation for Statistical Computing. </w:t>
+      </w:r>
+      <w:hyperlink r:id="rId12">
         <w:r>
           <w:rPr>
             <w:rStyle w:val="Hyperlink"/>
           </w:rPr>
-          <w:t xml:space="preserve">https://www.R-project.org/</w:t>
+          <w:t>https://www.R-project.org/</w:t>
         </w:r>
       </w:hyperlink>
       <w:r>
-        <w:t xml:space="preserve">.</w:t>
-      </w:r>
-    </w:p>
-    <w:bookmarkEnd w:id="35"/>
-    <w:bookmarkStart w:id="37" w:name="ref-arrow"/>
+        <w:t>.</w:t>
+      </w:r>
+    </w:p>
     <w:p>
       <w:pPr>
         <w:pStyle w:val="Bibliography"/>
       </w:pPr>
-      <w:r>
-        <w:t xml:space="preserve">Richardson, Neal, Ian Cook, Jonathan Keane, Romain François, Jeroen Ooms, and Apache Arrow. 2021.</w:t>
-      </w:r>
-      <w:r>
-        <w:t xml:space="preserve"> </w:t>
+      <w:bookmarkStart w:id="21" w:name="ref-arrow"/>
+      <w:bookmarkEnd w:id="20"/>
+      <w:r>
+        <w:t xml:space="preserve">Richardson, Neal, Ian Cook, Jonathan Keane, Romain François, Jeroen Ooms, and Apache Arrow. 2021. </w:t>
       </w:r>
       <w:r>
         <w:rPr>
+          <w:i/>
           <w:iCs/>
-          <w:i/>
         </w:rPr>
-        <w:t xml:space="preserve">Arrow: Integration to ’Apache’ ’Arrow’</w:t>
-      </w:r>
-      <w:r>
-        <w:t xml:space="preserve">.</w:t>
-      </w:r>
-      <w:r>
-        <w:t xml:space="preserve"> </w:t>
-      </w:r>
-      <w:hyperlink r:id="rId36">
+        <w:t>Arrow: Integration to ’Apache’ ’Arrow’</w:t>
+      </w:r>
+      <w:r>
+        <w:t xml:space="preserve">. </w:t>
+      </w:r>
+      <w:hyperlink r:id="rId13">
         <w:r>
           <w:rPr>
             <w:rStyle w:val="Hyperlink"/>
           </w:rPr>
-          <w:t xml:space="preserve">https://CRAN.R-project.org/package=arrow</w:t>
+          <w:t>https://CRAN.R-project.org/package=arrow</w:t>
         </w:r>
       </w:hyperlink>
       <w:r>
-        <w:t xml:space="preserve">.</w:t>
-      </w:r>
-    </w:p>
-    <w:bookmarkEnd w:id="37"/>
-    <w:bookmarkStart w:id="38" w:name="ref-van1995python"/>
+        <w:t>.</w:t>
+      </w:r>
+    </w:p>
     <w:p>
       <w:pPr>
         <w:pStyle w:val="Bibliography"/>
       </w:pPr>
-      <w:r>
-        <w:t xml:space="preserve">Van Rossum, Guido, and Fred L Drake Jr. 1995.</w:t>
-      </w:r>
-      <w:r>
-        <w:t xml:space="preserve"> </w:t>
+      <w:bookmarkStart w:id="22" w:name="ref-van1995python"/>
+      <w:bookmarkEnd w:id="21"/>
+      <w:r>
+        <w:t xml:space="preserve">Van Rossum, Guido, and Fred L Drake Jr. 1995. </w:t>
       </w:r>
       <w:r>
         <w:rPr>
+          <w:i/>
           <w:iCs/>
+        </w:rPr>
+        <w:t>Python Tutorial</w:t>
+      </w:r>
+      <w:r>
+        <w:t>. Centrum voor Wiskunde en Informatica Amsterdam, The Netherlands.</w:t>
+      </w:r>
+    </w:p>
+    <w:p>
+      <w:pPr>
+        <w:pStyle w:val="Bibliography"/>
+      </w:pPr>
+      <w:bookmarkStart w:id="23" w:name="ref-wickham"/>
+      <w:bookmarkEnd w:id="22"/>
+      <w:r>
+        <w:lastRenderedPageBreak/>
+        <w:t xml:space="preserve">Wickham, Hadley, Mara Averick, Jennifer Bryan, Winston Chang, Lucy D’Agostino McGowan, Romain François, Garrett Grolemund, et al. 2019. “Welcome to the tidyverse.” </w:t>
+      </w:r>
+      <w:r>
+        <w:rPr>
           <w:i/>
+          <w:iCs/>
         </w:rPr>
-        <w:t xml:space="preserve">Python Tutorial</w:t>
-      </w:r>
-      <w:r>
-        <w:t xml:space="preserve">. Centrum voor Wiskunde en Informatica Amsterdam, The Netherlands.</w:t>
-      </w:r>
-    </w:p>
-    <w:bookmarkEnd w:id="38"/>
-    <w:bookmarkStart w:id="40" w:name="ref-wickham"/>
-    <w:p>
-      <w:pPr>
-        <w:pStyle w:val="Bibliography"/>
-      </w:pPr>
-      <w:r>
-        <w:t xml:space="preserve">Wickham, Hadley, Mara Averick, Jennifer Bryan, Winston Chang, Lucy D’Agostino McGowan, Romain François, Garrett Grolemund, et al. 2019.</w:t>
-      </w:r>
-      <w:r>
-        <w:t xml:space="preserve"> </w:t>
-      </w:r>
-      <w:r>
-        <w:t xml:space="preserve">“Welcome to the</w:t>
-      </w:r>
-      <w:r>
-        <w:t xml:space="preserve"> </w:t>
-      </w:r>
-      <w:r>
-        <w:t xml:space="preserve">tidyverse</w:t>
-      </w:r>
-      <w:r>
-        <w:t xml:space="preserve">.”</w:t>
-      </w:r>
-      <w:r>
-        <w:t xml:space="preserve"> </w:t>
-      </w:r>
-      <w:r>
-        <w:rPr>
-          <w:iCs/>
-          <w:i/>
-        </w:rPr>
-        <w:t xml:space="preserve">Journal of Open Source Software</w:t>
-      </w:r>
-      <w:r>
-        <w:t xml:space="preserve"> </w:t>
-      </w:r>
-      <w:r>
-        <w:t xml:space="preserve">4 (43): 1686.</w:t>
-      </w:r>
-      <w:r>
-        <w:t xml:space="preserve"> </w:t>
-      </w:r>
-      <w:hyperlink r:id="rId39">
+        <w:t>Journal of Open Source Software</w:t>
+      </w:r>
+      <w:r>
+        <w:t xml:space="preserve"> 4 (43): 1686. </w:t>
+      </w:r>
+      <w:hyperlink r:id="rId14">
         <w:r>
           <w:rPr>
             <w:rStyle w:val="Hyperlink"/>
           </w:rPr>
-          <w:t xml:space="preserve">https://doi.org/10.21105/joss.01686</w:t>
+          <w:t>https://doi.org/10.21105/joss.01686</w:t>
         </w:r>
       </w:hyperlink>
       <w:r>
-        <w:t xml:space="preserve">.</w:t>
-      </w:r>
-    </w:p>
-    <w:bookmarkEnd w:id="40"/>
-    <w:bookmarkEnd w:id="41"/>
-    <w:bookmarkEnd w:id="42"/>
+        <w:t>.</w:t>
+      </w:r>
+      <w:bookmarkEnd w:id="16"/>
+      <w:bookmarkEnd w:id="19"/>
+      <w:bookmarkEnd w:id="23"/>
+    </w:p>
     <w:sectPr>
-      <w:headerReference r:id="rId9" w:type="default"/>
-      <w:footerReference r:id="rId10" w:type="default"/>
-      <w:pgSz w:h="15840" w:w="12240"/>
-      <w:pgMar w:bottom="1440" w:footer="720" w:gutter="0" w:header="720" w:left="1440" w:right="1440" w:top="1985"/>
+      <w:headerReference w:type="default" r:id="rId15"/>
+      <w:footerReference w:type="default" r:id="rId16"/>
+      <w:pgSz w:w="12240" w:h="15840"/>
+      <w:pgMar w:top="1985" w:right="1440" w:bottom="1440" w:left="1440" w:header="720" w:footer="720" w:gutter="0"/>
       <w:cols w:space="720"/>
       <w:docGrid w:linePitch="326"/>
     </w:sectPr>
@@ -983,8 +1442,29 @@
 </w:document>
 </file>
 
-<file path=word/comments.xml><?xml version="1.0" encoding="utf-8"?>
-<w:comments xmlns:w="http://schemas.openxmlformats.org/wordprocessingml/2006/main" xmlns:m="http://schemas.openxmlformats.org/officeDocument/2006/math" xmlns:r="http://schemas.openxmlformats.org/officeDocument/2006/relationships" xmlns:o="urn:schemas-microsoft-com:office:office" xmlns:v="urn:schemas-microsoft-com:vml" xmlns:w10="urn:schemas-microsoft-com:office:word" xmlns:a="http://schemas.openxmlformats.org/drawingml/2006/main" xmlns:pic="http://schemas.openxmlformats.org/drawingml/2006/picture" xmlns:wp="http://schemas.openxmlformats.org/drawingml/2006/wordprocessingDrawing"/>
+<file path=word/endnotes.xml><?xml version="1.0" encoding="utf-8"?>
+<w:endnotes xmlns:wpc="http://schemas.microsoft.com/office/word/2010/wordprocessingCanvas" xmlns:cx="http://schemas.microsoft.com/office/drawing/2014/chartex" xmlns:cx1="http://schemas.microsoft.com/office/drawing/2015/9/8/chartex" xmlns:cx2="http://schemas.microsoft.com/office/drawing/2015/10/21/chartex" xmlns:cx3="http://schemas.microsoft.com/office/drawing/2016/5/9/chartex" xmlns:cx4="http://schemas.microsoft.com/office/drawing/2016/5/10/chartex" xmlns:cx5="http://schemas.microsoft.com/office/drawing/2016/5/11/chartex" xmlns:cx6="http://schemas.microsoft.com/office/drawing/2016/5/12/chartex" xmlns:cx7="http://schemas.microsoft.com/office/drawing/2016/5/13/chartex" xmlns:cx8="http://schemas.microsoft.com/office/drawing/2016/5/14/chartex" xmlns:mc="http://schemas.openxmlformats.org/markup-compatibility/2006" xmlns:aink="http://schemas.microsoft.com/office/drawing/2016/ink" xmlns:am3d="http://schemas.microsoft.com/office/drawing/2017/model3d" xmlns:o="urn:schemas-microsoft-com:office:office" xmlns:oel="http://schemas.microsoft.com/office/2019/extlst" xmlns:r="http://schemas.openxmlformats.org/officeDocument/2006/relationships" xmlns:m="http://schemas.openxmlformats.org/officeDocument/2006/math" xmlns:v="urn:schemas-microsoft-com:vml" xmlns:wp14="http://schemas.microsoft.com/office/word/2010/wordprocessingDrawing" xmlns:wp="http://schemas.openxmlformats.org/drawingml/2006/wordprocessingDrawing" xmlns:w10="urn:schemas-microsoft-com:office:word" xmlns:w="http://schemas.openxmlformats.org/wordprocessingml/2006/main" xmlns:w14="http://schemas.microsoft.com/office/word/2010/wordml" xmlns:w15="http://schemas.microsoft.com/office/word/2012/wordml" xmlns:w16cex="http://schemas.microsoft.com/office/word/2018/wordml/cex" xmlns:w16cid="http://schemas.microsoft.com/office/word/2016/wordml/cid" xmlns:w16="http://schemas.microsoft.com/office/word/2018/wordml" xmlns:w16du="http://schemas.microsoft.com/office/word/2023/wordml/word16du" xmlns:w16sdtdh="http://schemas.microsoft.com/office/word/2020/wordml/sdtdatahash" xmlns:w16se="http://schemas.microsoft.com/office/word/2015/wordml/symex" xmlns:wpg="http://schemas.microsoft.com/office/word/2010/wordprocessingGroup" xmlns:wpi="http://schemas.microsoft.com/office/word/2010/wordprocessingInk" xmlns:wne="http://schemas.microsoft.com/office/word/2006/wordml" xmlns:wps="http://schemas.microsoft.com/office/word/2010/wordprocessingShape" mc:Ignorable="w14 w15 w16se w16cid w16 w16cex w16sdtdh w16du wp14">
+  <w:endnote w:type="separator" w:id="-1">
+    <w:p>
+      <w:pPr>
+        <w:spacing w:after="0"/>
+      </w:pPr>
+      <w:r>
+        <w:separator/>
+      </w:r>
+    </w:p>
+  </w:endnote>
+  <w:endnote w:type="continuationSeparator" w:id="0">
+    <w:p>
+      <w:pPr>
+        <w:spacing w:after="0"/>
+      </w:pPr>
+      <w:r>
+        <w:continuationSeparator/>
+      </w:r>
+    </w:p>
+  </w:endnote>
+</w:endnotes>
 </file>
 
 <file path=word/footer1.xml><?xml version="1.0" encoding="utf-8"?>
@@ -1041,18 +1521,18 @@
 </file>
 
 <file path=word/footnotes.xml><?xml version="1.0" encoding="utf-8"?>
-<w:footnotes xmlns:w="http://schemas.openxmlformats.org/wordprocessingml/2006/main" xmlns:m="http://schemas.openxmlformats.org/officeDocument/2006/math" xmlns:r="http://schemas.openxmlformats.org/officeDocument/2006/relationships" xmlns:o="urn:schemas-microsoft-com:office:office" xmlns:v="urn:schemas-microsoft-com:vml" xmlns:w10="urn:schemas-microsoft-com:office:word" xmlns:a="http://schemas.openxmlformats.org/drawingml/2006/main" xmlns:pic="http://schemas.openxmlformats.org/drawingml/2006/picture" xmlns:wp="http://schemas.openxmlformats.org/drawingml/2006/wordprocessingDrawing">
+<w:footnotes xmlns:wpc="http://schemas.microsoft.com/office/word/2010/wordprocessingCanvas" xmlns:cx="http://schemas.microsoft.com/office/drawing/2014/chartex" xmlns:cx1="http://schemas.microsoft.com/office/drawing/2015/9/8/chartex" xmlns:cx2="http://schemas.microsoft.com/office/drawing/2015/10/21/chartex" xmlns:cx3="http://schemas.microsoft.com/office/drawing/2016/5/9/chartex" xmlns:cx4="http://schemas.microsoft.com/office/drawing/2016/5/10/chartex" xmlns:cx5="http://schemas.microsoft.com/office/drawing/2016/5/11/chartex" xmlns:cx6="http://schemas.microsoft.com/office/drawing/2016/5/12/chartex" xmlns:cx7="http://schemas.microsoft.com/office/drawing/2016/5/13/chartex" xmlns:cx8="http://schemas.microsoft.com/office/drawing/2016/5/14/chartex" xmlns:mc="http://schemas.openxmlformats.org/markup-compatibility/2006" xmlns:aink="http://schemas.microsoft.com/office/drawing/2016/ink" xmlns:am3d="http://schemas.microsoft.com/office/drawing/2017/model3d" xmlns:o="urn:schemas-microsoft-com:office:office" xmlns:oel="http://schemas.microsoft.com/office/2019/extlst" xmlns:r="http://schemas.openxmlformats.org/officeDocument/2006/relationships" xmlns:m="http://schemas.openxmlformats.org/officeDocument/2006/math" xmlns:v="urn:schemas-microsoft-com:vml" xmlns:wp14="http://schemas.microsoft.com/office/word/2010/wordprocessingDrawing" xmlns:wp="http://schemas.openxmlformats.org/drawingml/2006/wordprocessingDrawing" xmlns:w10="urn:schemas-microsoft-com:office:word" xmlns:w="http://schemas.openxmlformats.org/wordprocessingml/2006/main" xmlns:w14="http://schemas.microsoft.com/office/word/2010/wordml" xmlns:w15="http://schemas.microsoft.com/office/word/2012/wordml" xmlns:w16cex="http://schemas.microsoft.com/office/word/2018/wordml/cex" xmlns:w16cid="http://schemas.microsoft.com/office/word/2016/wordml/cid" xmlns:w16="http://schemas.microsoft.com/office/word/2018/wordml" xmlns:w16du="http://schemas.microsoft.com/office/word/2023/wordml/word16du" xmlns:w16sdtdh="http://schemas.microsoft.com/office/word/2020/wordml/sdtdatahash" xmlns:w16se="http://schemas.microsoft.com/office/word/2015/wordml/symex" xmlns:wpg="http://schemas.microsoft.com/office/word/2010/wordprocessingGroup" xmlns:wpi="http://schemas.microsoft.com/office/word/2010/wordprocessingInk" xmlns:wne="http://schemas.microsoft.com/office/word/2006/wordml" xmlns:wps="http://schemas.microsoft.com/office/word/2010/wordprocessingShape" mc:Ignorable="w14 w15 w16se w16cid w16 w16cex w16sdtdh w16du wp14">
+  <w:footnote w:type="separator" w:id="-1">
+    <w:p>
+      <w:r>
+        <w:separator/>
+      </w:r>
+    </w:p>
+  </w:footnote>
   <w:footnote w:type="continuationSeparator" w:id="0">
     <w:p>
       <w:r>
         <w:continuationSeparator/>
-      </w:r>
-    </w:p>
-  </w:footnote>
-  <w:footnote w:type="separator" w:id="-1">
-    <w:p>
-      <w:r>
-        <w:separator/>
       </w:r>
     </w:p>
   </w:footnote>
@@ -1073,7 +1553,7 @@
         <w:lang w:eastAsia="en-CA"/>
       </w:rPr>
       <w:drawing>
-        <wp:anchor distT="0" distB="0" distL="114300" distR="114300" simplePos="0" relativeHeight="251658240" behindDoc="0" locked="0" layoutInCell="1" allowOverlap="1" wp14:anchorId="3FDF608F" wp14:editId="63FF5D37">
+        <wp:anchor distT="0" distB="0" distL="114300" distR="114300" simplePos="0" relativeHeight="251658240" behindDoc="0" locked="0" layoutInCell="1" allowOverlap="1" wp14:anchorId="4D5B1E18" wp14:editId="3B9E648C">
           <wp:simplePos x="0" y="0"/>
           <wp:positionH relativeFrom="column">
             <wp:posOffset>-342900</wp:posOffset>
@@ -1135,7 +1615,7 @@
       <mc:AlternateContent>
         <mc:Choice Requires="wpg">
           <w:drawing>
-            <wp:anchor distT="0" distB="0" distL="114300" distR="114300" simplePos="0" relativeHeight="251660288" behindDoc="1" locked="0" layoutInCell="1" allowOverlap="1" wp14:anchorId="0E5D3465" wp14:editId="3E818A0C">
+            <wp:anchor distT="0" distB="0" distL="114300" distR="114300" simplePos="0" relativeHeight="251660288" behindDoc="1" locked="0" layoutInCell="1" allowOverlap="1" wp14:anchorId="468422EE" wp14:editId="563CD6A8">
               <wp:simplePos x="0" y="0"/>
               <wp:positionH relativeFrom="column">
                 <wp:posOffset>-1590040</wp:posOffset>
@@ -1323,7 +1803,7 @@
         </mc:Choice>
         <mc:Fallback>
           <w:pict>
-            <v:group w14:anchorId="0E5D3465" id="Group 18" o:spid="_x0000_s1026" style="position:absolute;margin-left:-125.2pt;margin-top:-40.6pt;width:898.5pt;height:76.6pt;z-index:-251656192;mso-width-relative:margin;mso-height-relative:margin" coordorigin="624,95" coordsize="82867,14382" o:gfxdata="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">
+            <v:group w14:anchorId="468422EE" id="Group 18" o:spid="_x0000_s1026" style="position:absolute;margin-left:-125.2pt;margin-top:-40.6pt;width:898.5pt;height:76.6pt;z-index:-251656192;mso-width-relative:margin;mso-height-relative:margin" coordorigin="624,95" coordsize="82867,14382" o:gfxdata="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">
               <v:rect id="Rectangle 19" o:spid="_x0000_s1027" style="position:absolute;left:624;top:762;width:82867;height:13185;visibility:visible;mso-wrap-style:square;v-text-anchor:middle" o:gfxdata="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" fillcolor="#1b3061" stroked="f">
                 <v:textbox>
                   <w:txbxContent>
@@ -1364,8 +1844,8 @@
 </file>
 
 <file path=word/numbering.xml><?xml version="1.0" encoding="utf-8"?>
-<w:numbering xmlns:aink="http://schemas.microsoft.com/office/drawing/2016/ink" xmlns:am3d="http://schemas.microsoft.com/office/drawing/2017/model3d" xmlns:cx="http://schemas.microsoft.com/office/drawing/2014/chartex" xmlns:cx1="http://schemas.microsoft.com/office/drawing/2015/9/8/chartex" xmlns:cx2="http://schemas.microsoft.com/office/drawing/2015/10/21/chartex" xmlns:cx3="http://schemas.microsoft.com/office/drawing/2016/5/9/chartex" xmlns:cx4="http://schemas.microsoft.com/office/drawing/2016/5/10/chartex" xmlns:cx5="http://schemas.microsoft.com/office/drawing/2016/5/11/chartex" xmlns:cx6="http://schemas.microsoft.com/office/drawing/2016/5/12/chartex" xmlns:cx7="http://schemas.microsoft.com/office/drawing/2016/5/13/chartex" xmlns:cx8="http://schemas.microsoft.com/office/drawing/2016/5/14/chartex" xmlns:m="http://schemas.openxmlformats.org/officeDocument/2006/math" xmlns:mc="http://schemas.openxmlformats.org/markup-compatibility/2006" xmlns:o="urn:schemas-microsoft-com:office:office" xmlns:oel="http://schemas.microsoft.com/office/2019/extlst" xmlns:r="http://schemas.openxmlformats.org/officeDocument/2006/relationships" xmlns:v="urn:schemas-microsoft-com:vml" xmlns:w="http://schemas.openxmlformats.org/wordprocessingml/2006/main" xmlns:w10="urn:schemas-microsoft-com:office:word" xmlns:w14="http://schemas.microsoft.com/office/word/2010/wordml" xmlns:w15="http://schemas.microsoft.com/office/word/2012/wordml" xmlns:w16="http://schemas.microsoft.com/office/word/2018/wordml" xmlns:w16cex="http://schemas.microsoft.com/office/word/2018/wordml/cex" xmlns:w16cid="http://schemas.microsoft.com/office/word/2016/wordml/cid" xmlns:w16du="http://schemas.microsoft.com/office/word/2023/wordml/word16du" xmlns:w16sdtdh="http://schemas.microsoft.com/office/word/2020/wordml/sdtdatahash" xmlns:w16se="http://schemas.microsoft.com/office/word/2015/wordml/symex" xmlns:wne="http://schemas.microsoft.com/office/word/2006/wordml" xmlns:wp="http://schemas.openxmlformats.org/drawingml/2006/wordprocessingDrawing" xmlns:wp14="http://schemas.microsoft.com/office/word/2010/wordprocessingDrawing" xmlns:wpc="http://schemas.microsoft.com/office/word/2010/wordprocessingCanvas" xmlns:wpg="http://schemas.microsoft.com/office/word/2010/wordprocessingGroup" xmlns:wpi="http://schemas.microsoft.com/office/word/2010/wordprocessingInk" xmlns:wps="http://schemas.microsoft.com/office/word/2010/wordprocessingShape" mc:Ignorable="w14 w15 w16se w16cid w16 w16cex w16sdtdh w16du wp14">
-  <w:abstractNum w15:restartNumberingAfterBreak="0" w:abstractNumId="0">
+<w:numbering xmlns:wpc="http://schemas.microsoft.com/office/word/2010/wordprocessingCanvas" xmlns:cx="http://schemas.microsoft.com/office/drawing/2014/chartex" xmlns:cx1="http://schemas.microsoft.com/office/drawing/2015/9/8/chartex" xmlns:cx2="http://schemas.microsoft.com/office/drawing/2015/10/21/chartex" xmlns:cx3="http://schemas.microsoft.com/office/drawing/2016/5/9/chartex" xmlns:cx4="http://schemas.microsoft.com/office/drawing/2016/5/10/chartex" xmlns:cx5="http://schemas.microsoft.com/office/drawing/2016/5/11/chartex" xmlns:cx6="http://schemas.microsoft.com/office/drawing/2016/5/12/chartex" xmlns:cx7="http://schemas.microsoft.com/office/drawing/2016/5/13/chartex" xmlns:cx8="http://schemas.microsoft.com/office/drawing/2016/5/14/chartex" xmlns:mc="http://schemas.openxmlformats.org/markup-compatibility/2006" xmlns:aink="http://schemas.microsoft.com/office/drawing/2016/ink" xmlns:am3d="http://schemas.microsoft.com/office/drawing/2017/model3d" xmlns:o="urn:schemas-microsoft-com:office:office" xmlns:oel="http://schemas.microsoft.com/office/2019/extlst" xmlns:r="http://schemas.openxmlformats.org/officeDocument/2006/relationships" xmlns:m="http://schemas.openxmlformats.org/officeDocument/2006/math" xmlns:v="urn:schemas-microsoft-com:vml" xmlns:wp14="http://schemas.microsoft.com/office/word/2010/wordprocessingDrawing" xmlns:wp="http://schemas.openxmlformats.org/drawingml/2006/wordprocessingDrawing" xmlns:w10="urn:schemas-microsoft-com:office:word" xmlns:w="http://schemas.openxmlformats.org/wordprocessingml/2006/main" xmlns:w14="http://schemas.microsoft.com/office/word/2010/wordml" xmlns:w15="http://schemas.microsoft.com/office/word/2012/wordml" xmlns:w16cex="http://schemas.microsoft.com/office/word/2018/wordml/cex" xmlns:w16cid="http://schemas.microsoft.com/office/word/2016/wordml/cid" xmlns:w16="http://schemas.microsoft.com/office/word/2018/wordml" xmlns:w16du="http://schemas.microsoft.com/office/word/2023/wordml/word16du" xmlns:w16sdtdh="http://schemas.microsoft.com/office/word/2020/wordml/sdtdatahash" xmlns:w16se="http://schemas.microsoft.com/office/word/2015/wordml/symex" xmlns:wpg="http://schemas.microsoft.com/office/word/2010/wordprocessingGroup" xmlns:wpi="http://schemas.microsoft.com/office/word/2010/wordprocessingInk" xmlns:wne="http://schemas.microsoft.com/office/word/2006/wordml" xmlns:wps="http://schemas.microsoft.com/office/word/2010/wordprocessingShape" mc:Ignorable="w14 w15 w16se w16cid w16 w16cex w16sdtdh w16du wp14">
+  <w:abstractNum w:abstractNumId="0" w15:restartNumberingAfterBreak="0">
     <w:nsid w:val="FFFFFF7C"/>
     <w:multiLevelType w:val="singleLevel"/>
     <w:tmpl w:val="75023224"/>
@@ -1376,13 +1856,13 @@
       <w:lvlJc w:val="left"/>
       <w:pPr>
         <w:tabs>
-          <w:tab w:pos="1492" w:val="num"/>
+          <w:tab w:val="num" w:pos="1492"/>
         </w:tabs>
-        <w:ind w:hanging="360" w:left="1492"/>
+        <w:ind w:left="1492" w:hanging="360"/>
       </w:pPr>
     </w:lvl>
   </w:abstractNum>
-  <w:abstractNum w15:restartNumberingAfterBreak="0" w:abstractNumId="1">
+  <w:abstractNum w:abstractNumId="1" w15:restartNumberingAfterBreak="0">
     <w:nsid w:val="FFFFFF7D"/>
     <w:multiLevelType w:val="singleLevel"/>
     <w:tmpl w:val="E4FAD78A"/>
@@ -1393,13 +1873,13 @@
       <w:lvlJc w:val="left"/>
       <w:pPr>
         <w:tabs>
-          <w:tab w:pos="1209" w:val="num"/>
+          <w:tab w:val="num" w:pos="1209"/>
         </w:tabs>
-        <w:ind w:hanging="360" w:left="1209"/>
+        <w:ind w:left="1209" w:hanging="360"/>
       </w:pPr>
     </w:lvl>
   </w:abstractNum>
-  <w:abstractNum w15:restartNumberingAfterBreak="0" w:abstractNumId="2">
+  <w:abstractNum w:abstractNumId="2" w15:restartNumberingAfterBreak="0">
     <w:nsid w:val="FFFFFF7E"/>
     <w:multiLevelType w:val="singleLevel"/>
     <w:tmpl w:val="1AC447F4"/>
@@ -1410,13 +1890,13 @@
       <w:lvlJc w:val="left"/>
       <w:pPr>
         <w:tabs>
-          <w:tab w:pos="926" w:val="num"/>
+          <w:tab w:val="num" w:pos="926"/>
         </w:tabs>
-        <w:ind w:hanging="360" w:left="926"/>
+        <w:ind w:left="926" w:hanging="360"/>
       </w:pPr>
     </w:lvl>
   </w:abstractNum>
-  <w:abstractNum w15:restartNumberingAfterBreak="0" w:abstractNumId="3">
+  <w:abstractNum w:abstractNumId="3" w15:restartNumberingAfterBreak="0">
     <w:nsid w:val="FFFFFF7F"/>
     <w:multiLevelType w:val="singleLevel"/>
     <w:tmpl w:val="AD8C4B66"/>
@@ -1427,13 +1907,13 @@
       <w:lvlJc w:val="left"/>
       <w:pPr>
         <w:tabs>
-          <w:tab w:pos="643" w:val="num"/>
+          <w:tab w:val="num" w:pos="643"/>
         </w:tabs>
-        <w:ind w:hanging="360" w:left="643"/>
+        <w:ind w:left="643" w:hanging="360"/>
       </w:pPr>
     </w:lvl>
   </w:abstractNum>
-  <w:abstractNum w15:restartNumberingAfterBreak="0" w:abstractNumId="4">
+  <w:abstractNum w:abstractNumId="4" w15:restartNumberingAfterBreak="0">
     <w:nsid w:val="FFFFFF80"/>
     <w:multiLevelType w:val="singleLevel"/>
     <w:tmpl w:val="AF6AFE4C"/>
@@ -1444,16 +1924,16 @@
       <w:lvlJc w:val="left"/>
       <w:pPr>
         <w:tabs>
-          <w:tab w:pos="1492" w:val="num"/>
+          <w:tab w:val="num" w:pos="1492"/>
         </w:tabs>
-        <w:ind w:hanging="360" w:left="1492"/>
+        <w:ind w:left="1492" w:hanging="360"/>
       </w:pPr>
       <w:rPr>
         <w:rFonts w:ascii="Symbol" w:hAnsi="Symbol" w:hint="default"/>
       </w:rPr>
     </w:lvl>
   </w:abstractNum>
-  <w:abstractNum w15:restartNumberingAfterBreak="0" w:abstractNumId="5">
+  <w:abstractNum w:abstractNumId="5" w15:restartNumberingAfterBreak="0">
     <w:nsid w:val="FFFFFF81"/>
     <w:multiLevelType w:val="singleLevel"/>
     <w:tmpl w:val="72BAC5FA"/>
@@ -1464,16 +1944,16 @@
       <w:lvlJc w:val="left"/>
       <w:pPr>
         <w:tabs>
-          <w:tab w:pos="1209" w:val="num"/>
+          <w:tab w:val="num" w:pos="1209"/>
         </w:tabs>
-        <w:ind w:hanging="360" w:left="1209"/>
+        <w:ind w:left="1209" w:hanging="360"/>
       </w:pPr>
       <w:rPr>
         <w:rFonts w:ascii="Symbol" w:hAnsi="Symbol" w:hint="default"/>
       </w:rPr>
     </w:lvl>
   </w:abstractNum>
-  <w:abstractNum w15:restartNumberingAfterBreak="0" w:abstractNumId="6">
+  <w:abstractNum w:abstractNumId="6" w15:restartNumberingAfterBreak="0">
     <w:nsid w:val="FFFFFF82"/>
     <w:multiLevelType w:val="singleLevel"/>
     <w:tmpl w:val="E5D6E5C0"/>
@@ -1484,16 +1964,16 @@
       <w:lvlJc w:val="left"/>
       <w:pPr>
         <w:tabs>
-          <w:tab w:pos="926" w:val="num"/>
+          <w:tab w:val="num" w:pos="926"/>
         </w:tabs>
-        <w:ind w:hanging="360" w:left="926"/>
+        <w:ind w:left="926" w:hanging="360"/>
       </w:pPr>
       <w:rPr>
         <w:rFonts w:ascii="Symbol" w:hAnsi="Symbol" w:hint="default"/>
       </w:rPr>
     </w:lvl>
   </w:abstractNum>
-  <w:abstractNum w15:restartNumberingAfterBreak="0" w:abstractNumId="7">
+  <w:abstractNum w:abstractNumId="7" w15:restartNumberingAfterBreak="0">
     <w:nsid w:val="FFFFFF83"/>
     <w:multiLevelType w:val="singleLevel"/>
     <w:tmpl w:val="B1F21430"/>
@@ -1504,16 +1984,16 @@
       <w:lvlJc w:val="left"/>
       <w:pPr>
         <w:tabs>
-          <w:tab w:pos="643" w:val="num"/>
+          <w:tab w:val="num" w:pos="643"/>
         </w:tabs>
-        <w:ind w:hanging="360" w:left="643"/>
+        <w:ind w:left="643" w:hanging="360"/>
       </w:pPr>
       <w:rPr>
         <w:rFonts w:ascii="Symbol" w:hAnsi="Symbol" w:hint="default"/>
       </w:rPr>
     </w:lvl>
   </w:abstractNum>
-  <w:abstractNum w15:restartNumberingAfterBreak="0" w:abstractNumId="8">
+  <w:abstractNum w:abstractNumId="8" w15:restartNumberingAfterBreak="0">
     <w:nsid w:val="FFFFFF88"/>
     <w:multiLevelType w:val="singleLevel"/>
     <w:tmpl w:val="339EA72C"/>
@@ -1524,13 +2004,13 @@
       <w:lvlJc w:val="left"/>
       <w:pPr>
         <w:tabs>
-          <w:tab w:pos="360" w:val="num"/>
+          <w:tab w:val="num" w:pos="360"/>
         </w:tabs>
-        <w:ind w:hanging="360" w:left="360"/>
+        <w:ind w:left="360" w:hanging="360"/>
       </w:pPr>
     </w:lvl>
   </w:abstractNum>
-  <w:abstractNum w15:restartNumberingAfterBreak="0" w:abstractNumId="9">
+  <w:abstractNum w:abstractNumId="9" w15:restartNumberingAfterBreak="0">
     <w:nsid w:val="FFFFFF89"/>
     <w:multiLevelType w:val="singleLevel"/>
     <w:tmpl w:val="0902FCCC"/>
@@ -1541,16 +2021,170 @@
       <w:lvlJc w:val="left"/>
       <w:pPr>
         <w:tabs>
-          <w:tab w:pos="360" w:val="num"/>
+          <w:tab w:val="num" w:pos="360"/>
         </w:tabs>
-        <w:ind w:hanging="360" w:left="360"/>
+        <w:ind w:left="360" w:hanging="360"/>
       </w:pPr>
       <w:rPr>
         <w:rFonts w:ascii="Symbol" w:hAnsi="Symbol" w:hint="default"/>
       </w:rPr>
     </w:lvl>
   </w:abstractNum>
-  <w:abstractNum w15:restartNumberingAfterBreak="0" w:abstractNumId="10">
+  <w:abstractNum w:abstractNumId="10" w15:restartNumberingAfterBreak="0">
+    <w:nsid w:val="0000A990"/>
+    <w:multiLevelType w:val="multilevel"/>
+    <w:tmpl w:val="DFB48668"/>
+    <w:lvl w:ilvl="0">
+      <w:numFmt w:val="bullet"/>
+      <w:lvlText w:val=" "/>
+      <w:lvlJc w:val="left"/>
+      <w:pPr>
+        <w:ind w:left="720" w:hanging="480"/>
+      </w:pPr>
+    </w:lvl>
+    <w:lvl w:ilvl="1">
+      <w:numFmt w:val="bullet"/>
+      <w:lvlText w:val=" "/>
+      <w:lvlJc w:val="left"/>
+      <w:pPr>
+        <w:ind w:left="1440" w:hanging="480"/>
+      </w:pPr>
+    </w:lvl>
+    <w:lvl w:ilvl="2">
+      <w:numFmt w:val="bullet"/>
+      <w:lvlText w:val=" "/>
+      <w:lvlJc w:val="left"/>
+      <w:pPr>
+        <w:ind w:left="2160" w:hanging="480"/>
+      </w:pPr>
+    </w:lvl>
+    <w:lvl w:ilvl="3">
+      <w:numFmt w:val="bullet"/>
+      <w:lvlText w:val=" "/>
+      <w:lvlJc w:val="left"/>
+      <w:pPr>
+        <w:ind w:left="2880" w:hanging="480"/>
+      </w:pPr>
+    </w:lvl>
+    <w:lvl w:ilvl="4">
+      <w:numFmt w:val="bullet"/>
+      <w:lvlText w:val=" "/>
+      <w:lvlJc w:val="left"/>
+      <w:pPr>
+        <w:ind w:left="3600" w:hanging="480"/>
+      </w:pPr>
+    </w:lvl>
+    <w:lvl w:ilvl="5">
+      <w:numFmt w:val="bullet"/>
+      <w:lvlText w:val=" "/>
+      <w:lvlJc w:val="left"/>
+      <w:pPr>
+        <w:ind w:left="4320" w:hanging="480"/>
+      </w:pPr>
+    </w:lvl>
+    <w:lvl w:ilvl="6">
+      <w:numFmt w:val="bullet"/>
+      <w:lvlText w:val=" "/>
+      <w:lvlJc w:val="left"/>
+      <w:pPr>
+        <w:ind w:left="5040" w:hanging="480"/>
+      </w:pPr>
+    </w:lvl>
+    <w:lvl w:ilvl="7">
+      <w:numFmt w:val="bullet"/>
+      <w:lvlText w:val=" "/>
+      <w:lvlJc w:val="left"/>
+      <w:pPr>
+        <w:ind w:left="5760" w:hanging="480"/>
+      </w:pPr>
+    </w:lvl>
+    <w:lvl w:ilvl="8">
+      <w:numFmt w:val="bullet"/>
+      <w:lvlText w:val=" "/>
+      <w:lvlJc w:val="left"/>
+      <w:pPr>
+        <w:ind w:left="6480" w:hanging="480"/>
+      </w:pPr>
+    </w:lvl>
+  </w:abstractNum>
+  <w:abstractNum w:abstractNumId="11" w15:restartNumberingAfterBreak="0">
+    <w:nsid w:val="0000A991"/>
+    <w:multiLevelType w:val="multilevel"/>
+    <w:tmpl w:val="E7486822"/>
+    <w:lvl w:ilvl="0">
+      <w:numFmt w:val="bullet"/>
+      <w:lvlText w:val="•"/>
+      <w:lvlJc w:val="left"/>
+      <w:pPr>
+        <w:ind w:left="720" w:hanging="480"/>
+      </w:pPr>
+    </w:lvl>
+    <w:lvl w:ilvl="1">
+      <w:numFmt w:val="bullet"/>
+      <w:lvlText w:val="–"/>
+      <w:lvlJc w:val="left"/>
+      <w:pPr>
+        <w:ind w:left="1440" w:hanging="480"/>
+      </w:pPr>
+    </w:lvl>
+    <w:lvl w:ilvl="2">
+      <w:numFmt w:val="bullet"/>
+      <w:lvlText w:val="•"/>
+      <w:lvlJc w:val="left"/>
+      <w:pPr>
+        <w:ind w:left="2160" w:hanging="480"/>
+      </w:pPr>
+    </w:lvl>
+    <w:lvl w:ilvl="3">
+      <w:numFmt w:val="bullet"/>
+      <w:lvlText w:val="–"/>
+      <w:lvlJc w:val="left"/>
+      <w:pPr>
+        <w:ind w:left="2880" w:hanging="480"/>
+      </w:pPr>
+    </w:lvl>
+    <w:lvl w:ilvl="4">
+      <w:numFmt w:val="bullet"/>
+      <w:lvlText w:val="•"/>
+      <w:lvlJc w:val="left"/>
+      <w:pPr>
+        <w:ind w:left="3600" w:hanging="480"/>
+      </w:pPr>
+    </w:lvl>
+    <w:lvl w:ilvl="5">
+      <w:numFmt w:val="bullet"/>
+      <w:lvlText w:val="–"/>
+      <w:lvlJc w:val="left"/>
+      <w:pPr>
+        <w:ind w:left="4320" w:hanging="480"/>
+      </w:pPr>
+    </w:lvl>
+    <w:lvl w:ilvl="6">
+      <w:numFmt w:val="bullet"/>
+      <w:lvlText w:val="•"/>
+      <w:lvlJc w:val="left"/>
+      <w:pPr>
+        <w:ind w:left="5040" w:hanging="480"/>
+      </w:pPr>
+    </w:lvl>
+    <w:lvl w:ilvl="7">
+      <w:numFmt w:val="bullet"/>
+      <w:lvlText w:val="–"/>
+      <w:lvlJc w:val="left"/>
+      <w:pPr>
+        <w:ind w:left="5760" w:hanging="480"/>
+      </w:pPr>
+    </w:lvl>
+    <w:lvl w:ilvl="8">
+      <w:numFmt w:val="bullet"/>
+      <w:lvlText w:val="•"/>
+      <w:lvlJc w:val="left"/>
+      <w:pPr>
+        <w:ind w:left="6480" w:hanging="480"/>
+      </w:pPr>
+    </w:lvl>
+  </w:abstractNum>
+  <w:abstractNum w:abstractNumId="12" w15:restartNumberingAfterBreak="0">
     <w:nsid w:val="2BA80F74"/>
     <w:multiLevelType w:val="hybridMultilevel"/>
     <w:tmpl w:val="2B969372"/>
@@ -1560,110 +2194,110 @@
       <w:lvlText w:val=""/>
       <w:lvlJc w:val="left"/>
       <w:pPr>
-        <w:ind w:hanging="360" w:left="720"/>
+        <w:ind w:left="720" w:hanging="360"/>
       </w:pPr>
       <w:rPr>
         <w:rFonts w:ascii="Symbol" w:hAnsi="Symbol" w:hint="default"/>
       </w:rPr>
     </w:lvl>
-    <w:lvl w:ilvl="1" w:tentative="1" w:tplc="10090003">
+    <w:lvl w:ilvl="1" w:tplc="10090003" w:tentative="1">
       <w:start w:val="1"/>
       <w:numFmt w:val="bullet"/>
       <w:lvlText w:val="o"/>
       <w:lvlJc w:val="left"/>
       <w:pPr>
-        <w:ind w:hanging="360" w:left="1440"/>
+        <w:ind w:left="1440" w:hanging="360"/>
       </w:pPr>
       <w:rPr>
-        <w:rFonts w:ascii="Courier New" w:cs="Courier New" w:hAnsi="Courier New" w:hint="default"/>
+        <w:rFonts w:ascii="Courier New" w:hAnsi="Courier New" w:cs="Courier New" w:hint="default"/>
       </w:rPr>
     </w:lvl>
-    <w:lvl w:ilvl="2" w:tentative="1" w:tplc="10090005">
+    <w:lvl w:ilvl="2" w:tplc="10090005" w:tentative="1">
       <w:start w:val="1"/>
       <w:numFmt w:val="bullet"/>
       <w:lvlText w:val=""/>
       <w:lvlJc w:val="left"/>
       <w:pPr>
-        <w:ind w:hanging="360" w:left="2160"/>
+        <w:ind w:left="2160" w:hanging="360"/>
       </w:pPr>
       <w:rPr>
         <w:rFonts w:ascii="Wingdings" w:hAnsi="Wingdings" w:hint="default"/>
       </w:rPr>
     </w:lvl>
-    <w:lvl w:ilvl="3" w:tentative="1" w:tplc="10090001">
+    <w:lvl w:ilvl="3" w:tplc="10090001" w:tentative="1">
       <w:start w:val="1"/>
       <w:numFmt w:val="bullet"/>
       <w:lvlText w:val=""/>
       <w:lvlJc w:val="left"/>
       <w:pPr>
-        <w:ind w:hanging="360" w:left="2880"/>
+        <w:ind w:left="2880" w:hanging="360"/>
       </w:pPr>
       <w:rPr>
         <w:rFonts w:ascii="Symbol" w:hAnsi="Symbol" w:hint="default"/>
       </w:rPr>
     </w:lvl>
-    <w:lvl w:ilvl="4" w:tentative="1" w:tplc="10090003">
+    <w:lvl w:ilvl="4" w:tplc="10090003" w:tentative="1">
       <w:start w:val="1"/>
       <w:numFmt w:val="bullet"/>
       <w:lvlText w:val="o"/>
       <w:lvlJc w:val="left"/>
       <w:pPr>
-        <w:ind w:hanging="360" w:left="3600"/>
+        <w:ind w:left="3600" w:hanging="360"/>
       </w:pPr>
       <w:rPr>
-        <w:rFonts w:ascii="Courier New" w:cs="Courier New" w:hAnsi="Courier New" w:hint="default"/>
+        <w:rFonts w:ascii="Courier New" w:hAnsi="Courier New" w:cs="Courier New" w:hint="default"/>
       </w:rPr>
     </w:lvl>
-    <w:lvl w:ilvl="5" w:tentative="1" w:tplc="10090005">
+    <w:lvl w:ilvl="5" w:tplc="10090005" w:tentative="1">
       <w:start w:val="1"/>
       <w:numFmt w:val="bullet"/>
       <w:lvlText w:val=""/>
       <w:lvlJc w:val="left"/>
       <w:pPr>
-        <w:ind w:hanging="360" w:left="4320"/>
+        <w:ind w:left="4320" w:hanging="360"/>
       </w:pPr>
       <w:rPr>
         <w:rFonts w:ascii="Wingdings" w:hAnsi="Wingdings" w:hint="default"/>
       </w:rPr>
     </w:lvl>
-    <w:lvl w:ilvl="6" w:tentative="1" w:tplc="10090001">
+    <w:lvl w:ilvl="6" w:tplc="10090001" w:tentative="1">
       <w:start w:val="1"/>
       <w:numFmt w:val="bullet"/>
       <w:lvlText w:val=""/>
       <w:lvlJc w:val="left"/>
       <w:pPr>
-        <w:ind w:hanging="360" w:left="5040"/>
+        <w:ind w:left="5040" w:hanging="360"/>
       </w:pPr>
       <w:rPr>
         <w:rFonts w:ascii="Symbol" w:hAnsi="Symbol" w:hint="default"/>
       </w:rPr>
     </w:lvl>
-    <w:lvl w:ilvl="7" w:tentative="1" w:tplc="10090003">
+    <w:lvl w:ilvl="7" w:tplc="10090003" w:tentative="1">
       <w:start w:val="1"/>
       <w:numFmt w:val="bullet"/>
       <w:lvlText w:val="o"/>
       <w:lvlJc w:val="left"/>
       <w:pPr>
-        <w:ind w:hanging="360" w:left="5760"/>
+        <w:ind w:left="5760" w:hanging="360"/>
       </w:pPr>
       <w:rPr>
-        <w:rFonts w:ascii="Courier New" w:cs="Courier New" w:hAnsi="Courier New" w:hint="default"/>
+        <w:rFonts w:ascii="Courier New" w:hAnsi="Courier New" w:cs="Courier New" w:hint="default"/>
       </w:rPr>
     </w:lvl>
-    <w:lvl w:ilvl="8" w:tentative="1" w:tplc="10090005">
+    <w:lvl w:ilvl="8" w:tplc="10090005" w:tentative="1">
       <w:start w:val="1"/>
       <w:numFmt w:val="bullet"/>
       <w:lvlText w:val=""/>
       <w:lvlJc w:val="left"/>
       <w:pPr>
-        <w:ind w:hanging="360" w:left="6480"/>
+        <w:ind w:left="6480" w:hanging="360"/>
       </w:pPr>
       <w:rPr>
         <w:rFonts w:ascii="Wingdings" w:hAnsi="Wingdings" w:hint="default"/>
       </w:rPr>
     </w:lvl>
   </w:abstractNum>
-  <w:abstractNum w15:restartNumberingAfterBreak="0" w:abstractNumId="11">
+  <w:abstractNum w:abstractNumId="13" w15:restartNumberingAfterBreak="0">
     <w:nsid w:val="2C1AE401"/>
     <w:multiLevelType w:val="multilevel"/>
     <w:tmpl w:val="55CAADD6"/>
@@ -1673,9 +2307,9 @@
       <w:lvlJc w:val="left"/>
       <w:pPr>
         <w:tabs>
-          <w:tab w:pos="0" w:val="num"/>
+          <w:tab w:val="num" w:pos="0"/>
         </w:tabs>
-        <w:ind w:hanging="480" w:left="480"/>
+        <w:ind w:left="480" w:hanging="480"/>
       </w:pPr>
     </w:lvl>
     <w:lvl w:ilvl="1">
@@ -1684,9 +2318,9 @@
       <w:lvlJc w:val="left"/>
       <w:pPr>
         <w:tabs>
-          <w:tab w:pos="720" w:val="num"/>
+          <w:tab w:val="num" w:pos="720"/>
         </w:tabs>
-        <w:ind w:hanging="480" w:left="1200"/>
+        <w:ind w:left="1200" w:hanging="480"/>
       </w:pPr>
     </w:lvl>
     <w:lvl w:ilvl="2">
@@ -1695,9 +2329,9 @@
       <w:lvlJc w:val="left"/>
       <w:pPr>
         <w:tabs>
-          <w:tab w:pos="1440" w:val="num"/>
+          <w:tab w:val="num" w:pos="1440"/>
         </w:tabs>
-        <w:ind w:hanging="480" w:left="1920"/>
+        <w:ind w:left="1920" w:hanging="480"/>
       </w:pPr>
     </w:lvl>
     <w:lvl w:ilvl="3">
@@ -1706,9 +2340,9 @@
       <w:lvlJc w:val="left"/>
       <w:pPr>
         <w:tabs>
-          <w:tab w:pos="2160" w:val="num"/>
+          <w:tab w:val="num" w:pos="2160"/>
         </w:tabs>
-        <w:ind w:hanging="480" w:left="2640"/>
+        <w:ind w:left="2640" w:hanging="480"/>
       </w:pPr>
     </w:lvl>
     <w:lvl w:ilvl="4">
@@ -1717,9 +2351,9 @@
       <w:lvlJc w:val="left"/>
       <w:pPr>
         <w:tabs>
-          <w:tab w:pos="2880" w:val="num"/>
+          <w:tab w:val="num" w:pos="2880"/>
         </w:tabs>
-        <w:ind w:hanging="480" w:left="3360"/>
+        <w:ind w:left="3360" w:hanging="480"/>
       </w:pPr>
     </w:lvl>
     <w:lvl w:ilvl="5">
@@ -1728,9 +2362,9 @@
       <w:lvlJc w:val="left"/>
       <w:pPr>
         <w:tabs>
-          <w:tab w:pos="3600" w:val="num"/>
+          <w:tab w:val="num" w:pos="3600"/>
         </w:tabs>
-        <w:ind w:hanging="480" w:left="4080"/>
+        <w:ind w:left="4080" w:hanging="480"/>
       </w:pPr>
     </w:lvl>
     <w:lvl w:ilvl="6">
@@ -1739,9 +2373,9 @@
       <w:lvlJc w:val="left"/>
       <w:pPr>
         <w:tabs>
-          <w:tab w:pos="4320" w:val="num"/>
+          <w:tab w:val="num" w:pos="4320"/>
         </w:tabs>
-        <w:ind w:hanging="480" w:left="4800"/>
+        <w:ind w:left="4800" w:hanging="480"/>
       </w:pPr>
     </w:lvl>
     <w:lvl w:ilvl="7">
@@ -1750,9 +2384,9 @@
       <w:lvlJc w:val="left"/>
       <w:pPr>
         <w:tabs>
-          <w:tab w:pos="5040" w:val="num"/>
+          <w:tab w:val="num" w:pos="5040"/>
         </w:tabs>
-        <w:ind w:hanging="480" w:left="5520"/>
+        <w:ind w:left="5520" w:hanging="480"/>
       </w:pPr>
     </w:lvl>
     <w:lvl w:ilvl="8">
@@ -1761,224 +2395,72 @@
       <w:lvlJc w:val="left"/>
       <w:pPr>
         <w:tabs>
-          <w:tab w:pos="5760" w:val="num"/>
+          <w:tab w:val="num" w:pos="5760"/>
         </w:tabs>
-        <w:ind w:hanging="480" w:left="6240"/>
+        <w:ind w:left="6240" w:hanging="480"/>
       </w:pPr>
     </w:lvl>
   </w:abstractNum>
-  <w:abstractNum w:abstractNumId="990">
-    <w:nsid w:val="A990"/>
-    <w:multiLevelType w:val="multilevel"/>
-    <w:lvl w:ilvl="0">
-      <w:numFmt w:val="bullet"/>
-      <w:lvlText w:val=" "/>
-      <w:lvlJc w:val="left"/>
-      <w:pPr>
-        <w:ind w:left="720" w:hanging="480"/>
-      </w:pPr>
-    </w:lvl>
-    <w:lvl w:ilvl="1">
-      <w:numFmt w:val="bullet"/>
-      <w:lvlText w:val=" "/>
-      <w:lvlJc w:val="left"/>
-      <w:pPr>
-        <w:ind w:left="1440" w:hanging="480"/>
-      </w:pPr>
-    </w:lvl>
-    <w:lvl w:ilvl="2">
-      <w:numFmt w:val="bullet"/>
-      <w:lvlText w:val=" "/>
-      <w:lvlJc w:val="left"/>
-      <w:pPr>
-        <w:ind w:left="2160" w:hanging="480"/>
-      </w:pPr>
-    </w:lvl>
-    <w:lvl w:ilvl="3">
-      <w:numFmt w:val="bullet"/>
-      <w:lvlText w:val=" "/>
-      <w:lvlJc w:val="left"/>
-      <w:pPr>
-        <w:ind w:left="2880" w:hanging="480"/>
-      </w:pPr>
-    </w:lvl>
-    <w:lvl w:ilvl="4">
-      <w:numFmt w:val="bullet"/>
-      <w:lvlText w:val=" "/>
-      <w:lvlJc w:val="left"/>
-      <w:pPr>
-        <w:ind w:left="3600" w:hanging="480"/>
-      </w:pPr>
-    </w:lvl>
-    <w:lvl w:ilvl="5">
-      <w:numFmt w:val="bullet"/>
-      <w:lvlText w:val=" "/>
-      <w:lvlJc w:val="left"/>
-      <w:pPr>
-        <w:ind w:left="4320" w:hanging="480"/>
-      </w:pPr>
-    </w:lvl>
-    <w:lvl w:ilvl="6">
-      <w:numFmt w:val="bullet"/>
-      <w:lvlText w:val=" "/>
-      <w:lvlJc w:val="left"/>
-      <w:pPr>
-        <w:ind w:left="5040" w:hanging="480"/>
-      </w:pPr>
-    </w:lvl>
-    <w:lvl w:ilvl="7">
-      <w:numFmt w:val="bullet"/>
-      <w:lvlText w:val=" "/>
-      <w:lvlJc w:val="left"/>
-      <w:pPr>
-        <w:ind w:left="5760" w:hanging="480"/>
-      </w:pPr>
-    </w:lvl>
-    <w:lvl w:ilvl="8">
-      <w:numFmt w:val="bullet"/>
-      <w:lvlText w:val=" "/>
-      <w:lvlJc w:val="left"/>
-      <w:pPr>
-        <w:ind w:left="6480" w:hanging="480"/>
-      </w:pPr>
-    </w:lvl>
-  </w:abstractNum>
-  <w:abstractNum w:abstractNumId="991">
-    <w:nsid w:val="A991"/>
-    <w:multiLevelType w:val="multilevel"/>
-    <w:lvl w:ilvl="0">
-      <w:numFmt w:val="bullet"/>
-      <w:lvlText w:val="•"/>
-      <w:lvlJc w:val="left"/>
-      <w:pPr>
-        <w:ind w:left="720" w:hanging="480"/>
-      </w:pPr>
-    </w:lvl>
-    <w:lvl w:ilvl="1">
-      <w:numFmt w:val="bullet"/>
-      <w:lvlText w:val="–"/>
-      <w:lvlJc w:val="left"/>
-      <w:pPr>
-        <w:ind w:left="1440" w:hanging="480"/>
-      </w:pPr>
-    </w:lvl>
-    <w:lvl w:ilvl="2">
-      <w:numFmt w:val="bullet"/>
-      <w:lvlText w:val="•"/>
-      <w:lvlJc w:val="left"/>
-      <w:pPr>
-        <w:ind w:left="2160" w:hanging="480"/>
-      </w:pPr>
-    </w:lvl>
-    <w:lvl w:ilvl="3">
-      <w:numFmt w:val="bullet"/>
-      <w:lvlText w:val="–"/>
-      <w:lvlJc w:val="left"/>
-      <w:pPr>
-        <w:ind w:left="2880" w:hanging="480"/>
-      </w:pPr>
-    </w:lvl>
-    <w:lvl w:ilvl="4">
-      <w:numFmt w:val="bullet"/>
-      <w:lvlText w:val="•"/>
-      <w:lvlJc w:val="left"/>
-      <w:pPr>
-        <w:ind w:left="3600" w:hanging="480"/>
-      </w:pPr>
-    </w:lvl>
-    <w:lvl w:ilvl="5">
-      <w:numFmt w:val="bullet"/>
-      <w:lvlText w:val="–"/>
-      <w:lvlJc w:val="left"/>
-      <w:pPr>
-        <w:ind w:left="4320" w:hanging="480"/>
-      </w:pPr>
-    </w:lvl>
-    <w:lvl w:ilvl="6">
-      <w:numFmt w:val="bullet"/>
-      <w:lvlText w:val="•"/>
-      <w:lvlJc w:val="left"/>
-      <w:pPr>
-        <w:ind w:left="5040" w:hanging="480"/>
-      </w:pPr>
-    </w:lvl>
-    <w:lvl w:ilvl="7">
-      <w:numFmt w:val="bullet"/>
-      <w:lvlText w:val="–"/>
-      <w:lvlJc w:val="left"/>
-      <w:pPr>
-        <w:ind w:left="5760" w:hanging="480"/>
-      </w:pPr>
-    </w:lvl>
-    <w:lvl w:ilvl="8">
-      <w:numFmt w:val="bullet"/>
-      <w:lvlText w:val="•"/>
-      <w:lvlJc w:val="left"/>
-      <w:pPr>
-        <w:ind w:left="6480" w:hanging="480"/>
-      </w:pPr>
-    </w:lvl>
-  </w:abstractNum>
-  <w:num w16cid:durableId="251739848" w:numId="1">
+  <w:num w:numId="1" w16cid:durableId="251739848">
+    <w:abstractNumId w:val="13"/>
+  </w:num>
+  <w:num w:numId="2" w16cid:durableId="716859635">
+    <w:abstractNumId w:val="9"/>
+  </w:num>
+  <w:num w:numId="3" w16cid:durableId="1821724252">
+    <w:abstractNumId w:val="7"/>
+  </w:num>
+  <w:num w:numId="4" w16cid:durableId="1309699902">
+    <w:abstractNumId w:val="6"/>
+  </w:num>
+  <w:num w:numId="5" w16cid:durableId="1756129456">
+    <w:abstractNumId w:val="5"/>
+  </w:num>
+  <w:num w:numId="6" w16cid:durableId="895043368">
+    <w:abstractNumId w:val="4"/>
+  </w:num>
+  <w:num w:numId="7" w16cid:durableId="561449459">
+    <w:abstractNumId w:val="8"/>
+  </w:num>
+  <w:num w:numId="8" w16cid:durableId="1510174495">
+    <w:abstractNumId w:val="3"/>
+  </w:num>
+  <w:num w:numId="9" w16cid:durableId="1274244701">
+    <w:abstractNumId w:val="2"/>
+  </w:num>
+  <w:num w:numId="10" w16cid:durableId="1359237239">
+    <w:abstractNumId w:val="1"/>
+  </w:num>
+  <w:num w:numId="11" w16cid:durableId="1535002712">
+    <w:abstractNumId w:val="0"/>
+  </w:num>
+  <w:num w:numId="12" w16cid:durableId="2075467808">
+    <w:abstractNumId w:val="12"/>
+  </w:num>
+  <w:num w:numId="13" w16cid:durableId="569775172">
+    <w:abstractNumId w:val="10"/>
+  </w:num>
+  <w:num w:numId="14" w16cid:durableId="2078741574">
     <w:abstractNumId w:val="11"/>
   </w:num>
-  <w:num w16cid:durableId="716859635" w:numId="2">
-    <w:abstractNumId w:val="9"/>
+  <w:num w:numId="15" w16cid:durableId="345718744">
+    <w:abstractNumId w:val="11"/>
   </w:num>
-  <w:num w16cid:durableId="1821724252" w:numId="3">
-    <w:abstractNumId w:val="7"/>
-  </w:num>
-  <w:num w16cid:durableId="1309699902" w:numId="4">
-    <w:abstractNumId w:val="6"/>
-  </w:num>
-  <w:num w16cid:durableId="1756129456" w:numId="5">
-    <w:abstractNumId w:val="5"/>
-  </w:num>
-  <w:num w16cid:durableId="895043368" w:numId="6">
-    <w:abstractNumId w:val="4"/>
-  </w:num>
-  <w:num w16cid:durableId="561449459" w:numId="7">
-    <w:abstractNumId w:val="8"/>
-  </w:num>
-  <w:num w16cid:durableId="1510174495" w:numId="8">
-    <w:abstractNumId w:val="3"/>
-  </w:num>
-  <w:num w16cid:durableId="1274244701" w:numId="9">
-    <w:abstractNumId w:val="2"/>
-  </w:num>
-  <w:num w16cid:durableId="1359237239" w:numId="10">
-    <w:abstractNumId w:val="1"/>
-  </w:num>
-  <w:num w16cid:durableId="1535002712" w:numId="11">
-    <w:abstractNumId w:val="0"/>
-  </w:num>
-  <w:num w16cid:durableId="2075467808" w:numId="12">
-    <w:abstractNumId w:val="10"/>
-  </w:num>
-  <w:num w:numId="1000">
-    <w:abstractNumId w:val="990"/>
-  </w:num>
-  <w:num w:numId="1001">
-    <w:abstractNumId w:val="991"/>
-  </w:num>
-  <w:num w:numId="1002">
-    <w:abstractNumId w:val="991"/>
-  </w:num>
-  <w:num w:numId="1003">
-    <w:abstractNumId w:val="991"/>
+  <w:num w:numId="16" w16cid:durableId="451898694">
+    <w:abstractNumId w:val="11"/>
   </w:num>
 </w:numbering>
 </file>
 
 <file path=word/styles.xml><?xml version="1.0" encoding="utf-8"?>
-<w:styles xmlns:mc="http://schemas.openxmlformats.org/markup-compatibility/2006" xmlns:r="http://schemas.openxmlformats.org/officeDocument/2006/relationships" xmlns:w="http://schemas.openxmlformats.org/wordprocessingml/2006/main" xmlns:w14="http://schemas.microsoft.com/office/word/2010/wordml" xmlns:w15="http://schemas.microsoft.com/office/word/2012/wordml" xmlns:w16="http://schemas.microsoft.com/office/word/2018/wordml" xmlns:w16cex="http://schemas.microsoft.com/office/word/2018/wordml/cex" xmlns:w16cid="http://schemas.microsoft.com/office/word/2016/wordml/cid" xmlns:w16du="http://schemas.microsoft.com/office/word/2023/wordml/word16du" xmlns:w16sdtdh="http://schemas.microsoft.com/office/word/2020/wordml/sdtdatahash" xmlns:w16se="http://schemas.microsoft.com/office/word/2015/wordml/symex" mc:Ignorable="w14 w15 w16se w16cid w16 w16cex w16sdtdh w16du">
+<w:styles xmlns:mc="http://schemas.openxmlformats.org/markup-compatibility/2006" xmlns:r="http://schemas.openxmlformats.org/officeDocument/2006/relationships" xmlns:w="http://schemas.openxmlformats.org/wordprocessingml/2006/main" xmlns:w14="http://schemas.microsoft.com/office/word/2010/wordml" xmlns:w15="http://schemas.microsoft.com/office/word/2012/wordml" xmlns:w16cex="http://schemas.microsoft.com/office/word/2018/wordml/cex" xmlns:w16cid="http://schemas.microsoft.com/office/word/2016/wordml/cid" xmlns:w16="http://schemas.microsoft.com/office/word/2018/wordml" xmlns:w16du="http://schemas.microsoft.com/office/word/2023/wordml/word16du" xmlns:w16sdtdh="http://schemas.microsoft.com/office/word/2020/wordml/sdtdatahash" xmlns:w16se="http://schemas.microsoft.com/office/word/2015/wordml/symex" mc:Ignorable="w14 w15 w16se w16cid w16 w16cex w16sdtdh w16du">
   <w:docDefaults>
     <w:rPrDefault>
       <w:rPr>
-        <w:rFonts w:asciiTheme="minorHAnsi" w:cstheme="minorBidi" w:eastAsiaTheme="minorHAnsi" w:hAnsiTheme="minorHAnsi"/>
+        <w:rFonts w:asciiTheme="minorHAnsi" w:eastAsiaTheme="minorHAnsi" w:hAnsiTheme="minorHAnsi" w:cstheme="minorBidi"/>
         <w:sz w:val="24"/>
         <w:szCs w:val="24"/>
-        <w:lang w:bidi="ar-SA" w:eastAsia="en-US" w:val="en-US"/>
+        <w:lang w:val="en-US" w:eastAsia="en-US" w:bidi="ar-SA"/>
       </w:rPr>
     </w:rPrDefault>
     <w:pPrDefault>
@@ -1987,7 +2469,7 @@
       </w:pPr>
     </w:pPrDefault>
   </w:docDefaults>
-  <w:latentStyles w:count="376" w:defLockedState="0" w:defQFormat="0" w:defSemiHidden="0" w:defUIPriority="0" w:defUnhideWhenUsed="0">
+  <w:latentStyles w:defLockedState="0" w:defUIPriority="0" w:defSemiHidden="0" w:defUnhideWhenUsed="0" w:defQFormat="0" w:count="376">
     <w:lsdException w:name="heading 6" w:semiHidden="1" w:unhideWhenUsed="1"/>
     <w:lsdException w:name="index 3" w:semiHidden="1" w:unhideWhenUsed="1"/>
     <w:lsdException w:name="index 4" w:semiHidden="1" w:unhideWhenUsed="1"/>
@@ -1996,9 +2478,9 @@
     <w:lsdException w:name="index 7" w:semiHidden="1" w:unhideWhenUsed="1"/>
     <w:lsdException w:name="index 8" w:semiHidden="1" w:unhideWhenUsed="1"/>
     <w:lsdException w:name="index 9" w:semiHidden="1" w:unhideWhenUsed="1"/>
-    <w:lsdException w:name="toc 1" w:semiHidden="1" w:unhideWhenUsed="1"/>
-    <w:lsdException w:name="toc 2" w:semiHidden="1" w:unhideWhenUsed="1"/>
-    <w:lsdException w:name="toc 3" w:semiHidden="1" w:unhideWhenUsed="1"/>
+    <w:lsdException w:name="toc 1" w:semiHidden="1" w:uiPriority="39" w:unhideWhenUsed="1"/>
+    <w:lsdException w:name="toc 2" w:semiHidden="1" w:uiPriority="39" w:unhideWhenUsed="1"/>
+    <w:lsdException w:name="toc 3" w:semiHidden="1" w:uiPriority="39" w:unhideWhenUsed="1"/>
     <w:lsdException w:name="toc 4" w:semiHidden="1" w:unhideWhenUsed="1"/>
     <w:lsdException w:name="toc 5" w:semiHidden="1" w:unhideWhenUsed="1"/>
     <w:lsdException w:name="toc 6" w:semiHidden="1" w:unhideWhenUsed="1"/>
@@ -2053,7 +2535,7 @@
     <w:lsdException w:name="Body Text First Indent 2" w:semiHidden="1" w:unhideWhenUsed="1"/>
     <w:lsdException w:name="Body Text Indent 3" w:semiHidden="1" w:unhideWhenUsed="1"/>
     <w:lsdException w:name="Block Text" w:semiHidden="1" w:unhideWhenUsed="1"/>
-    <w:lsdException w:name="Hyperlink" w:semiHidden="1" w:unhideWhenUsed="1"/>
+    <w:lsdException w:name="Hyperlink" w:semiHidden="1" w:uiPriority="99" w:unhideWhenUsed="1"/>
     <w:lsdException w:name="FollowedHyperlink" w:semiHidden="1" w:unhideWhenUsed="1"/>
     <w:lsdException w:name="Document Map" w:semiHidden="1" w:unhideWhenUsed="1"/>
     <w:lsdException w:name="Plain Text" w:semiHidden="1" w:unhideWhenUsed="1"/>
@@ -2324,12 +2806,12 @@
     <w:lsdException w:name="Unresolved Mention" w:semiHidden="1" w:uiPriority="99" w:unhideWhenUsed="1"/>
     <w:lsdException w:name="Smart Link" w:semiHidden="1" w:uiPriority="99" w:unhideWhenUsed="1"/>
   </w:latentStyles>
-  <w:style w:default="1" w:styleId="Normal" w:type="paragraph">
+  <w:style w:type="paragraph" w:default="1" w:styleId="Normal">
     <w:name w:val="Normal"/>
     <w:qFormat/>
     <w:rsid w:val="00791A84"/>
   </w:style>
-  <w:style w:styleId="Heading1" w:type="paragraph">
+  <w:style w:type="paragraph" w:styleId="Heading1">
     <w:name w:val="heading 1"/>
     <w:basedOn w:val="Normal"/>
     <w:next w:val="BodyText"/>
@@ -2339,11 +2821,11 @@
     <w:pPr>
       <w:keepNext/>
       <w:keepLines/>
-      <w:spacing w:after="0" w:before="480"/>
+      <w:spacing w:before="480" w:after="0"/>
       <w:outlineLvl w:val="0"/>
     </w:pPr>
     <w:rPr>
-      <w:rFonts w:ascii="BC Sans" w:cstheme="majorBidi" w:eastAsiaTheme="majorEastAsia" w:hAnsi="BC Sans"/>
+      <w:rFonts w:ascii="BC Sans" w:eastAsiaTheme="majorEastAsia" w:hAnsi="BC Sans" w:cstheme="majorBidi"/>
       <w:b/>
       <w:bCs/>
       <w:color w:val="1F3864"/>
@@ -2351,7 +2833,7 @@
       <w:szCs w:val="32"/>
     </w:rPr>
   </w:style>
-  <w:style w:styleId="Heading2" w:type="paragraph">
+  <w:style w:type="paragraph" w:styleId="Heading2">
     <w:name w:val="heading 2"/>
     <w:basedOn w:val="Normal"/>
     <w:next w:val="BodyText"/>
@@ -2362,11 +2844,11 @@
     <w:pPr>
       <w:keepNext/>
       <w:keepLines/>
-      <w:spacing w:after="0" w:before="200"/>
+      <w:spacing w:before="200" w:after="0"/>
       <w:outlineLvl w:val="1"/>
     </w:pPr>
     <w:rPr>
-      <w:rFonts w:ascii="BC Sans" w:cstheme="majorBidi" w:eastAsiaTheme="majorEastAsia" w:hAnsi="BC Sans"/>
+      <w:rFonts w:ascii="BC Sans" w:eastAsiaTheme="majorEastAsia" w:hAnsi="BC Sans" w:cstheme="majorBidi"/>
       <w:b/>
       <w:bCs/>
       <w:color w:val="1F3864"/>
@@ -2374,7 +2856,7 @@
       <w:szCs w:val="32"/>
     </w:rPr>
   </w:style>
-  <w:style w:styleId="Heading3" w:type="paragraph">
+  <w:style w:type="paragraph" w:styleId="Heading3">
     <w:name w:val="heading 3"/>
     <w:basedOn w:val="Normal"/>
     <w:next w:val="BodyText"/>
@@ -2385,11 +2867,11 @@
     <w:pPr>
       <w:keepNext/>
       <w:keepLines/>
-      <w:spacing w:after="0" w:before="200"/>
+      <w:spacing w:before="200" w:after="0"/>
       <w:outlineLvl w:val="2"/>
     </w:pPr>
     <w:rPr>
-      <w:rFonts w:ascii="BC Sans" w:cstheme="majorBidi" w:eastAsiaTheme="majorEastAsia" w:hAnsi="BC Sans"/>
+      <w:rFonts w:ascii="BC Sans" w:eastAsiaTheme="majorEastAsia" w:hAnsi="BC Sans" w:cstheme="majorBidi"/>
       <w:b/>
       <w:bCs/>
       <w:color w:val="1F3864"/>
@@ -2397,7 +2879,7 @@
       <w:szCs w:val="28"/>
     </w:rPr>
   </w:style>
-  <w:style w:styleId="Heading4" w:type="paragraph">
+  <w:style w:type="paragraph" w:styleId="Heading4">
     <w:name w:val="heading 4"/>
     <w:basedOn w:val="Normal"/>
     <w:next w:val="BodyText"/>
@@ -2408,17 +2890,17 @@
     <w:pPr>
       <w:keepNext/>
       <w:keepLines/>
-      <w:spacing w:after="0" w:before="200"/>
+      <w:spacing w:before="200" w:after="0"/>
       <w:outlineLvl w:val="3"/>
     </w:pPr>
     <w:rPr>
-      <w:rFonts w:ascii="BC Sans" w:cstheme="majorBidi" w:eastAsiaTheme="majorEastAsia" w:hAnsi="BC Sans"/>
+      <w:rFonts w:ascii="BC Sans" w:eastAsiaTheme="majorEastAsia" w:hAnsi="BC Sans" w:cstheme="majorBidi"/>
       <w:b/>
       <w:bCs/>
       <w:color w:val="1F3864"/>
     </w:rPr>
   </w:style>
-  <w:style w:styleId="Heading5" w:type="paragraph">
+  <w:style w:type="paragraph" w:styleId="Heading5">
     <w:name w:val="heading 5"/>
     <w:basedOn w:val="Normal"/>
     <w:next w:val="BodyText"/>
@@ -2430,18 +2912,18 @@
       <w:keepNext/>
       <w:keepLines/>
       <w:pageBreakBefore/>
-      <w:spacing w:after="0" w:before="200"/>
+      <w:spacing w:before="200" w:after="0"/>
       <w:outlineLvl w:val="4"/>
     </w:pPr>
     <w:rPr>
-      <w:rFonts w:asciiTheme="majorHAnsi" w:cstheme="majorBidi" w:eastAsiaTheme="majorEastAsia" w:hAnsiTheme="majorHAnsi"/>
+      <w:rFonts w:asciiTheme="majorHAnsi" w:eastAsiaTheme="majorEastAsia" w:hAnsiTheme="majorHAnsi" w:cstheme="majorBidi"/>
       <w:i/>
       <w:iCs/>
-      <w:color w:themeColor="background1" w:val="FFFFFF"/>
+      <w:color w:val="FFFFFF" w:themeColor="background1"/>
       <w:sz w:val="16"/>
     </w:rPr>
   </w:style>
-  <w:style w:styleId="Heading6" w:type="paragraph">
+  <w:style w:type="paragraph" w:styleId="Heading6">
     <w:name w:val="heading 6"/>
     <w:basedOn w:val="Normal"/>
     <w:next w:val="BodyText"/>
@@ -2451,15 +2933,15 @@
     <w:pPr>
       <w:keepNext/>
       <w:keepLines/>
-      <w:spacing w:after="0" w:before="200"/>
+      <w:spacing w:before="200" w:after="0"/>
       <w:outlineLvl w:val="5"/>
     </w:pPr>
     <w:rPr>
-      <w:rFonts w:asciiTheme="majorHAnsi" w:cstheme="majorBidi" w:eastAsiaTheme="majorEastAsia" w:hAnsiTheme="majorHAnsi"/>
-      <w:color w:themeColor="accent1" w:val="4F81BD"/>
-    </w:rPr>
-  </w:style>
-  <w:style w:styleId="Heading7" w:type="paragraph">
+      <w:rFonts w:asciiTheme="majorHAnsi" w:eastAsiaTheme="majorEastAsia" w:hAnsiTheme="majorHAnsi" w:cstheme="majorBidi"/>
+      <w:color w:val="4F81BD" w:themeColor="accent1"/>
+    </w:rPr>
+  </w:style>
+  <w:style w:type="paragraph" w:styleId="Heading7">
     <w:name w:val="heading 7"/>
     <w:basedOn w:val="Normal"/>
     <w:next w:val="BodyText"/>
@@ -2469,15 +2951,15 @@
     <w:pPr>
       <w:keepNext/>
       <w:keepLines/>
-      <w:spacing w:after="0" w:before="200"/>
+      <w:spacing w:before="200" w:after="0"/>
       <w:outlineLvl w:val="6"/>
     </w:pPr>
     <w:rPr>
-      <w:rFonts w:asciiTheme="majorHAnsi" w:cstheme="majorBidi" w:eastAsiaTheme="majorEastAsia" w:hAnsiTheme="majorHAnsi"/>
-      <w:color w:themeColor="accent1" w:val="4F81BD"/>
-    </w:rPr>
-  </w:style>
-  <w:style w:styleId="Heading8" w:type="paragraph">
+      <w:rFonts w:asciiTheme="majorHAnsi" w:eastAsiaTheme="majorEastAsia" w:hAnsiTheme="majorHAnsi" w:cstheme="majorBidi"/>
+      <w:color w:val="4F81BD" w:themeColor="accent1"/>
+    </w:rPr>
+  </w:style>
+  <w:style w:type="paragraph" w:styleId="Heading8">
     <w:name w:val="heading 8"/>
     <w:basedOn w:val="Normal"/>
     <w:next w:val="BodyText"/>
@@ -2487,15 +2969,15 @@
     <w:pPr>
       <w:keepNext/>
       <w:keepLines/>
-      <w:spacing w:after="0" w:before="200"/>
+      <w:spacing w:before="200" w:after="0"/>
       <w:outlineLvl w:val="7"/>
     </w:pPr>
     <w:rPr>
-      <w:rFonts w:asciiTheme="majorHAnsi" w:cstheme="majorBidi" w:eastAsiaTheme="majorEastAsia" w:hAnsiTheme="majorHAnsi"/>
-      <w:color w:themeColor="accent1" w:val="4F81BD"/>
-    </w:rPr>
-  </w:style>
-  <w:style w:styleId="Heading9" w:type="paragraph">
+      <w:rFonts w:asciiTheme="majorHAnsi" w:eastAsiaTheme="majorEastAsia" w:hAnsiTheme="majorHAnsi" w:cstheme="majorBidi"/>
+      <w:color w:val="4F81BD" w:themeColor="accent1"/>
+    </w:rPr>
+  </w:style>
+  <w:style w:type="paragraph" w:styleId="Heading9">
     <w:name w:val="heading 9"/>
     <w:basedOn w:val="Normal"/>
     <w:next w:val="BodyText"/>
@@ -2505,70 +2987,70 @@
     <w:pPr>
       <w:keepNext/>
       <w:keepLines/>
-      <w:spacing w:after="0" w:before="200"/>
+      <w:spacing w:before="200" w:after="0"/>
       <w:outlineLvl w:val="8"/>
     </w:pPr>
     <w:rPr>
-      <w:rFonts w:asciiTheme="majorHAnsi" w:cstheme="majorBidi" w:eastAsiaTheme="majorEastAsia" w:hAnsiTheme="majorHAnsi"/>
-      <w:color w:themeColor="accent1" w:val="4F81BD"/>
-    </w:rPr>
-  </w:style>
-  <w:style w:default="1" w:styleId="DefaultParagraphFont" w:type="character">
+      <w:rFonts w:asciiTheme="majorHAnsi" w:eastAsiaTheme="majorEastAsia" w:hAnsiTheme="majorHAnsi" w:cstheme="majorBidi"/>
+      <w:color w:val="4F81BD" w:themeColor="accent1"/>
+    </w:rPr>
+  </w:style>
+  <w:style w:type="character" w:default="1" w:styleId="DefaultParagraphFont">
     <w:name w:val="Default Paragraph Font"/>
     <w:uiPriority w:val="1"/>
     <w:semiHidden/>
     <w:unhideWhenUsed/>
   </w:style>
-  <w:style w:default="1" w:styleId="TableNormal" w:type="table">
+  <w:style w:type="table" w:default="1" w:styleId="TableNormal">
     <w:name w:val="Normal Table"/>
     <w:uiPriority w:val="99"/>
     <w:semiHidden/>
     <w:unhideWhenUsed/>
     <w:tblPr>
-      <w:tblInd w:type="dxa" w:w="0"/>
+      <w:tblInd w:w="0" w:type="dxa"/>
       <w:tblCellMar>
-        <w:top w:type="dxa" w:w="0"/>
-        <w:left w:type="dxa" w:w="108"/>
-        <w:bottom w:type="dxa" w:w="0"/>
-        <w:right w:type="dxa" w:w="108"/>
+        <w:top w:w="0" w:type="dxa"/>
+        <w:left w:w="108" w:type="dxa"/>
+        <w:bottom w:w="0" w:type="dxa"/>
+        <w:right w:w="108" w:type="dxa"/>
       </w:tblCellMar>
     </w:tblPr>
   </w:style>
-  <w:style w:default="1" w:styleId="NoList" w:type="numbering">
+  <w:style w:type="numbering" w:default="1" w:styleId="NoList">
     <w:name w:val="No List"/>
     <w:uiPriority w:val="99"/>
     <w:semiHidden/>
     <w:unhideWhenUsed/>
   </w:style>
-  <w:style w:styleId="BodyText" w:type="paragraph">
+  <w:style w:type="paragraph" w:styleId="BodyText">
     <w:name w:val="Body Text"/>
     <w:basedOn w:val="Normal"/>
     <w:link w:val="BodyTextChar"/>
     <w:qFormat/>
     <w:rsid w:val="00437731"/>
     <w:pPr>
-      <w:spacing w:after="180" w:before="180"/>
+      <w:spacing w:before="180" w:after="180"/>
     </w:pPr>
     <w:rPr>
       <w:rFonts w:ascii="BC Sans" w:hAnsi="BC Sans"/>
     </w:rPr>
   </w:style>
-  <w:style w:customStyle="1" w:styleId="FirstParagraph" w:type="paragraph">
+  <w:style w:type="paragraph" w:customStyle="1" w:styleId="FirstParagraph">
     <w:name w:val="First Paragraph"/>
     <w:basedOn w:val="BodyText"/>
     <w:next w:val="BodyText"/>
     <w:qFormat/>
   </w:style>
-  <w:style w:customStyle="1" w:styleId="Compact" w:type="paragraph">
+  <w:style w:type="paragraph" w:customStyle="1" w:styleId="Compact">
     <w:name w:val="Compact"/>
     <w:basedOn w:val="BodyText"/>
     <w:qFormat/>
     <w:rsid w:val="00833653"/>
     <w:pPr>
-      <w:spacing w:after="36" w:before="36"/>
+      <w:spacing w:before="36" w:after="36"/>
     </w:pPr>
   </w:style>
-  <w:style w:styleId="Title" w:type="paragraph">
+  <w:style w:type="paragraph" w:styleId="Title">
     <w:name w:val="Title"/>
     <w:basedOn w:val="Normal"/>
     <w:next w:val="BodyText"/>
@@ -2577,10 +3059,10 @@
     <w:pPr>
       <w:keepNext/>
       <w:keepLines/>
-      <w:spacing w:after="240" w:before="480"/>
+      <w:spacing w:before="480" w:after="240"/>
     </w:pPr>
     <w:rPr>
-      <w:rFonts w:ascii="BC Sans" w:cstheme="majorBidi" w:eastAsiaTheme="majorEastAsia" w:hAnsi="BC Sans"/>
+      <w:rFonts w:ascii="BC Sans" w:eastAsiaTheme="majorEastAsia" w:hAnsi="BC Sans" w:cstheme="majorBidi"/>
       <w:b/>
       <w:bCs/>
       <w:color w:val="1F3864"/>
@@ -2588,7 +3070,7 @@
       <w:szCs w:val="36"/>
     </w:rPr>
   </w:style>
-  <w:style w:styleId="Subtitle" w:type="paragraph">
+  <w:style w:type="paragraph" w:styleId="Subtitle">
     <w:name w:val="Subtitle"/>
     <w:basedOn w:val="Title"/>
     <w:next w:val="BodyText"/>
@@ -2602,7 +3084,7 @@
       <w:szCs w:val="30"/>
     </w:rPr>
   </w:style>
-  <w:style w:customStyle="1" w:styleId="Author" w:type="paragraph">
+  <w:style w:type="paragraph" w:customStyle="1" w:styleId="Author">
     <w:name w:val="Author"/>
     <w:next w:val="BodyText"/>
     <w:qFormat/>
@@ -2615,7 +3097,7 @@
       <w:rFonts w:ascii="BC Sans" w:hAnsi="BC Sans"/>
     </w:rPr>
   </w:style>
-  <w:style w:styleId="Date" w:type="paragraph">
+  <w:style w:type="paragraph" w:styleId="Date">
     <w:name w:val="Date"/>
     <w:next w:val="BodyText"/>
     <w:qFormat/>
@@ -2628,7 +3110,7 @@
       <w:rFonts w:ascii="BC Sans" w:hAnsi="BC Sans"/>
     </w:rPr>
   </w:style>
-  <w:style w:customStyle="1" w:styleId="Abstract" w:type="paragraph">
+  <w:style w:type="paragraph" w:customStyle="1" w:styleId="Abstract">
     <w:name w:val="Abstract"/>
     <w:basedOn w:val="Normal"/>
     <w:next w:val="BodyText"/>
@@ -2636,14 +3118,14 @@
     <w:pPr>
       <w:keepNext/>
       <w:keepLines/>
-      <w:spacing w:after="300" w:before="300"/>
+      <w:spacing w:before="300" w:after="300"/>
     </w:pPr>
     <w:rPr>
       <w:sz w:val="20"/>
       <w:szCs w:val="20"/>
     </w:rPr>
   </w:style>
-  <w:style w:styleId="Bibliography" w:type="paragraph">
+  <w:style w:type="paragraph" w:styleId="Bibliography">
     <w:name w:val="Bibliography"/>
     <w:basedOn w:val="Normal"/>
     <w:qFormat/>
@@ -2652,7 +3134,7 @@
       <w:rFonts w:ascii="BC Sans" w:hAnsi="BC Sans"/>
     </w:rPr>
   </w:style>
-  <w:style w:styleId="BlockText" w:type="paragraph">
+  <w:style w:type="paragraph" w:styleId="BlockText">
     <w:name w:val="Block Text"/>
     <w:basedOn w:val="BodyText"/>
     <w:next w:val="BodyText"/>
@@ -2660,38 +3142,38 @@
     <w:unhideWhenUsed/>
     <w:qFormat/>
     <w:pPr>
-      <w:spacing w:after="100" w:before="100"/>
+      <w:spacing w:before="100" w:after="100"/>
     </w:pPr>
     <w:rPr>
-      <w:rFonts w:asciiTheme="majorHAnsi" w:cstheme="majorBidi" w:eastAsiaTheme="majorEastAsia" w:hAnsiTheme="majorHAnsi"/>
+      <w:rFonts w:asciiTheme="majorHAnsi" w:eastAsiaTheme="majorEastAsia" w:hAnsiTheme="majorHAnsi" w:cstheme="majorBidi"/>
       <w:bCs/>
       <w:sz w:val="20"/>
       <w:szCs w:val="20"/>
     </w:rPr>
   </w:style>
-  <w:style w:styleId="FootnoteText" w:type="paragraph">
+  <w:style w:type="paragraph" w:styleId="FootnoteText">
     <w:name w:val="footnote text"/>
     <w:basedOn w:val="Normal"/>
     <w:uiPriority w:val="9"/>
     <w:unhideWhenUsed/>
     <w:qFormat/>
   </w:style>
-  <w:style w:customStyle="1" w:styleId="Table" w:type="table">
+  <w:style w:type="table" w:customStyle="1" w:styleId="Table">
     <w:name w:val="Table"/>
     <w:semiHidden/>
     <w:unhideWhenUsed/>
     <w:qFormat/>
     <w:tblPr>
-      <w:tblInd w:type="dxa" w:w="0"/>
+      <w:tblInd w:w="0" w:type="dxa"/>
       <w:tblCellMar>
-        <w:top w:type="dxa" w:w="0"/>
-        <w:left w:type="dxa" w:w="108"/>
-        <w:bottom w:type="dxa" w:w="0"/>
-        <w:right w:type="dxa" w:w="108"/>
+        <w:top w:w="0" w:type="dxa"/>
+        <w:left w:w="108" w:type="dxa"/>
+        <w:bottom w:w="0" w:type="dxa"/>
+        <w:right w:w="108" w:type="dxa"/>
       </w:tblCellMar>
     </w:tblPr>
   </w:style>
-  <w:style w:customStyle="1" w:styleId="DefinitionTerm" w:type="paragraph">
+  <w:style w:type="paragraph" w:customStyle="1" w:styleId="DefinitionTerm">
     <w:name w:val="Definition Term"/>
     <w:basedOn w:val="Normal"/>
     <w:next w:val="Definition"/>
@@ -2704,11 +3186,11 @@
       <w:b/>
     </w:rPr>
   </w:style>
-  <w:style w:customStyle="1" w:styleId="Definition" w:type="paragraph">
+  <w:style w:type="paragraph" w:customStyle="1" w:styleId="Definition">
     <w:name w:val="Definition"/>
     <w:basedOn w:val="Normal"/>
   </w:style>
-  <w:style w:styleId="Caption" w:type="paragraph">
+  <w:style w:type="paragraph" w:styleId="Caption">
     <w:name w:val="caption"/>
     <w:basedOn w:val="Normal"/>
     <w:link w:val="CaptionChar"/>
@@ -2719,34 +3201,34 @@
       <w:i/>
     </w:rPr>
   </w:style>
-  <w:style w:customStyle="1" w:styleId="TableCaption" w:type="paragraph">
+  <w:style w:type="paragraph" w:customStyle="1" w:styleId="TableCaption">
     <w:name w:val="Table Caption"/>
     <w:basedOn w:val="Caption"/>
     <w:pPr>
       <w:keepNext/>
     </w:pPr>
   </w:style>
-  <w:style w:customStyle="1" w:styleId="ImageCaption" w:type="paragraph">
+  <w:style w:type="paragraph" w:customStyle="1" w:styleId="ImageCaption">
     <w:name w:val="Image Caption"/>
     <w:basedOn w:val="Caption"/>
   </w:style>
-  <w:style w:customStyle="1" w:styleId="Figure" w:type="paragraph">
+  <w:style w:type="paragraph" w:customStyle="1" w:styleId="Figure">
     <w:name w:val="Figure"/>
     <w:basedOn w:val="Normal"/>
   </w:style>
-  <w:style w:customStyle="1" w:styleId="CaptionedFigure" w:type="paragraph">
+  <w:style w:type="paragraph" w:customStyle="1" w:styleId="CaptionedFigure">
     <w:name w:val="Captioned Figure"/>
     <w:basedOn w:val="Figure"/>
     <w:pPr>
       <w:keepNext/>
     </w:pPr>
   </w:style>
-  <w:style w:customStyle="1" w:styleId="CaptionChar" w:type="character">
+  <w:style w:type="character" w:customStyle="1" w:styleId="CaptionChar">
     <w:name w:val="Caption Char"/>
     <w:basedOn w:val="DefaultParagraphFont"/>
     <w:link w:val="Caption"/>
   </w:style>
-  <w:style w:customStyle="1" w:styleId="VerbatimChar" w:type="character">
+  <w:style w:type="character" w:customStyle="1" w:styleId="VerbatimChar">
     <w:name w:val="Verbatim Char"/>
     <w:basedOn w:val="CaptionChar"/>
     <w:link w:val="SourceCode"/>
@@ -2755,21 +3237,22 @@
       <w:sz w:val="22"/>
     </w:rPr>
   </w:style>
-  <w:style w:styleId="FootnoteReference" w:type="character">
+  <w:style w:type="character" w:styleId="FootnoteReference">
     <w:name w:val="footnote reference"/>
     <w:basedOn w:val="CaptionChar"/>
     <w:rPr>
       <w:vertAlign w:val="superscript"/>
     </w:rPr>
   </w:style>
-  <w:style w:styleId="Hyperlink" w:type="character">
+  <w:style w:type="character" w:styleId="Hyperlink">
     <w:name w:val="Hyperlink"/>
     <w:basedOn w:val="CaptionChar"/>
-    <w:rPr>
-      <w:color w:themeColor="accent1" w:val="4F81BD"/>
-    </w:rPr>
-  </w:style>
-  <w:style w:styleId="TOCHeading" w:type="paragraph">
+    <w:uiPriority w:val="99"/>
+    <w:rPr>
+      <w:color w:val="4F81BD" w:themeColor="accent1"/>
+    </w:rPr>
+  </w:style>
+  <w:style w:type="paragraph" w:styleId="TOCHeading">
     <w:name w:val="TOC Heading"/>
     <w:basedOn w:val="Heading1"/>
     <w:next w:val="BodyText"/>
@@ -2787,16 +3270,16 @@
       <w:sz w:val="28"/>
     </w:rPr>
   </w:style>
-  <w:style w:customStyle="1" w:styleId="SourceCode" w:type="paragraph">
+  <w:style w:type="paragraph" w:customStyle="1" w:styleId="SourceCode">
     <w:name w:val="Source Code"/>
     <w:basedOn w:val="Normal"/>
     <w:link w:val="VerbatimChar"/>
     <w:pPr>
-      <w:shd w:color="auto" w:fill="F8F8F8" w:val="clear"/>
+      <w:shd w:val="clear" w:color="auto" w:fill="F8F8F8"/>
       <w:wordWrap w:val="0"/>
     </w:pPr>
   </w:style>
-  <w:style w:customStyle="1" w:styleId="KeywordTok" w:type="character">
+  <w:style w:type="character" w:customStyle="1" w:styleId="KeywordTok">
     <w:name w:val="KeywordTok"/>
     <w:basedOn w:val="VerbatimChar"/>
     <w:rPr>
@@ -2804,119 +3287,119 @@
       <w:b/>
       <w:color w:val="204A87"/>
       <w:sz w:val="22"/>
-      <w:shd w:color="auto" w:fill="F8F8F8" w:val="clear"/>
-    </w:rPr>
-  </w:style>
-  <w:style w:customStyle="1" w:styleId="DataTypeTok" w:type="character">
+      <w:shd w:val="clear" w:color="auto" w:fill="F8F8F8"/>
+    </w:rPr>
+  </w:style>
+  <w:style w:type="character" w:customStyle="1" w:styleId="DataTypeTok">
     <w:name w:val="DataTypeTok"/>
     <w:basedOn w:val="VerbatimChar"/>
     <w:rPr>
       <w:rFonts w:ascii="Consolas" w:hAnsi="Consolas"/>
       <w:color w:val="204A87"/>
       <w:sz w:val="22"/>
-      <w:shd w:color="auto" w:fill="F8F8F8" w:val="clear"/>
-    </w:rPr>
-  </w:style>
-  <w:style w:customStyle="1" w:styleId="DecValTok" w:type="character">
+      <w:shd w:val="clear" w:color="auto" w:fill="F8F8F8"/>
+    </w:rPr>
+  </w:style>
+  <w:style w:type="character" w:customStyle="1" w:styleId="DecValTok">
     <w:name w:val="DecValTok"/>
     <w:basedOn w:val="VerbatimChar"/>
     <w:rPr>
       <w:rFonts w:ascii="Consolas" w:hAnsi="Consolas"/>
       <w:color w:val="0000CF"/>
       <w:sz w:val="22"/>
-      <w:shd w:color="auto" w:fill="F8F8F8" w:val="clear"/>
-    </w:rPr>
-  </w:style>
-  <w:style w:customStyle="1" w:styleId="BaseNTok" w:type="character">
+      <w:shd w:val="clear" w:color="auto" w:fill="F8F8F8"/>
+    </w:rPr>
+  </w:style>
+  <w:style w:type="character" w:customStyle="1" w:styleId="BaseNTok">
     <w:name w:val="BaseNTok"/>
     <w:basedOn w:val="VerbatimChar"/>
     <w:rPr>
       <w:rFonts w:ascii="Consolas" w:hAnsi="Consolas"/>
       <w:color w:val="0000CF"/>
       <w:sz w:val="22"/>
-      <w:shd w:color="auto" w:fill="F8F8F8" w:val="clear"/>
-    </w:rPr>
-  </w:style>
-  <w:style w:customStyle="1" w:styleId="FloatTok" w:type="character">
+      <w:shd w:val="clear" w:color="auto" w:fill="F8F8F8"/>
+    </w:rPr>
+  </w:style>
+  <w:style w:type="character" w:customStyle="1" w:styleId="FloatTok">
     <w:name w:val="FloatTok"/>
     <w:basedOn w:val="VerbatimChar"/>
     <w:rPr>
       <w:rFonts w:ascii="Consolas" w:hAnsi="Consolas"/>
       <w:color w:val="0000CF"/>
       <w:sz w:val="22"/>
-      <w:shd w:color="auto" w:fill="F8F8F8" w:val="clear"/>
-    </w:rPr>
-  </w:style>
-  <w:style w:customStyle="1" w:styleId="ConstantTok" w:type="character">
+      <w:shd w:val="clear" w:color="auto" w:fill="F8F8F8"/>
+    </w:rPr>
+  </w:style>
+  <w:style w:type="character" w:customStyle="1" w:styleId="ConstantTok">
     <w:name w:val="ConstantTok"/>
     <w:basedOn w:val="VerbatimChar"/>
     <w:rPr>
       <w:rFonts w:ascii="Consolas" w:hAnsi="Consolas"/>
       <w:color w:val="000000"/>
       <w:sz w:val="22"/>
-      <w:shd w:color="auto" w:fill="F8F8F8" w:val="clear"/>
-    </w:rPr>
-  </w:style>
-  <w:style w:customStyle="1" w:styleId="CharTok" w:type="character">
+      <w:shd w:val="clear" w:color="auto" w:fill="F8F8F8"/>
+    </w:rPr>
+  </w:style>
+  <w:style w:type="character" w:customStyle="1" w:styleId="CharTok">
     <w:name w:val="CharTok"/>
     <w:basedOn w:val="VerbatimChar"/>
     <w:rPr>
       <w:rFonts w:ascii="Consolas" w:hAnsi="Consolas"/>
       <w:color w:val="4E9A06"/>
       <w:sz w:val="22"/>
-      <w:shd w:color="auto" w:fill="F8F8F8" w:val="clear"/>
-    </w:rPr>
-  </w:style>
-  <w:style w:customStyle="1" w:styleId="SpecialCharTok" w:type="character">
+      <w:shd w:val="clear" w:color="auto" w:fill="F8F8F8"/>
+    </w:rPr>
+  </w:style>
+  <w:style w:type="character" w:customStyle="1" w:styleId="SpecialCharTok">
     <w:name w:val="SpecialCharTok"/>
     <w:basedOn w:val="VerbatimChar"/>
     <w:rPr>
       <w:rFonts w:ascii="Consolas" w:hAnsi="Consolas"/>
       <w:color w:val="000000"/>
       <w:sz w:val="22"/>
-      <w:shd w:color="auto" w:fill="F8F8F8" w:val="clear"/>
-    </w:rPr>
-  </w:style>
-  <w:style w:customStyle="1" w:styleId="StringTok" w:type="character">
+      <w:shd w:val="clear" w:color="auto" w:fill="F8F8F8"/>
+    </w:rPr>
+  </w:style>
+  <w:style w:type="character" w:customStyle="1" w:styleId="StringTok">
     <w:name w:val="StringTok"/>
     <w:basedOn w:val="VerbatimChar"/>
     <w:rPr>
       <w:rFonts w:ascii="Consolas" w:hAnsi="Consolas"/>
       <w:color w:val="4E9A06"/>
       <w:sz w:val="22"/>
-      <w:shd w:color="auto" w:fill="F8F8F8" w:val="clear"/>
-    </w:rPr>
-  </w:style>
-  <w:style w:customStyle="1" w:styleId="VerbatimStringTok" w:type="character">
+      <w:shd w:val="clear" w:color="auto" w:fill="F8F8F8"/>
+    </w:rPr>
+  </w:style>
+  <w:style w:type="character" w:customStyle="1" w:styleId="VerbatimStringTok">
     <w:name w:val="VerbatimStringTok"/>
     <w:basedOn w:val="VerbatimChar"/>
     <w:rPr>
       <w:rFonts w:ascii="Consolas" w:hAnsi="Consolas"/>
       <w:color w:val="4E9A06"/>
       <w:sz w:val="22"/>
-      <w:shd w:color="auto" w:fill="F8F8F8" w:val="clear"/>
-    </w:rPr>
-  </w:style>
-  <w:style w:customStyle="1" w:styleId="SpecialStringTok" w:type="character">
+      <w:shd w:val="clear" w:color="auto" w:fill="F8F8F8"/>
+    </w:rPr>
+  </w:style>
+  <w:style w:type="character" w:customStyle="1" w:styleId="SpecialStringTok">
     <w:name w:val="SpecialStringTok"/>
     <w:basedOn w:val="VerbatimChar"/>
     <w:rPr>
       <w:rFonts w:ascii="Consolas" w:hAnsi="Consolas"/>
       <w:color w:val="4E9A06"/>
       <w:sz w:val="22"/>
-      <w:shd w:color="auto" w:fill="F8F8F8" w:val="clear"/>
-    </w:rPr>
-  </w:style>
-  <w:style w:customStyle="1" w:styleId="ImportTok" w:type="character">
+      <w:shd w:val="clear" w:color="auto" w:fill="F8F8F8"/>
+    </w:rPr>
+  </w:style>
+  <w:style w:type="character" w:customStyle="1" w:styleId="ImportTok">
     <w:name w:val="ImportTok"/>
     <w:basedOn w:val="VerbatimChar"/>
     <w:rPr>
       <w:rFonts w:ascii="Consolas" w:hAnsi="Consolas"/>
       <w:sz w:val="22"/>
-      <w:shd w:color="auto" w:fill="F8F8F8" w:val="clear"/>
-    </w:rPr>
-  </w:style>
-  <w:style w:customStyle="1" w:styleId="CommentTok" w:type="character">
+      <w:shd w:val="clear" w:color="auto" w:fill="F8F8F8"/>
+    </w:rPr>
+  </w:style>
+  <w:style w:type="character" w:customStyle="1" w:styleId="CommentTok">
     <w:name w:val="CommentTok"/>
     <w:basedOn w:val="VerbatimChar"/>
     <w:rPr>
@@ -2924,10 +3407,10 @@
       <w:i/>
       <w:color w:val="8F5902"/>
       <w:sz w:val="22"/>
-      <w:shd w:color="auto" w:fill="F8F8F8" w:val="clear"/>
-    </w:rPr>
-  </w:style>
-  <w:style w:customStyle="1" w:styleId="DocumentationTok" w:type="character">
+      <w:shd w:val="clear" w:color="auto" w:fill="F8F8F8"/>
+    </w:rPr>
+  </w:style>
+  <w:style w:type="character" w:customStyle="1" w:styleId="DocumentationTok">
     <w:name w:val="DocumentationTok"/>
     <w:basedOn w:val="VerbatimChar"/>
     <w:rPr>
@@ -2936,10 +3419,10 @@
       <w:i/>
       <w:color w:val="8F5902"/>
       <w:sz w:val="22"/>
-      <w:shd w:color="auto" w:fill="F8F8F8" w:val="clear"/>
-    </w:rPr>
-  </w:style>
-  <w:style w:customStyle="1" w:styleId="AnnotationTok" w:type="character">
+      <w:shd w:val="clear" w:color="auto" w:fill="F8F8F8"/>
+    </w:rPr>
+  </w:style>
+  <w:style w:type="character" w:customStyle="1" w:styleId="AnnotationTok">
     <w:name w:val="AnnotationTok"/>
     <w:basedOn w:val="VerbatimChar"/>
     <w:rPr>
@@ -2948,10 +3431,10 @@
       <w:i/>
       <w:color w:val="8F5902"/>
       <w:sz w:val="22"/>
-      <w:shd w:color="auto" w:fill="F8F8F8" w:val="clear"/>
-    </w:rPr>
-  </w:style>
-  <w:style w:customStyle="1" w:styleId="CommentVarTok" w:type="character">
+      <w:shd w:val="clear" w:color="auto" w:fill="F8F8F8"/>
+    </w:rPr>
+  </w:style>
+  <w:style w:type="character" w:customStyle="1" w:styleId="CommentVarTok">
     <w:name w:val="CommentVarTok"/>
     <w:basedOn w:val="VerbatimChar"/>
     <w:rPr>
@@ -2960,40 +3443,40 @@
       <w:i/>
       <w:color w:val="8F5902"/>
       <w:sz w:val="22"/>
-      <w:shd w:color="auto" w:fill="F8F8F8" w:val="clear"/>
-    </w:rPr>
-  </w:style>
-  <w:style w:customStyle="1" w:styleId="OtherTok" w:type="character">
+      <w:shd w:val="clear" w:color="auto" w:fill="F8F8F8"/>
+    </w:rPr>
+  </w:style>
+  <w:style w:type="character" w:customStyle="1" w:styleId="OtherTok">
     <w:name w:val="OtherTok"/>
     <w:basedOn w:val="VerbatimChar"/>
     <w:rPr>
       <w:rFonts w:ascii="Consolas" w:hAnsi="Consolas"/>
       <w:color w:val="8F5902"/>
       <w:sz w:val="22"/>
-      <w:shd w:color="auto" w:fill="F8F8F8" w:val="clear"/>
-    </w:rPr>
-  </w:style>
-  <w:style w:customStyle="1" w:styleId="FunctionTok" w:type="character">
+      <w:shd w:val="clear" w:color="auto" w:fill="F8F8F8"/>
+    </w:rPr>
+  </w:style>
+  <w:style w:type="character" w:customStyle="1" w:styleId="FunctionTok">
     <w:name w:val="FunctionTok"/>
     <w:basedOn w:val="VerbatimChar"/>
     <w:rPr>
       <w:rFonts w:ascii="Consolas" w:hAnsi="Consolas"/>
       <w:color w:val="000000"/>
       <w:sz w:val="22"/>
-      <w:shd w:color="auto" w:fill="F8F8F8" w:val="clear"/>
-    </w:rPr>
-  </w:style>
-  <w:style w:customStyle="1" w:styleId="VariableTok" w:type="character">
+      <w:shd w:val="clear" w:color="auto" w:fill="F8F8F8"/>
+    </w:rPr>
+  </w:style>
+  <w:style w:type="character" w:customStyle="1" w:styleId="VariableTok">
     <w:name w:val="VariableTok"/>
     <w:basedOn w:val="VerbatimChar"/>
     <w:rPr>
       <w:rFonts w:ascii="Consolas" w:hAnsi="Consolas"/>
       <w:color w:val="000000"/>
       <w:sz w:val="22"/>
-      <w:shd w:color="auto" w:fill="F8F8F8" w:val="clear"/>
-    </w:rPr>
-  </w:style>
-  <w:style w:customStyle="1" w:styleId="ControlFlowTok" w:type="character">
+      <w:shd w:val="clear" w:color="auto" w:fill="F8F8F8"/>
+    </w:rPr>
+  </w:style>
+  <w:style w:type="character" w:customStyle="1" w:styleId="ControlFlowTok">
     <w:name w:val="ControlFlowTok"/>
     <w:basedOn w:val="VerbatimChar"/>
     <w:rPr>
@@ -3001,10 +3484,10 @@
       <w:b/>
       <w:color w:val="204A87"/>
       <w:sz w:val="22"/>
-      <w:shd w:color="auto" w:fill="F8F8F8" w:val="clear"/>
-    </w:rPr>
-  </w:style>
-  <w:style w:customStyle="1" w:styleId="OperatorTok" w:type="character">
+      <w:shd w:val="clear" w:color="auto" w:fill="F8F8F8"/>
+    </w:rPr>
+  </w:style>
+  <w:style w:type="character" w:customStyle="1" w:styleId="OperatorTok">
     <w:name w:val="OperatorTok"/>
     <w:basedOn w:val="VerbatimChar"/>
     <w:rPr>
@@ -3012,28 +3495,28 @@
       <w:b/>
       <w:color w:val="CE5C00"/>
       <w:sz w:val="22"/>
-      <w:shd w:color="auto" w:fill="F8F8F8" w:val="clear"/>
-    </w:rPr>
-  </w:style>
-  <w:style w:customStyle="1" w:styleId="BuiltInTok" w:type="character">
+      <w:shd w:val="clear" w:color="auto" w:fill="F8F8F8"/>
+    </w:rPr>
+  </w:style>
+  <w:style w:type="character" w:customStyle="1" w:styleId="BuiltInTok">
     <w:name w:val="BuiltInTok"/>
     <w:basedOn w:val="VerbatimChar"/>
     <w:rPr>
       <w:rFonts w:ascii="Consolas" w:hAnsi="Consolas"/>
       <w:sz w:val="22"/>
-      <w:shd w:color="auto" w:fill="F8F8F8" w:val="clear"/>
-    </w:rPr>
-  </w:style>
-  <w:style w:customStyle="1" w:styleId="ExtensionTok" w:type="character">
+      <w:shd w:val="clear" w:color="auto" w:fill="F8F8F8"/>
+    </w:rPr>
+  </w:style>
+  <w:style w:type="character" w:customStyle="1" w:styleId="ExtensionTok">
     <w:name w:val="ExtensionTok"/>
     <w:basedOn w:val="VerbatimChar"/>
     <w:rPr>
       <w:rFonts w:ascii="Consolas" w:hAnsi="Consolas"/>
       <w:sz w:val="22"/>
-      <w:shd w:color="auto" w:fill="F8F8F8" w:val="clear"/>
-    </w:rPr>
-  </w:style>
-  <w:style w:customStyle="1" w:styleId="PreprocessorTok" w:type="character">
+      <w:shd w:val="clear" w:color="auto" w:fill="F8F8F8"/>
+    </w:rPr>
+  </w:style>
+  <w:style w:type="character" w:customStyle="1" w:styleId="PreprocessorTok">
     <w:name w:val="PreprocessorTok"/>
     <w:basedOn w:val="VerbatimChar"/>
     <w:rPr>
@@ -3041,29 +3524,29 @@
       <w:i/>
       <w:color w:val="8F5902"/>
       <w:sz w:val="22"/>
-      <w:shd w:color="auto" w:fill="F8F8F8" w:val="clear"/>
-    </w:rPr>
-  </w:style>
-  <w:style w:customStyle="1" w:styleId="AttributeTok" w:type="character">
+      <w:shd w:val="clear" w:color="auto" w:fill="F8F8F8"/>
+    </w:rPr>
+  </w:style>
+  <w:style w:type="character" w:customStyle="1" w:styleId="AttributeTok">
     <w:name w:val="AttributeTok"/>
     <w:basedOn w:val="VerbatimChar"/>
     <w:rPr>
       <w:rFonts w:ascii="Consolas" w:hAnsi="Consolas"/>
       <w:color w:val="C4A000"/>
       <w:sz w:val="22"/>
-      <w:shd w:color="auto" w:fill="F8F8F8" w:val="clear"/>
-    </w:rPr>
-  </w:style>
-  <w:style w:customStyle="1" w:styleId="RegionMarkerTok" w:type="character">
+      <w:shd w:val="clear" w:color="auto" w:fill="F8F8F8"/>
+    </w:rPr>
+  </w:style>
+  <w:style w:type="character" w:customStyle="1" w:styleId="RegionMarkerTok">
     <w:name w:val="RegionMarkerTok"/>
     <w:basedOn w:val="VerbatimChar"/>
     <w:rPr>
       <w:rFonts w:ascii="Consolas" w:hAnsi="Consolas"/>
       <w:sz w:val="22"/>
-      <w:shd w:color="auto" w:fill="F8F8F8" w:val="clear"/>
-    </w:rPr>
-  </w:style>
-  <w:style w:customStyle="1" w:styleId="InformationTok" w:type="character">
+      <w:shd w:val="clear" w:color="auto" w:fill="F8F8F8"/>
+    </w:rPr>
+  </w:style>
+  <w:style w:type="character" w:customStyle="1" w:styleId="InformationTok">
     <w:name w:val="InformationTok"/>
     <w:basedOn w:val="VerbatimChar"/>
     <w:rPr>
@@ -3072,10 +3555,10 @@
       <w:i/>
       <w:color w:val="8F5902"/>
       <w:sz w:val="22"/>
-      <w:shd w:color="auto" w:fill="F8F8F8" w:val="clear"/>
-    </w:rPr>
-  </w:style>
-  <w:style w:customStyle="1" w:styleId="WarningTok" w:type="character">
+      <w:shd w:val="clear" w:color="auto" w:fill="F8F8F8"/>
+    </w:rPr>
+  </w:style>
+  <w:style w:type="character" w:customStyle="1" w:styleId="WarningTok">
     <w:name w:val="WarningTok"/>
     <w:basedOn w:val="VerbatimChar"/>
     <w:rPr>
@@ -3084,20 +3567,20 @@
       <w:i/>
       <w:color w:val="8F5902"/>
       <w:sz w:val="22"/>
-      <w:shd w:color="auto" w:fill="F8F8F8" w:val="clear"/>
-    </w:rPr>
-  </w:style>
-  <w:style w:customStyle="1" w:styleId="AlertTok" w:type="character">
+      <w:shd w:val="clear" w:color="auto" w:fill="F8F8F8"/>
+    </w:rPr>
+  </w:style>
+  <w:style w:type="character" w:customStyle="1" w:styleId="AlertTok">
     <w:name w:val="AlertTok"/>
     <w:basedOn w:val="VerbatimChar"/>
     <w:rPr>
       <w:rFonts w:ascii="Consolas" w:hAnsi="Consolas"/>
       <w:color w:val="EF2929"/>
       <w:sz w:val="22"/>
-      <w:shd w:color="auto" w:fill="F8F8F8" w:val="clear"/>
-    </w:rPr>
-  </w:style>
-  <w:style w:customStyle="1" w:styleId="ErrorTok" w:type="character">
+      <w:shd w:val="clear" w:color="auto" w:fill="F8F8F8"/>
+    </w:rPr>
+  </w:style>
+  <w:style w:type="character" w:customStyle="1" w:styleId="ErrorTok">
     <w:name w:val="ErrorTok"/>
     <w:basedOn w:val="VerbatimChar"/>
     <w:rPr>
@@ -3105,19 +3588,19 @@
       <w:b/>
       <w:color w:val="A40000"/>
       <w:sz w:val="22"/>
-      <w:shd w:color="auto" w:fill="F8F8F8" w:val="clear"/>
-    </w:rPr>
-  </w:style>
-  <w:style w:customStyle="1" w:styleId="NormalTok" w:type="character">
+      <w:shd w:val="clear" w:color="auto" w:fill="F8F8F8"/>
+    </w:rPr>
+  </w:style>
+  <w:style w:type="character" w:customStyle="1" w:styleId="NormalTok">
     <w:name w:val="NormalTok"/>
     <w:basedOn w:val="VerbatimChar"/>
     <w:rPr>
       <w:rFonts w:ascii="Consolas" w:hAnsi="Consolas"/>
       <w:sz w:val="22"/>
-      <w:shd w:color="auto" w:fill="F8F8F8" w:val="clear"/>
-    </w:rPr>
-  </w:style>
-  <w:style w:styleId="BalloonText" w:type="paragraph">
+      <w:shd w:val="clear" w:color="auto" w:fill="F8F8F8"/>
+    </w:rPr>
+  </w:style>
+  <w:style w:type="paragraph" w:styleId="BalloonText">
     <w:name w:val="Balloon Text"/>
     <w:basedOn w:val="Normal"/>
     <w:link w:val="BalloonTextChar"/>
@@ -3128,24 +3611,24 @@
       <w:spacing w:after="0"/>
     </w:pPr>
     <w:rPr>
-      <w:rFonts w:ascii="Segoe UI" w:cs="Segoe UI" w:hAnsi="Segoe UI"/>
+      <w:rFonts w:ascii="Segoe UI" w:hAnsi="Segoe UI" w:cs="Segoe UI"/>
       <w:sz w:val="18"/>
       <w:szCs w:val="18"/>
     </w:rPr>
   </w:style>
-  <w:style w:customStyle="1" w:styleId="BalloonTextChar" w:type="character">
+  <w:style w:type="character" w:customStyle="1" w:styleId="BalloonTextChar">
     <w:name w:val="Balloon Text Char"/>
     <w:basedOn w:val="DefaultParagraphFont"/>
     <w:link w:val="BalloonText"/>
     <w:semiHidden/>
     <w:rsid w:val="00384D5B"/>
     <w:rPr>
-      <w:rFonts w:ascii="Segoe UI" w:cs="Segoe UI" w:hAnsi="Segoe UI"/>
+      <w:rFonts w:ascii="Segoe UI" w:hAnsi="Segoe UI" w:cs="Segoe UI"/>
       <w:sz w:val="18"/>
       <w:szCs w:val="18"/>
     </w:rPr>
   </w:style>
-  <w:style w:styleId="Header" w:type="paragraph">
+  <w:style w:type="paragraph" w:styleId="Header">
     <w:name w:val="header"/>
     <w:basedOn w:val="Normal"/>
     <w:link w:val="HeaderChar"/>
@@ -3154,20 +3637,20 @@
     <w:rsid w:val="00384D5B"/>
     <w:pPr>
       <w:tabs>
-        <w:tab w:pos="4680" w:val="center"/>
-        <w:tab w:pos="9360" w:val="right"/>
+        <w:tab w:val="center" w:pos="4680"/>
+        <w:tab w:val="right" w:pos="9360"/>
       </w:tabs>
       <w:spacing w:after="0"/>
     </w:pPr>
   </w:style>
-  <w:style w:customStyle="1" w:styleId="HeaderChar" w:type="character">
+  <w:style w:type="character" w:customStyle="1" w:styleId="HeaderChar">
     <w:name w:val="Header Char"/>
     <w:basedOn w:val="DefaultParagraphFont"/>
     <w:link w:val="Header"/>
     <w:uiPriority w:val="99"/>
     <w:rsid w:val="00384D5B"/>
   </w:style>
-  <w:style w:styleId="Footer" w:type="paragraph">
+  <w:style w:type="paragraph" w:styleId="Footer">
     <w:name w:val="footer"/>
     <w:basedOn w:val="Normal"/>
     <w:link w:val="FooterChar"/>
@@ -3176,20 +3659,20 @@
     <w:rsid w:val="00384D5B"/>
     <w:pPr>
       <w:tabs>
-        <w:tab w:pos="4680" w:val="center"/>
-        <w:tab w:pos="9360" w:val="right"/>
+        <w:tab w:val="center" w:pos="4680"/>
+        <w:tab w:val="right" w:pos="9360"/>
       </w:tabs>
       <w:spacing w:after="0"/>
     </w:pPr>
   </w:style>
-  <w:style w:customStyle="1" w:styleId="FooterChar" w:type="character">
+  <w:style w:type="character" w:customStyle="1" w:styleId="FooterChar">
     <w:name w:val="Footer Char"/>
     <w:basedOn w:val="DefaultParagraphFont"/>
     <w:link w:val="Footer"/>
     <w:uiPriority w:val="99"/>
     <w:rsid w:val="00384D5B"/>
   </w:style>
-  <w:style w:customStyle="1" w:styleId="BodyTextChar" w:type="character">
+  <w:style w:type="character" w:customStyle="1" w:styleId="BodyTextChar">
     <w:name w:val="Body Text Char"/>
     <w:basedOn w:val="DefaultParagraphFont"/>
     <w:link w:val="BodyText"/>
@@ -3197,6 +3680,44 @@
     <w:rPr>
       <w:rFonts w:ascii="BC Sans" w:hAnsi="BC Sans"/>
     </w:rPr>
+  </w:style>
+  <w:style w:type="paragraph" w:styleId="TOC1">
+    <w:name w:val="toc 1"/>
+    <w:basedOn w:val="Normal"/>
+    <w:next w:val="Normal"/>
+    <w:autoRedefine/>
+    <w:uiPriority w:val="39"/>
+    <w:unhideWhenUsed/>
+    <w:rsid w:val="003D57BE"/>
+    <w:pPr>
+      <w:spacing w:after="100"/>
+    </w:pPr>
+  </w:style>
+  <w:style w:type="paragraph" w:styleId="TOC2">
+    <w:name w:val="toc 2"/>
+    <w:basedOn w:val="Normal"/>
+    <w:next w:val="Normal"/>
+    <w:autoRedefine/>
+    <w:uiPriority w:val="39"/>
+    <w:unhideWhenUsed/>
+    <w:rsid w:val="003D57BE"/>
+    <w:pPr>
+      <w:spacing w:after="100"/>
+      <w:ind w:left="240"/>
+    </w:pPr>
+  </w:style>
+  <w:style w:type="paragraph" w:styleId="TOC3">
+    <w:name w:val="toc 3"/>
+    <w:basedOn w:val="Normal"/>
+    <w:next w:val="Normal"/>
+    <w:autoRedefine/>
+    <w:uiPriority w:val="39"/>
+    <w:unhideWhenUsed/>
+    <w:rsid w:val="003D57BE"/>
+    <w:pPr>
+      <w:spacing w:after="100"/>
+      <w:ind w:left="480"/>
+    </w:pPr>
   </w:style>
 </w:styles>
 </file>

</xml_diff>

<commit_message>
update tech doc with more dataset references
</commit_message>
<xml_diff>
--- a/app/R/technical-documentation-simplified.docx
+++ b/app/R/technical-documentation-simplified.docx
@@ -153,7 +153,7 @@
         <w:t xml:space="preserve"> </w:t>
       </w:r>
       <w:r>
-        <w:t xml:space="preserve">2024-06-18</w:t>
+        <w:t xml:space="preserve">2024-07-02</w:t>
       </w:r>
     </w:p>
     <w:p>
@@ -618,6 +618,22 @@
         <w:pStyle w:val="BodyText"/>
       </w:pPr>
       <w:r>
+        <w:t xml:space="preserve">BC Housing. [creator] (2023). Private Market Rent Supplements. E05. Data Innovation Program, Province of British Columbia [publisher]. Data Extract. Approver Year (2024).</w:t>
+      </w:r>
+    </w:p>
+    <w:p>
+      <w:pPr>
+        <w:pStyle w:val="BodyText"/>
+      </w:pPr>
+      <w:r>
+        <w:t xml:space="preserve">BC Housing. [creator] (2024). Supportive Housing. E02. Data Innovation Program, Province of British Columbia [publisher]. Data Extract. Approver Year (2024).</w:t>
+      </w:r>
+    </w:p>
+    <w:p>
+      <w:pPr>
+        <w:pStyle w:val="BodyText"/>
+      </w:pPr>
+      <w:r>
         <w:t xml:space="preserve">BC Stats. [creator] (2023). BC Demographic Survey. E01. Data Innovation Program, Province of British Columbia [publisher]. Data Extract. Approver Year (2023).</w:t>
       </w:r>
     </w:p>
@@ -634,6 +650,14 @@
         <w:pStyle w:val="BodyText"/>
       </w:pPr>
       <w:r>
+        <w:t xml:space="preserve">Human Early Learning Partnership. [creator] (2024). Early Development Instrument. E03. Data Innovation Program, Province of British Columbia [publisher]. Data Extract. Approver Year (2024).</w:t>
+      </w:r>
+    </w:p>
+    <w:p>
+      <w:pPr>
+        <w:pStyle w:val="BodyText"/>
+      </w:pPr>
+      <w:r>
         <w:t xml:space="preserve">Ministry of Children and Family Development. [creator] (2022). Child Care Subsidy. E01. Data Innovation Program, Province of British Columbia [publisher]. Data Extract. Approver Year (2023).</w:t>
       </w:r>
     </w:p>
@@ -658,6 +682,14 @@
         <w:pStyle w:val="BodyText"/>
       </w:pPr>
       <w:r>
+        <w:t xml:space="preserve">Ministry of Education and Child Care. [creator] (2023). Affordable Child Care Benefit. E02. Data Innovation Program, Province of British Columbia [publisher]. Data Extract. Approver Year (2024).</w:t>
+      </w:r>
+    </w:p>
+    <w:p>
+      <w:pPr>
+        <w:pStyle w:val="BodyText"/>
+      </w:pPr>
+      <w:r>
         <w:t xml:space="preserve">Ministry of Education and Child Care. [creator] (2023). K to 12 Socio Economic Status Index. E03. Data Innovation Program, Province of British Columbia [publisher]. Data Extract. Approver Year (2023).</w:t>
       </w:r>
     </w:p>
@@ -690,6 +722,14 @@
         <w:pStyle w:val="BodyText"/>
       </w:pPr>
       <w:r>
+        <w:t xml:space="preserve">Ministry of Finance. [creator] (2024). Neighbourhood Income. E01. Data Innovation Program, Province of British Columbia [publisher]. Data Extract. Approver Year (2024).</w:t>
+      </w:r>
+    </w:p>
+    <w:p>
+      <w:pPr>
+        <w:pStyle w:val="BodyText"/>
+      </w:pPr>
+      <w:r>
         <w:t xml:space="preserve">Ministry of Health. [creator] (2022). BC Vital Events and Statistics. E04. Data Innovation Program, Province of British Columbia [publisher]. Data Extract. Approver Year (2023).</w:t>
       </w:r>
     </w:p>
@@ -722,6 +762,14 @@
         <w:pStyle w:val="BodyText"/>
       </w:pPr>
       <w:r>
+        <w:t xml:space="preserve">Ministry of Health. [creator] (2024). Home and Community Care. E03. Data Innovation Program, Province of British Columbia [publisher]. Data Extract. Approver Year (2024).</w:t>
+      </w:r>
+    </w:p>
+    <w:p>
+      <w:pPr>
+        <w:pStyle w:val="BodyText"/>
+      </w:pPr>
+      <w:r>
         <w:t xml:space="preserve">Ministry of Health. [creator] (2023). Hospital Discharges. E01. Data Innovation Program, Province of British Columbia [publisher]. Data Extract. Approver Year (2023).</w:t>
       </w:r>
     </w:p>
@@ -747,6 +795,22 @@
       </w:pPr>
       <w:r>
         <w:t xml:space="preserve">Ministry of Health. [creator] (2023). National Ambulatory Care Reporting System. E01. Data Innovation Program, Province of British Columbia [publisher]. Data Extract. Approver Year (2023).</w:t>
+      </w:r>
+    </w:p>
+    <w:p>
+      <w:pPr>
+        <w:pStyle w:val="BodyText"/>
+      </w:pPr>
+      <w:r>
+        <w:t xml:space="preserve">Ministry of Health. [creator] (2020). PharmaCare. E01. Data Innovation Program, Province of British Columbia [publisher]. Data Extract. Approver Year (2024).</w:t>
+      </w:r>
+    </w:p>
+    <w:p>
+      <w:pPr>
+        <w:pStyle w:val="BodyText"/>
+      </w:pPr>
+      <w:r>
+        <w:t xml:space="preserve">Ministry of Health. [creator] (2023). PharmaNet. E02. Data Innovation Program, Province of British Columbia [publisher]. Data Extract. Approver Year (2024).</w:t>
       </w:r>
     </w:p>
     <w:p>

</xml_diff>

<commit_message>
update tech doc links
</commit_message>
<xml_diff>
--- a/app/R/technical-documentation-simplified.docx
+++ b/app/R/technical-documentation-simplified.docx
@@ -153,7 +153,7 @@
         <w:t xml:space="preserve"> </w:t>
       </w:r>
       <w:r>
-        <w:t xml:space="preserve">2024-07-02</w:t>
+        <w:t xml:space="preserve">2024-07-16</w:t>
       </w:r>
     </w:p>
     <w:p>
@@ -215,7 +215,7 @@
       </w:hyperlink>
     </w:p>
     <w:bookmarkEnd w:id="22"/>
-    <w:bookmarkStart w:id="24" w:name="project-overview"/>
+    <w:bookmarkStart w:id="26" w:name="project-overview"/>
     <w:p>
       <w:pPr>
         <w:pStyle w:val="Heading1"/>
@@ -234,19 +234,21 @@
       <w:r>
         <w:t xml:space="preserve"> </w:t>
       </w:r>
-      <w:r>
-        <w:t xml:space="preserve"> </w:t>
-      </w:r>
-      <w:r>
-        <w:t xml:space="preserve">BC Demographic Survey</w:t>
-      </w:r>
+      <w:hyperlink r:id="rId23">
+        <w:r>
+          <w:rPr>
+            <w:rStyle w:val="Hyperlink"/>
+          </w:rPr>
+          <w:t xml:space="preserve">BC Demographic Survey</w:t>
+        </w:r>
+      </w:hyperlink>
       <w:r>
         <w:t xml:space="preserve">. More than 200,000 people responded to the voluntary survey, providing information about many aspects of their identity (such as race, ethnicity, ancestry, gender and many others). For more details on the survey itself, see the</w:t>
       </w:r>
       <w:r>
         <w:t xml:space="preserve"> </w:t>
       </w:r>
-      <w:hyperlink r:id="rId23">
+      <w:hyperlink r:id="rId24">
         <w:r>
           <w:rPr>
             <w:rStyle w:val="Hyperlink"/>
@@ -274,12 +276,14 @@
       <w:r>
         <w:t xml:space="preserve"> </w:t>
       </w:r>
-      <w:r>
-        <w:t xml:space="preserve"> </w:t>
-      </w:r>
-      <w:r>
-        <w:t xml:space="preserve">Data Innovation Program (DIP)</w:t>
-      </w:r>
+      <w:hyperlink r:id="rId25">
+        <w:r>
+          <w:rPr>
+            <w:rStyle w:val="Hyperlink"/>
+          </w:rPr>
+          <w:t xml:space="preserve">Data Innovation Program (DIP)</w:t>
+        </w:r>
+      </w:hyperlink>
       <w:r>
         <w:t xml:space="preserve"> </w:t>
       </w:r>
@@ -295,8 +299,8 @@
         <w:t xml:space="preserve">The analysis presented in this dataset and dashboard used the secure platform to access available datasets from the DIP, and linked these datasets, where possible, to the data from the BC Demographic Survey. Overall linkage rates were investigated. The methods, tools, and caveats associated with the dashboard are explored more fully below.</w:t>
       </w:r>
     </w:p>
-    <w:bookmarkEnd w:id="24"/>
-    <w:bookmarkStart w:id="32" w:name="methodology"/>
+    <w:bookmarkEnd w:id="26"/>
+    <w:bookmarkStart w:id="34" w:name="methodology"/>
     <w:p>
       <w:pPr>
         <w:pStyle w:val="Heading1"/>
@@ -305,7 +309,7 @@
         <w:t xml:space="preserve">Methodology</w:t>
       </w:r>
     </w:p>
-    <w:bookmarkStart w:id="25" w:name="overview"/>
+    <w:bookmarkStart w:id="27" w:name="overview"/>
     <w:p>
       <w:pPr>
         <w:pStyle w:val="Heading2"/>
@@ -346,8 +350,8 @@
         <w:t xml:space="preserve">The number of individuals within a DIP dataset that have a survey record.</w:t>
       </w:r>
     </w:p>
-    <w:bookmarkEnd w:id="25"/>
-    <w:bookmarkStart w:id="26" w:name="caveats-disclaimers"/>
+    <w:bookmarkEnd w:id="27"/>
+    <w:bookmarkStart w:id="28" w:name="caveats-disclaimers"/>
     <w:p>
       <w:pPr>
         <w:pStyle w:val="Heading2"/>
@@ -456,8 +460,8 @@
         <w:t xml:space="preserve">Rounding has been performed on all percentages.</w:t>
       </w:r>
     </w:p>
-    <w:bookmarkEnd w:id="26"/>
-    <w:bookmarkStart w:id="31" w:name="software"/>
+    <w:bookmarkEnd w:id="28"/>
+    <w:bookmarkStart w:id="33" w:name="software"/>
     <w:p>
       <w:pPr>
         <w:pStyle w:val="Heading2"/>
@@ -513,7 +517,7 @@
         <w:t xml:space="preserve">.</w:t>
       </w:r>
     </w:p>
-    <w:bookmarkStart w:id="30" w:name="gitlab"/>
+    <w:bookmarkStart w:id="32" w:name="gitlab"/>
     <w:p>
       <w:pPr>
         <w:pStyle w:val="Heading3"/>
@@ -532,7 +536,7 @@
       <w:r>
         <w:t xml:space="preserve"> </w:t>
       </w:r>
-      <w:hyperlink r:id="rId27">
+      <w:hyperlink r:id="rId29">
         <w:r>
           <w:rPr>
             <w:rStyle w:val="Hyperlink"/>
@@ -561,7 +565,7 @@
       <w:r>
         <w:t xml:space="preserve"> </w:t>
       </w:r>
-      <w:hyperlink r:id="rId28">
+      <w:hyperlink r:id="rId30">
         <w:r>
           <w:rPr>
             <w:rStyle w:val="Hyperlink"/>
@@ -584,7 +588,7 @@
       <w:r>
         <w:t xml:space="preserve"> </w:t>
       </w:r>
-      <w:hyperlink r:id="rId29">
+      <w:hyperlink r:id="rId31">
         <w:r>
           <w:rPr>
             <w:rStyle w:val="Hyperlink"/>
@@ -593,10 +597,10 @@
         </w:r>
       </w:hyperlink>
     </w:p>
-    <w:bookmarkEnd w:id="30"/>
-    <w:bookmarkEnd w:id="31"/>
     <w:bookmarkEnd w:id="32"/>
-    <w:bookmarkStart w:id="33" w:name="data-sources"/>
+    <w:bookmarkEnd w:id="33"/>
+    <w:bookmarkEnd w:id="34"/>
+    <w:bookmarkStart w:id="35" w:name="data-sources"/>
     <w:p>
       <w:pPr>
         <w:pStyle w:val="Heading1"/>
@@ -618,7 +622,7 @@
         <w:pStyle w:val="BodyText"/>
       </w:pPr>
       <w:r>
-        <w:t xml:space="preserve">BC Housing. [creator] (2023). Private Market Rent Supplements. E05. Data Innovation Program, Province of British Columbia [publisher]. Data Extract. Approver Year (2024).</w:t>
+        <w:t xml:space="preserve">BC Stats. [creator] (2023). BC Demographic Survey. E01. Data Innovation Program, Province of British Columbia [publisher]. Data Extract. Approver Year (2023).</w:t>
       </w:r>
     </w:p>
     <w:p>
@@ -626,7 +630,7 @@
         <w:pStyle w:val="BodyText"/>
       </w:pPr>
       <w:r>
-        <w:t xml:space="preserve">BC Housing. [creator] (2024). Supportive Housing. E02. Data Innovation Program, Province of British Columbia [publisher]. Data Extract. Approver Year (2024).</w:t>
+        <w:t xml:space="preserve">Community Living BC. [creator] (2023). Community Living Programs. E03. Data Innovation Program, Province of British Columbia [publisher]. Data Extract. Approver Year (2023).</w:t>
       </w:r>
     </w:p>
     <w:p>
@@ -634,7 +638,7 @@
         <w:pStyle w:val="BodyText"/>
       </w:pPr>
       <w:r>
-        <w:t xml:space="preserve">BC Stats. [creator] (2023). BC Demographic Survey. E01. Data Innovation Program, Province of British Columbia [publisher]. Data Extract. Approver Year (2023).</w:t>
+        <w:t xml:space="preserve">Ministry of Children and Family Development. [creator] (2022). Child Care Subsidy. E01. Data Innovation Program, Province of British Columbia [publisher]. Data Extract. Approver Year (2023).</w:t>
       </w:r>
     </w:p>
     <w:p>
@@ -642,7 +646,7 @@
         <w:pStyle w:val="BodyText"/>
       </w:pPr>
       <w:r>
-        <w:t xml:space="preserve">Community Living BC. [creator] (2023). Community Living Programs. E03. Data Innovation Program, Province of British Columbia [publisher]. Data Extract. Approver Year (2023).</w:t>
+        <w:t xml:space="preserve">Ministry of Children and Family Development. [creator] (2023). Child Welfare Program. E05. Data Innovation Program, Province of British Columbia [publisher]. Data Extract. Approver Year (2023).</w:t>
       </w:r>
     </w:p>
     <w:p>
@@ -650,7 +654,7 @@
         <w:pStyle w:val="BodyText"/>
       </w:pPr>
       <w:r>
-        <w:t xml:space="preserve">Human Early Learning Partnership. [creator] (2024). Early Development Instrument. E03. Data Innovation Program, Province of British Columbia [publisher]. Data Extract. Approver Year (2024).</w:t>
+        <w:t xml:space="preserve">Ministry of Children and Family Development. [creator] (2023). Child and Youth Mental Health. E03. Data Innovation Program, Province of British Columbia [publisher]. Data Extract. Approver Year (2023).</w:t>
       </w:r>
     </w:p>
     <w:p>
@@ -658,7 +662,7 @@
         <w:pStyle w:val="BodyText"/>
       </w:pPr>
       <w:r>
-        <w:t xml:space="preserve">Ministry of Children and Family Development. [creator] (2022). Child Care Subsidy. E01. Data Innovation Program, Province of British Columbia [publisher]. Data Extract. Approver Year (2023).</w:t>
+        <w:t xml:space="preserve">Ministry of Education and Child Care. [creator] (2023). K to 12 Socio Economic Status Index. E03. Data Innovation Program, Province of British Columbia [publisher]. Data Extract. Approver Year (2023).</w:t>
       </w:r>
     </w:p>
     <w:p>
@@ -666,7 +670,7 @@
         <w:pStyle w:val="BodyText"/>
       </w:pPr>
       <w:r>
-        <w:t xml:space="preserve">Ministry of Children and Family Development. [creator] (2023). Child Welfare Program. E05. Data Innovation Program, Province of British Columbia [publisher]. Data Extract. Approver Year (2023).</w:t>
+        <w:t xml:space="preserve">Ministry of Education and Child Care. [creator] (2023). K to 12 Student Assessments. E01. Data Innovation Program, Province of British Columbia [publisher]. Data Extract. Approver Year (2023).</w:t>
       </w:r>
     </w:p>
     <w:p>
@@ -674,7 +678,7 @@
         <w:pStyle w:val="BodyText"/>
       </w:pPr>
       <w:r>
-        <w:t xml:space="preserve">Ministry of Children and Family Development. [creator] (2023). Child and Youth Mental Health. E03. Data Innovation Program, Province of British Columbia [publisher]. Data Extract. Approver Year (2023).</w:t>
+        <w:t xml:space="preserve">Ministry of Education and Child Care. [creator] (2023). K to 12 Student Demographics and Achievements. E05. Data Innovation Program, Province of British Columbia [publisher]. Data Extract. Approver Year (2023).</w:t>
       </w:r>
     </w:p>
     <w:p>
@@ -682,7 +686,7 @@
         <w:pStyle w:val="BodyText"/>
       </w:pPr>
       <w:r>
-        <w:t xml:space="preserve">Ministry of Education and Child Care. [creator] (2023). Affordable Child Care Benefit. E02. Data Innovation Program, Province of British Columbia [publisher]. Data Extract. Approver Year (2024).</w:t>
+        <w:t xml:space="preserve">Ministry of Education and Child Care. [creator] (2023). K to 12 Student Learning Surveys. E01. Data Innovation Program, Province of British Columbia [publisher]. Data Extract. Approver Year (2023).</w:t>
       </w:r>
     </w:p>
     <w:p>
@@ -690,7 +694,7 @@
         <w:pStyle w:val="BodyText"/>
       </w:pPr>
       <w:r>
-        <w:t xml:space="preserve">Ministry of Education and Child Care. [creator] (2023). K to 12 Socio Economic Status Index. E03. Data Innovation Program, Province of British Columbia [publisher]. Data Extract. Approver Year (2023).</w:t>
+        <w:t xml:space="preserve">Ministry of Health. [creator] (2022). BC Vital Events and Statistics. E04. Data Innovation Program, Province of British Columbia [publisher]. Data Extract. Approver Year (2023).</w:t>
       </w:r>
     </w:p>
     <w:p>
@@ -698,7 +702,7 @@
         <w:pStyle w:val="BodyText"/>
       </w:pPr>
       <w:r>
-        <w:t xml:space="preserve">Ministry of Education and Child Care. [creator] (2023). K to 12 Student Assessments. E01. Data Innovation Program, Province of British Columbia [publisher]. Data Extract. Approver Year (2023).</w:t>
+        <w:t xml:space="preserve">Ministry of Health. [creator] (2022). Central Demographics File. E04. Data Innovation Program, Province of British Columbia [publisher]. Data Extract. Approver Year (2023).</w:t>
       </w:r>
     </w:p>
     <w:p>
@@ -706,7 +710,7 @@
         <w:pStyle w:val="BodyText"/>
       </w:pPr>
       <w:r>
-        <w:t xml:space="preserve">Ministry of Education and Child Care. [creator] (2023). K to 12 Student Demographics and Achievements. E05. Data Innovation Program, Province of British Columbia [publisher]. Data Extract. Approver Year (2023).</w:t>
+        <w:t xml:space="preserve">Ministry of Health. [creator] (2022). Chronic Disease Registry. E03. Data Innovation Program, Province of British Columbia [publisher]. Data Extract. Approver Year (2023).</w:t>
       </w:r>
     </w:p>
     <w:p>
@@ -714,7 +718,7 @@
         <w:pStyle w:val="BodyText"/>
       </w:pPr>
       <w:r>
-        <w:t xml:space="preserve">Ministry of Education and Child Care. [creator] (2023). K to 12 Student Learning Surveys. E01. Data Innovation Program, Province of British Columbia [publisher]. Data Extract. Approver Year (2023).</w:t>
+        <w:t xml:space="preserve">Ministry of Health. [creator] (2023). Covid Testing Data. E03. Data Innovation Program, Province of British Columbia [publisher]. Data Extract. Approver Year (2023).</w:t>
       </w:r>
     </w:p>
     <w:p>
@@ -722,7 +726,7 @@
         <w:pStyle w:val="BodyText"/>
       </w:pPr>
       <w:r>
-        <w:t xml:space="preserve">Ministry of Finance. [creator] (2024). Neighbourhood Income. E01. Data Innovation Program, Province of British Columbia [publisher]. Data Extract. Approver Year (2024).</w:t>
+        <w:t xml:space="preserve">Ministry of Health. [creator] (2023). Hospital Discharges. E01. Data Innovation Program, Province of British Columbia [publisher]. Data Extract. Approver Year (2023).</w:t>
       </w:r>
     </w:p>
     <w:p>
@@ -730,7 +734,7 @@
         <w:pStyle w:val="BodyText"/>
       </w:pPr>
       <w:r>
-        <w:t xml:space="preserve">Ministry of Health. [creator] (2022). BC Vital Events and Statistics. E04. Data Innovation Program, Province of British Columbia [publisher]. Data Extract. Approver Year (2023).</w:t>
+        <w:t xml:space="preserve">Ministry of Health. [creator] (2023). Medical Services Plan (MSP) Payment Information. E01. Data Innovation Program, Province of British Columbia [publisher]. Data Extract. Approver Year (2023).</w:t>
       </w:r>
     </w:p>
     <w:p>
@@ -738,7 +742,7 @@
         <w:pStyle w:val="BodyText"/>
       </w:pPr>
       <w:r>
-        <w:t xml:space="preserve">Ministry of Health. [creator] (2022). Central Demographics File. E04. Data Innovation Program, Province of British Columbia [publisher]. Data Extract. Approver Year (2023).</w:t>
+        <w:t xml:space="preserve">Ministry of Health. [creator] (2012). Mental Health Services. E01. Data Innovation Program, Province of British Columbia [publisher]. Data Extract. Approver Year (2023).</w:t>
       </w:r>
     </w:p>
     <w:p>
@@ -746,7 +750,7 @@
         <w:pStyle w:val="BodyText"/>
       </w:pPr>
       <w:r>
-        <w:t xml:space="preserve">Ministry of Health. [creator] (2022). Chronic Disease Registry. E03. Data Innovation Program, Province of British Columbia [publisher]. Data Extract. Approver Year (2023).</w:t>
+        <w:t xml:space="preserve">Ministry of Health. [creator] (2023). National Ambulatory Care Reporting System. E01. Data Innovation Program, Province of British Columbia [publisher]. Data Extract. Approver Year (2023).</w:t>
       </w:r>
     </w:p>
     <w:p>
@@ -754,7 +758,7 @@
         <w:pStyle w:val="BodyText"/>
       </w:pPr>
       <w:r>
-        <w:t xml:space="preserve">Ministry of Health. [creator] (2023). Covid Testing Data. E03. Data Innovation Program, Province of British Columbia [publisher]. Data Extract. Approver Year (2023).</w:t>
+        <w:t xml:space="preserve">Ministry of Health. [creator] (2019). Registration and Premium Billings. E02. Data Innovation Program, Province of British Columbia [publisher]. Data Extract. Approver Year (2023).</w:t>
       </w:r>
     </w:p>
     <w:p>
@@ -762,7 +766,7 @@
         <w:pStyle w:val="BodyText"/>
       </w:pPr>
       <w:r>
-        <w:t xml:space="preserve">Ministry of Health. [creator] (2024). Home and Community Care. E03. Data Innovation Program, Province of British Columbia [publisher]. Data Extract. Approver Year (2024).</w:t>
+        <w:t xml:space="preserve">Ministry of Health. [creator] (2023). Residential Assessment Instrument. E01. Data Innovation Program, Province of British Columbia [publisher]. Data Extract. Approver Year (2023).</w:t>
       </w:r>
     </w:p>
     <w:p>
@@ -770,7 +774,7 @@
         <w:pStyle w:val="BodyText"/>
       </w:pPr>
       <w:r>
-        <w:t xml:space="preserve">Ministry of Health. [creator] (2023). Hospital Discharges. E01. Data Innovation Program, Province of British Columbia [publisher]. Data Extract. Approver Year (2023).</w:t>
+        <w:t xml:space="preserve">Ministry of Municipal Affairs. [creator] (2021). Career Paths for Skilled Immigrants. E01. Data Innovation Program, Province of British Columbia [publisher]. Data Extract. Approver Year (2023).</w:t>
       </w:r>
     </w:p>
     <w:p>
@@ -778,7 +782,7 @@
         <w:pStyle w:val="BodyText"/>
       </w:pPr>
       <w:r>
-        <w:t xml:space="preserve">Ministry of Health. [creator] (2023). Medical Services Plan (MSP) Payment Information. E01. Data Innovation Program, Province of British Columbia [publisher]. Data Extract. Approver Year (2023).</w:t>
+        <w:t xml:space="preserve">Ministry of Municipal Affairs. [creator] (2023). Provincial Nominee Program. E02. Data Innovation Program, Province of British Columbia [publisher]. Data Extract. Approver Year (2023).</w:t>
       </w:r>
     </w:p>
     <w:p>
@@ -786,7 +790,7 @@
         <w:pStyle w:val="BodyText"/>
       </w:pPr>
       <w:r>
-        <w:t xml:space="preserve">Ministry of Health. [creator] (2012). Mental Health Services. E01. Data Innovation Program, Province of British Columbia [publisher]. Data Extract. Approver Year (2023).</w:t>
+        <w:t xml:space="preserve">Ministry of Post-Secondary Education and Future Skills. [creator] (2023). Labour Market Programs. E05. Data Innovation Program, Province of British Columbia [publisher]. Data Extract. Approver Year (2023).</w:t>
       </w:r>
     </w:p>
     <w:p>
@@ -794,75 +798,11 @@
         <w:pStyle w:val="BodyText"/>
       </w:pPr>
       <w:r>
-        <w:t xml:space="preserve">Ministry of Health. [creator] (2023). National Ambulatory Care Reporting System. E01. Data Innovation Program, Province of British Columbia [publisher]. Data Extract. Approver Year (2023).</w:t>
-      </w:r>
-    </w:p>
-    <w:p>
-      <w:pPr>
-        <w:pStyle w:val="BodyText"/>
-      </w:pPr>
-      <w:r>
-        <w:t xml:space="preserve">Ministry of Health. [creator] (2020). PharmaCare. E01. Data Innovation Program, Province of British Columbia [publisher]. Data Extract. Approver Year (2024).</w:t>
-      </w:r>
-    </w:p>
-    <w:p>
-      <w:pPr>
-        <w:pStyle w:val="BodyText"/>
-      </w:pPr>
-      <w:r>
-        <w:t xml:space="preserve">Ministry of Health. [creator] (2023). PharmaNet. E02. Data Innovation Program, Province of British Columbia [publisher]. Data Extract. Approver Year (2024).</w:t>
-      </w:r>
-    </w:p>
-    <w:p>
-      <w:pPr>
-        <w:pStyle w:val="BodyText"/>
-      </w:pPr>
-      <w:r>
-        <w:t xml:space="preserve">Ministry of Health. [creator] (2019). Registration and Premium Billings. E02. Data Innovation Program, Province of British Columbia [publisher]. Data Extract. Approver Year (2023).</w:t>
-      </w:r>
-    </w:p>
-    <w:p>
-      <w:pPr>
-        <w:pStyle w:val="BodyText"/>
-      </w:pPr>
-      <w:r>
-        <w:t xml:space="preserve">Ministry of Health. [creator] (2023). Residential Assessment Instrument. E01. Data Innovation Program, Province of British Columbia [publisher]. Data Extract. Approver Year (2023).</w:t>
-      </w:r>
-    </w:p>
-    <w:p>
-      <w:pPr>
-        <w:pStyle w:val="BodyText"/>
-      </w:pPr>
-      <w:r>
-        <w:t xml:space="preserve">Ministry of Municipal Affairs. [creator] (2021). Career Paths for Skilled Immigrants. E01. Data Innovation Program, Province of British Columbia [publisher]. Data Extract. Approver Year (2023).</w:t>
-      </w:r>
-    </w:p>
-    <w:p>
-      <w:pPr>
-        <w:pStyle w:val="BodyText"/>
-      </w:pPr>
-      <w:r>
-        <w:t xml:space="preserve">Ministry of Municipal Affairs. [creator] (2023). Provincial Nominee Program. E02. Data Innovation Program, Province of British Columbia [publisher]. Data Extract. Approver Year (2023).</w:t>
-      </w:r>
-    </w:p>
-    <w:p>
-      <w:pPr>
-        <w:pStyle w:val="BodyText"/>
-      </w:pPr>
-      <w:r>
-        <w:t xml:space="preserve">Ministry of Post-Secondary Education and Future Skills. [creator] (2023). Labour Market Programs. E05. Data Innovation Program, Province of British Columbia [publisher]. Data Extract. Approver Year (2023).</w:t>
-      </w:r>
-    </w:p>
-    <w:p>
-      <w:pPr>
-        <w:pStyle w:val="BodyText"/>
-      </w:pPr>
-      <w:r>
         <w:t xml:space="preserve">Ministry of Social Development and Poverty Reduction. [creator] (2023). BC Employment and Assistance. E06. Data Innovation Program, Province of British Columbia [publisher]. Data Extract. Approver Year (2023).</w:t>
       </w:r>
     </w:p>
-    <w:bookmarkEnd w:id="33"/>
-    <w:bookmarkStart w:id="44" w:name="references"/>
+    <w:bookmarkEnd w:id="35"/>
+    <w:bookmarkStart w:id="46" w:name="references"/>
     <w:p>
       <w:pPr>
         <w:pStyle w:val="Heading1"/>
@@ -871,8 +811,8 @@
         <w:t xml:space="preserve">References</w:t>
       </w:r>
     </w:p>
-    <w:bookmarkStart w:id="43" w:name="refs"/>
-    <w:bookmarkStart w:id="34" w:name="ref-bcds"/>
+    <w:bookmarkStart w:id="45" w:name="refs"/>
+    <w:bookmarkStart w:id="36" w:name="ref-bcds"/>
     <w:p>
       <w:pPr>
         <w:pStyle w:val="Bibliography"/>
@@ -896,7 +836,7 @@
       <w:r>
         <w:t xml:space="preserve"> </w:t>
       </w:r>
-      <w:hyperlink r:id="rId23">
+      <w:hyperlink r:id="rId24">
         <w:r>
           <w:rPr>
             <w:rStyle w:val="Hyperlink"/>
@@ -908,8 +848,8 @@
         <w:t xml:space="preserve">.</w:t>
       </w:r>
     </w:p>
-    <w:bookmarkEnd w:id="34"/>
-    <w:bookmarkStart w:id="35" w:name="ref-dippy"/>
+    <w:bookmarkEnd w:id="36"/>
+    <w:bookmarkStart w:id="37" w:name="ref-dippy"/>
     <w:p>
       <w:pPr>
         <w:pStyle w:val="Bibliography"/>
@@ -931,8 +871,8 @@
         <w:t xml:space="preserve">.</w:t>
       </w:r>
     </w:p>
-    <w:bookmarkEnd w:id="35"/>
-    <w:bookmarkStart w:id="37" w:name="ref-Rcore"/>
+    <w:bookmarkEnd w:id="37"/>
+    <w:bookmarkStart w:id="39" w:name="ref-Rcore"/>
     <w:p>
       <w:pPr>
         <w:pStyle w:val="Bibliography"/>
@@ -956,7 +896,7 @@
       <w:r>
         <w:t xml:space="preserve"> </w:t>
       </w:r>
-      <w:hyperlink r:id="rId36">
+      <w:hyperlink r:id="rId38">
         <w:r>
           <w:rPr>
             <w:rStyle w:val="Hyperlink"/>
@@ -968,8 +908,8 @@
         <w:t xml:space="preserve">.</w:t>
       </w:r>
     </w:p>
-    <w:bookmarkEnd w:id="37"/>
-    <w:bookmarkStart w:id="39" w:name="ref-arrow"/>
+    <w:bookmarkEnd w:id="39"/>
+    <w:bookmarkStart w:id="41" w:name="ref-arrow"/>
     <w:p>
       <w:pPr>
         <w:pStyle w:val="Bibliography"/>
@@ -993,7 +933,7 @@
       <w:r>
         <w:t xml:space="preserve"> </w:t>
       </w:r>
-      <w:hyperlink r:id="rId38">
+      <w:hyperlink r:id="rId40">
         <w:r>
           <w:rPr>
             <w:rStyle w:val="Hyperlink"/>
@@ -1005,8 +945,8 @@
         <w:t xml:space="preserve">.</w:t>
       </w:r>
     </w:p>
-    <w:bookmarkEnd w:id="39"/>
-    <w:bookmarkStart w:id="40" w:name="ref-van1995python"/>
+    <w:bookmarkEnd w:id="41"/>
+    <w:bookmarkStart w:id="42" w:name="ref-van1995python"/>
     <w:p>
       <w:pPr>
         <w:pStyle w:val="Bibliography"/>
@@ -1028,8 +968,8 @@
         <w:t xml:space="preserve">. Centrum voor Wiskunde en Informatica Amsterdam, The Netherlands.</w:t>
       </w:r>
     </w:p>
-    <w:bookmarkEnd w:id="40"/>
-    <w:bookmarkStart w:id="42" w:name="ref-wickham"/>
+    <w:bookmarkEnd w:id="42"/>
+    <w:bookmarkStart w:id="44" w:name="ref-wickham"/>
     <w:p>
       <w:pPr>
         <w:pStyle w:val="Bibliography"/>
@@ -1071,7 +1011,7 @@
       <w:r>
         <w:t xml:space="preserve"> </w:t>
       </w:r>
-      <w:hyperlink r:id="rId41">
+      <w:hyperlink r:id="rId43">
         <w:r>
           <w:rPr>
             <w:rStyle w:val="Hyperlink"/>
@@ -1083,9 +1023,9 @@
         <w:t xml:space="preserve">.</w:t>
       </w:r>
     </w:p>
-    <w:bookmarkEnd w:id="42"/>
-    <w:bookmarkEnd w:id="43"/>
     <w:bookmarkEnd w:id="44"/>
+    <w:bookmarkEnd w:id="45"/>
+    <w:bookmarkEnd w:id="46"/>
     <w:sectPr>
       <w:headerReference r:id="rId9" w:type="default"/>
       <w:footerReference r:id="rId10" w:type="default"/>

</xml_diff>

<commit_message>
update tech doc references with more datasets
</commit_message>
<xml_diff>
--- a/app/R/technical-documentation-simplified.docx
+++ b/app/R/technical-documentation-simplified.docx
@@ -153,7 +153,7 @@
         <w:t xml:space="preserve"> </w:t>
       </w:r>
       <w:r>
-        <w:t xml:space="preserve">2024-07-16</w:t>
+        <w:t xml:space="preserve">2024-07-25</w:t>
       </w:r>
     </w:p>
     <w:p>
@@ -622,6 +622,14 @@
         <w:pStyle w:val="BodyText"/>
       </w:pPr>
       <w:r>
+        <w:t xml:space="preserve">BC Housing. [creator] (2023). Private Market Rent Supplements. E05. Data Innovation Program, Province of British Columbia [publisher]. Data Extract. Approver Year (2024).</w:t>
+      </w:r>
+    </w:p>
+    <w:p>
+      <w:pPr>
+        <w:pStyle w:val="BodyText"/>
+      </w:pPr>
+      <w:r>
         <w:t xml:space="preserve">BC Stats. [creator] (2023). BC Demographic Survey. E01. Data Innovation Program, Province of British Columbia [publisher]. Data Extract. Approver Year (2023).</w:t>
       </w:r>
     </w:p>
@@ -638,6 +646,14 @@
         <w:pStyle w:val="BodyText"/>
       </w:pPr>
       <w:r>
+        <w:t xml:space="preserve">Human Early Learning Partnership. [creator] (2024). Early Development Instrument. E03. Data Innovation Program, Province of British Columbia [publisher]. Data Extract. Approver Year (2024).</w:t>
+      </w:r>
+    </w:p>
+    <w:p>
+      <w:pPr>
+        <w:pStyle w:val="BodyText"/>
+      </w:pPr>
+      <w:r>
         <w:t xml:space="preserve">Ministry of Children and Family Development. [creator] (2022). Child Care Subsidy. E01. Data Innovation Program, Province of British Columbia [publisher]. Data Extract. Approver Year (2023).</w:t>
       </w:r>
     </w:p>
@@ -662,6 +678,14 @@
         <w:pStyle w:val="BodyText"/>
       </w:pPr>
       <w:r>
+        <w:t xml:space="preserve">Ministry of Education and Child Care. [creator] (2023). Affordable Child Care Benefit. E02. Data Innovation Program, Province of British Columbia [publisher]. Data Extract. Approver Year (2024).</w:t>
+      </w:r>
+    </w:p>
+    <w:p>
+      <w:pPr>
+        <w:pStyle w:val="BodyText"/>
+      </w:pPr>
+      <w:r>
         <w:t xml:space="preserve">Ministry of Education and Child Care. [creator] (2023). K to 12 Socio Economic Status Index. E03. Data Innovation Program, Province of British Columbia [publisher]. Data Extract. Approver Year (2023).</w:t>
       </w:r>
     </w:p>
@@ -694,6 +718,14 @@
         <w:pStyle w:val="BodyText"/>
       </w:pPr>
       <w:r>
+        <w:t xml:space="preserve">Ministry of Finance. [creator] (2024). Neighbourhood Income. E01. Data Innovation Program, Province of British Columbia [publisher]. Data Extract. Approver Year (2024).</w:t>
+      </w:r>
+    </w:p>
+    <w:p>
+      <w:pPr>
+        <w:pStyle w:val="BodyText"/>
+      </w:pPr>
+      <w:r>
         <w:t xml:space="preserve">Ministry of Health. [creator] (2022). BC Vital Events and Statistics. E04. Data Innovation Program, Province of British Columbia [publisher]. Data Extract. Approver Year (2023).</w:t>
       </w:r>
     </w:p>
@@ -726,6 +758,14 @@
         <w:pStyle w:val="BodyText"/>
       </w:pPr>
       <w:r>
+        <w:t xml:space="preserve">Ministry of Health. [creator] (2024). Home and Community Care. E03. Data Innovation Program, Province of British Columbia [publisher]. Data Extract. Approver Year (2024).</w:t>
+      </w:r>
+    </w:p>
+    <w:p>
+      <w:pPr>
+        <w:pStyle w:val="BodyText"/>
+      </w:pPr>
+      <w:r>
         <w:t xml:space="preserve">Ministry of Health. [creator] (2023). Hospital Discharges. E01. Data Innovation Program, Province of British Columbia [publisher]. Data Extract. Approver Year (2023).</w:t>
       </w:r>
     </w:p>
@@ -751,6 +791,22 @@
       </w:pPr>
       <w:r>
         <w:t xml:space="preserve">Ministry of Health. [creator] (2023). National Ambulatory Care Reporting System. E01. Data Innovation Program, Province of British Columbia [publisher]. Data Extract. Approver Year (2023).</w:t>
+      </w:r>
+    </w:p>
+    <w:p>
+      <w:pPr>
+        <w:pStyle w:val="BodyText"/>
+      </w:pPr>
+      <w:r>
+        <w:t xml:space="preserve">Ministry of Health. [creator] (2020). PharmaCare. E01. Data Innovation Program, Province of British Columbia [publisher]. Data Extract. Approver Year (2024).</w:t>
+      </w:r>
+    </w:p>
+    <w:p>
+      <w:pPr>
+        <w:pStyle w:val="BodyText"/>
+      </w:pPr>
+      <w:r>
+        <w:t xml:space="preserve">Ministry of Health. [creator] (2023). PharmaNet. E02. Data Innovation Program, Province of British Columbia [publisher]. Data Extract. Approver Year (2024).</w:t>
       </w:r>
     </w:p>
     <w:p>

</xml_diff>